<commit_message>
[docs] subgroup1 requirements-anlaysis 단계 문서 수정
</commit_message>
<xml_diff>
--- a/subgroup1/requirements/3.specification(final)/analysis.docx
+++ b/subgroup1/requirements/3.specification(final)/analysis.docx
@@ -95,17 +95,7 @@
           <w:szCs w:val="28"/>
           <w:lang w:eastAsia="ko-KR"/>
         </w:rPr>
-        <w:t>nalysis</w:t>
-      </w:r>
-      <w:r>
-        <w:rPr>
-          <w:b/>
-          <w:bCs/>
-          <w:sz w:val="28"/>
-          <w:szCs w:val="28"/>
-          <w:lang w:eastAsia="ko-KR"/>
-        </w:rPr>
-        <w:t xml:space="preserve"> </w:t>
+        <w:t xml:space="preserve">nalysis </w:t>
       </w:r>
       <w:r>
         <w:rPr>
@@ -196,16 +186,7 @@
           <w:szCs w:val="22"/>
           <w:lang w:eastAsia="ko-KR"/>
         </w:rPr>
-        <w:t>ser story</w:t>
-      </w:r>
-      <w:r>
-        <w:rPr>
-          <w:rFonts w:ascii="Cambria" w:hAnsi="Cambria" w:cs="Apple Color Emoji"/>
-          <w:sz w:val="22"/>
-          <w:szCs w:val="22"/>
-          <w:lang w:eastAsia="ko-KR"/>
-        </w:rPr>
-        <w:t xml:space="preserve"> – business policies</w:t>
+        <w:t>ser story – business policies</w:t>
       </w:r>
     </w:p>
     <w:p>
@@ -1742,7 +1723,7 @@
                           <pic:cNvPicPr/>
                         </pic:nvPicPr>
                         <pic:blipFill rotWithShape="1">
-                          <a:blip r:embed="rId5"/>
+                          <a:blip r:embed="rId7"/>
                           <a:srcRect l="10343" t="9849" r="66910" b="65293"/>
                           <a:stretch/>
                         </pic:blipFill>
@@ -1789,7 +1770,7 @@
                           <pic:cNvPicPr/>
                         </pic:nvPicPr>
                         <pic:blipFill rotWithShape="1">
-                          <a:blip r:embed="rId5"/>
+                          <a:blip r:embed="rId7"/>
                           <a:srcRect l="33976" t="7900" r="44160" b="65880"/>
                           <a:stretch/>
                         </pic:blipFill>
@@ -2728,7 +2709,7 @@
                           <pic:cNvPicPr/>
                         </pic:nvPicPr>
                         <pic:blipFill rotWithShape="1">
-                          <a:blip r:embed="rId6"/>
+                          <a:blip r:embed="rId8"/>
                           <a:srcRect l="11376" t="5495" r="44752" b="70463"/>
                           <a:stretch/>
                         </pic:blipFill>
@@ -2894,7 +2875,7 @@
                           <pic:cNvPicPr/>
                         </pic:nvPicPr>
                         <pic:blipFill rotWithShape="1">
-                          <a:blip r:embed="rId5"/>
+                          <a:blip r:embed="rId7"/>
                           <a:srcRect l="11377" t="35377" r="67354" b="40580"/>
                           <a:stretch/>
                         </pic:blipFill>
@@ -3076,6 +3057,7 @@
               </w:rPr>
               <w:t>GPS)</w:t>
             </w:r>
+            <w:proofErr w:type="spellStart"/>
             <w:r>
               <w:rPr>
                 <w:rFonts w:hint="eastAsia"/>
@@ -3085,6 +3067,7 @@
               </w:rPr>
               <w:t>으로</w:t>
             </w:r>
+            <w:proofErr w:type="spellEnd"/>
             <w:r>
               <w:rPr>
                 <w:rFonts w:hint="eastAsia"/>
@@ -3865,7 +3848,7 @@
                           <pic:cNvPicPr/>
                         </pic:nvPicPr>
                         <pic:blipFill rotWithShape="1">
-                          <a:blip r:embed="rId7"/>
+                          <a:blip r:embed="rId9"/>
                           <a:srcRect l="10784" t="30110" r="43716" b="44129"/>
                           <a:stretch/>
                         </pic:blipFill>
@@ -3899,7 +3882,7 @@
     <w:p>
       <w:pPr>
         <w:rPr>
-          <w:rFonts w:asciiTheme="minorEastAsia" w:hAnsiTheme="minorEastAsia" w:hint="eastAsia"/>
+          <w:rFonts w:asciiTheme="minorEastAsia" w:hAnsiTheme="minorEastAsia"/>
           <w:sz w:val="22"/>
           <w:szCs w:val="22"/>
           <w:lang w:eastAsia="ko-KR"/>
@@ -4028,7 +4011,7 @@
                           <pic:cNvPicPr/>
                         </pic:nvPicPr>
                         <pic:blipFill rotWithShape="1">
-                          <a:blip r:embed="rId5"/>
+                          <a:blip r:embed="rId7"/>
                           <a:srcRect l="34419" t="35949" r="44160" b="40351"/>
                           <a:stretch/>
                         </pic:blipFill>
@@ -4862,7 +4845,7 @@
                           <pic:cNvPicPr/>
                         </pic:nvPicPr>
                         <pic:blipFill rotWithShape="1">
-                          <a:blip r:embed="rId7"/>
+                          <a:blip r:embed="rId9"/>
                           <a:srcRect l="11525" t="56557" r="66467" b="18594"/>
                           <a:stretch/>
                         </pic:blipFill>
@@ -5062,7 +5045,7 @@
                           <pic:cNvPicPr/>
                         </pic:nvPicPr>
                         <pic:blipFill rotWithShape="1">
-                          <a:blip r:embed="rId5"/>
+                          <a:blip r:embed="rId7"/>
                           <a:srcRect l="12261" t="61251" r="66464" b="14244"/>
                           <a:stretch/>
                         </pic:blipFill>
@@ -5979,7 +5962,7 @@
                           <pic:cNvPicPr/>
                         </pic:nvPicPr>
                         <pic:blipFill rotWithShape="1">
-                          <a:blip r:embed="rId7"/>
+                          <a:blip r:embed="rId9"/>
                           <a:srcRect l="34124" t="56672" r="44013" b="18599"/>
                           <a:stretch/>
                         </pic:blipFill>
@@ -6026,7 +6009,7 @@
                           <pic:cNvPicPr/>
                         </pic:nvPicPr>
                         <pic:blipFill rotWithShape="1">
-                          <a:blip r:embed="rId7"/>
+                          <a:blip r:embed="rId9"/>
                           <a:srcRect l="64260" t="5953" r="14024" b="69888"/>
                           <a:stretch/>
                         </pic:blipFill>
@@ -6199,7 +6182,7 @@
                           <pic:cNvPicPr/>
                         </pic:nvPicPr>
                         <pic:blipFill rotWithShape="1">
-                          <a:blip r:embed="rId5"/>
+                          <a:blip r:embed="rId7"/>
                           <a:srcRect l="34271" t="61595" r="44454" b="14588"/>
                           <a:stretch/>
                         </pic:blipFill>
@@ -6288,7 +6271,7 @@
                           <pic:cNvPicPr/>
                         </pic:nvPicPr>
                         <pic:blipFill rotWithShape="1">
-                          <a:blip r:embed="rId7"/>
+                          <a:blip r:embed="rId9"/>
                           <a:srcRect l="64259" t="32515" r="12989" b="43096"/>
                           <a:stretch/>
                         </pic:blipFill>
@@ -6350,6 +6333,3648 @@
     <w:p>
       <w:pPr>
         <w:rPr>
+          <w:lang w:eastAsia="ko-KR"/>
+        </w:rPr>
+      </w:pPr>
+    </w:p>
+    <w:p>
+      <w:pPr>
+        <w:rPr>
+          <w:rFonts w:ascii="Apple Color Emoji" w:hAnsi="Apple Color Emoji" w:cs="Apple Color Emoji"/>
+          <w:sz w:val="22"/>
+          <w:szCs w:val="22"/>
+          <w:lang w:eastAsia="ko-KR"/>
+        </w:rPr>
+      </w:pPr>
+      <w:r>
+        <w:rPr>
+          <w:rFonts w:ascii="Apple Color Emoji" w:hAnsi="Apple Color Emoji" w:cs="Apple Color Emoji"/>
+          <w:sz w:val="22"/>
+          <w:szCs w:val="22"/>
+          <w:lang w:eastAsia="ko-KR"/>
+        </w:rPr>
+        <w:lastRenderedPageBreak/>
+        <w:t>☑️</w:t>
+      </w:r>
+      <w:r>
+        <w:rPr>
+          <w:rFonts w:ascii="Apple Color Emoji" w:hAnsi="Apple Color Emoji" w:cs="Apple Color Emoji"/>
+          <w:sz w:val="22"/>
+          <w:szCs w:val="22"/>
+          <w:lang w:eastAsia="ko-KR"/>
+        </w:rPr>
+        <w:t xml:space="preserve"> </w:t>
+      </w:r>
+      <w:r>
+        <w:rPr>
+          <w:rFonts w:ascii="Apple Color Emoji" w:hAnsi="Apple Color Emoji" w:cs="Apple Color Emoji" w:hint="eastAsia"/>
+          <w:sz w:val="22"/>
+          <w:szCs w:val="22"/>
+          <w:lang w:eastAsia="ko-KR"/>
+        </w:rPr>
+        <w:t>F</w:t>
+      </w:r>
+      <w:r>
+        <w:rPr>
+          <w:rFonts w:ascii="Apple Color Emoji" w:hAnsi="Apple Color Emoji" w:cs="Apple Color Emoji"/>
+          <w:sz w:val="22"/>
+          <w:szCs w:val="22"/>
+          <w:lang w:eastAsia="ko-KR"/>
+        </w:rPr>
+        <w:t>unctional Requirements</w:t>
+      </w:r>
+    </w:p>
+    <w:p>
+      <w:pPr>
+        <w:rPr>
+          <w:rFonts w:ascii="Apple Color Emoji" w:hAnsi="Apple Color Emoji" w:cs="Apple Color Emoji"/>
+          <w:sz w:val="22"/>
+          <w:szCs w:val="22"/>
+          <w:lang w:eastAsia="ko-KR"/>
+        </w:rPr>
+      </w:pPr>
+    </w:p>
+    <w:p>
+      <w:pPr>
+        <w:pStyle w:val="a3"/>
+        <w:numPr>
+          <w:ilvl w:val="0"/>
+          <w:numId w:val="2"/>
+        </w:numPr>
+        <w:ind w:leftChars="0"/>
+        <w:rPr>
+          <w:rFonts w:ascii="Apple Color Emoji" w:hAnsi="Apple Color Emoji" w:cs="Apple Color Emoji"/>
+          <w:sz w:val="22"/>
+          <w:szCs w:val="22"/>
+          <w:lang w:eastAsia="ko-KR"/>
+        </w:rPr>
+      </w:pPr>
+      <w:r>
+        <w:rPr>
+          <w:rFonts w:ascii="Apple Color Emoji" w:hAnsi="Apple Color Emoji" w:cs="Apple Color Emoji" w:hint="eastAsia"/>
+          <w:sz w:val="22"/>
+          <w:szCs w:val="22"/>
+          <w:lang w:eastAsia="ko-KR"/>
+        </w:rPr>
+        <w:t>재학중인</w:t>
+      </w:r>
+      <w:r>
+        <w:rPr>
+          <w:rFonts w:ascii="Apple Color Emoji" w:hAnsi="Apple Color Emoji" w:cs="Apple Color Emoji" w:hint="eastAsia"/>
+          <w:sz w:val="22"/>
+          <w:szCs w:val="22"/>
+          <w:lang w:eastAsia="ko-KR"/>
+        </w:rPr>
+        <w:t xml:space="preserve"> </w:t>
+      </w:r>
+      <w:r>
+        <w:rPr>
+          <w:rFonts w:ascii="Apple Color Emoji" w:hAnsi="Apple Color Emoji" w:cs="Apple Color Emoji" w:hint="eastAsia"/>
+          <w:sz w:val="22"/>
+          <w:szCs w:val="22"/>
+          <w:lang w:eastAsia="ko-KR"/>
+        </w:rPr>
+        <w:t>학생과</w:t>
+      </w:r>
+      <w:r>
+        <w:rPr>
+          <w:rFonts w:ascii="Apple Color Emoji" w:hAnsi="Apple Color Emoji" w:cs="Apple Color Emoji" w:hint="eastAsia"/>
+          <w:sz w:val="22"/>
+          <w:szCs w:val="22"/>
+          <w:lang w:eastAsia="ko-KR"/>
+        </w:rPr>
+        <w:t xml:space="preserve"> </w:t>
+      </w:r>
+      <w:r>
+        <w:rPr>
+          <w:rFonts w:ascii="Apple Color Emoji" w:hAnsi="Apple Color Emoji" w:cs="Apple Color Emoji" w:hint="eastAsia"/>
+          <w:sz w:val="22"/>
+          <w:szCs w:val="22"/>
+          <w:lang w:eastAsia="ko-KR"/>
+        </w:rPr>
+        <w:t>교직원은</w:t>
+      </w:r>
+      <w:r>
+        <w:rPr>
+          <w:rFonts w:ascii="Apple Color Emoji" w:hAnsi="Apple Color Emoji" w:cs="Apple Color Emoji" w:hint="eastAsia"/>
+          <w:sz w:val="22"/>
+          <w:szCs w:val="22"/>
+          <w:lang w:eastAsia="ko-KR"/>
+        </w:rPr>
+        <w:t xml:space="preserve"> </w:t>
+      </w:r>
+      <w:r>
+        <w:rPr>
+          <w:rFonts w:ascii="Apple Color Emoji" w:hAnsi="Apple Color Emoji" w:cs="Apple Color Emoji" w:hint="eastAsia"/>
+          <w:sz w:val="22"/>
+          <w:szCs w:val="22"/>
+          <w:lang w:eastAsia="ko-KR"/>
+        </w:rPr>
+        <w:t>해당</w:t>
+      </w:r>
+      <w:r>
+        <w:rPr>
+          <w:rFonts w:ascii="Apple Color Emoji" w:hAnsi="Apple Color Emoji" w:cs="Apple Color Emoji" w:hint="eastAsia"/>
+          <w:sz w:val="22"/>
+          <w:szCs w:val="22"/>
+          <w:lang w:eastAsia="ko-KR"/>
+        </w:rPr>
+        <w:t xml:space="preserve"> </w:t>
+      </w:r>
+      <w:r>
+        <w:rPr>
+          <w:rFonts w:ascii="Apple Color Emoji" w:hAnsi="Apple Color Emoji" w:cs="Apple Color Emoji" w:hint="eastAsia"/>
+          <w:sz w:val="22"/>
+          <w:szCs w:val="22"/>
+          <w:lang w:eastAsia="ko-KR"/>
+        </w:rPr>
+        <w:t>앱을</w:t>
+      </w:r>
+      <w:r>
+        <w:rPr>
+          <w:rFonts w:ascii="Apple Color Emoji" w:hAnsi="Apple Color Emoji" w:cs="Apple Color Emoji" w:hint="eastAsia"/>
+          <w:sz w:val="22"/>
+          <w:szCs w:val="22"/>
+          <w:lang w:eastAsia="ko-KR"/>
+        </w:rPr>
+        <w:t xml:space="preserve"> </w:t>
+      </w:r>
+      <w:r>
+        <w:rPr>
+          <w:rFonts w:ascii="Apple Color Emoji" w:hAnsi="Apple Color Emoji" w:cs="Apple Color Emoji" w:hint="eastAsia"/>
+          <w:sz w:val="22"/>
+          <w:szCs w:val="22"/>
+          <w:lang w:eastAsia="ko-KR"/>
+        </w:rPr>
+        <w:t>사용하여</w:t>
+      </w:r>
+      <w:r>
+        <w:rPr>
+          <w:rFonts w:ascii="Apple Color Emoji" w:hAnsi="Apple Color Emoji" w:cs="Apple Color Emoji" w:hint="eastAsia"/>
+          <w:sz w:val="22"/>
+          <w:szCs w:val="22"/>
+          <w:lang w:eastAsia="ko-KR"/>
+        </w:rPr>
+        <w:t xml:space="preserve"> </w:t>
+      </w:r>
+      <w:r>
+        <w:rPr>
+          <w:rFonts w:ascii="Apple Color Emoji" w:hAnsi="Apple Color Emoji" w:cs="Apple Color Emoji" w:hint="eastAsia"/>
+          <w:sz w:val="22"/>
+          <w:szCs w:val="22"/>
+          <w:lang w:eastAsia="ko-KR"/>
+        </w:rPr>
+        <w:t>메뉴를</w:t>
+      </w:r>
+      <w:r>
+        <w:rPr>
+          <w:rFonts w:ascii="Apple Color Emoji" w:hAnsi="Apple Color Emoji" w:cs="Apple Color Emoji" w:hint="eastAsia"/>
+          <w:sz w:val="22"/>
+          <w:szCs w:val="22"/>
+          <w:lang w:eastAsia="ko-KR"/>
+        </w:rPr>
+        <w:t xml:space="preserve"> </w:t>
+      </w:r>
+      <w:r>
+        <w:rPr>
+          <w:rFonts w:ascii="Apple Color Emoji" w:hAnsi="Apple Color Emoji" w:cs="Apple Color Emoji" w:hint="eastAsia"/>
+          <w:sz w:val="22"/>
+          <w:szCs w:val="22"/>
+          <w:lang w:eastAsia="ko-KR"/>
+        </w:rPr>
+        <w:t>결제할</w:t>
+      </w:r>
+      <w:r>
+        <w:rPr>
+          <w:rFonts w:ascii="Apple Color Emoji" w:hAnsi="Apple Color Emoji" w:cs="Apple Color Emoji" w:hint="eastAsia"/>
+          <w:sz w:val="22"/>
+          <w:szCs w:val="22"/>
+          <w:lang w:eastAsia="ko-KR"/>
+        </w:rPr>
+        <w:t xml:space="preserve"> </w:t>
+      </w:r>
+      <w:r>
+        <w:rPr>
+          <w:rFonts w:ascii="Apple Color Emoji" w:hAnsi="Apple Color Emoji" w:cs="Apple Color Emoji" w:hint="eastAsia"/>
+          <w:sz w:val="22"/>
+          <w:szCs w:val="22"/>
+          <w:lang w:eastAsia="ko-KR"/>
+        </w:rPr>
+        <w:t>경우</w:t>
+      </w:r>
+      <w:r>
+        <w:rPr>
+          <w:rFonts w:ascii="Apple Color Emoji" w:hAnsi="Apple Color Emoji" w:cs="Apple Color Emoji" w:hint="eastAsia"/>
+          <w:sz w:val="22"/>
+          <w:szCs w:val="22"/>
+          <w:lang w:eastAsia="ko-KR"/>
+        </w:rPr>
+        <w:t xml:space="preserve"> </w:t>
+      </w:r>
+      <w:r>
+        <w:rPr>
+          <w:rFonts w:ascii="Apple Color Emoji" w:hAnsi="Apple Color Emoji" w:cs="Apple Color Emoji" w:hint="eastAsia"/>
+          <w:sz w:val="22"/>
+          <w:szCs w:val="22"/>
+          <w:lang w:eastAsia="ko-KR"/>
+        </w:rPr>
+        <w:t>중앙대</w:t>
+      </w:r>
+      <w:r>
+        <w:rPr>
+          <w:rFonts w:ascii="Apple Color Emoji" w:hAnsi="Apple Color Emoji" w:cs="Apple Color Emoji" w:hint="eastAsia"/>
+          <w:sz w:val="22"/>
+          <w:szCs w:val="22"/>
+          <w:lang w:eastAsia="ko-KR"/>
+        </w:rPr>
+        <w:t xml:space="preserve"> </w:t>
+      </w:r>
+      <w:r>
+        <w:rPr>
+          <w:rFonts w:ascii="Apple Color Emoji" w:hAnsi="Apple Color Emoji" w:cs="Apple Color Emoji" w:hint="eastAsia"/>
+          <w:sz w:val="22"/>
+          <w:szCs w:val="22"/>
+          <w:lang w:eastAsia="ko-KR"/>
+        </w:rPr>
+        <w:t>할인을</w:t>
+      </w:r>
+      <w:r>
+        <w:rPr>
+          <w:rFonts w:ascii="Apple Color Emoji" w:hAnsi="Apple Color Emoji" w:cs="Apple Color Emoji" w:hint="eastAsia"/>
+          <w:sz w:val="22"/>
+          <w:szCs w:val="22"/>
+          <w:lang w:eastAsia="ko-KR"/>
+        </w:rPr>
+        <w:t xml:space="preserve"> </w:t>
+      </w:r>
+      <w:r>
+        <w:rPr>
+          <w:rFonts w:ascii="Apple Color Emoji" w:hAnsi="Apple Color Emoji" w:cs="Apple Color Emoji" w:hint="eastAsia"/>
+          <w:sz w:val="22"/>
+          <w:szCs w:val="22"/>
+          <w:lang w:eastAsia="ko-KR"/>
+        </w:rPr>
+        <w:t>받을</w:t>
+      </w:r>
+      <w:r>
+        <w:rPr>
+          <w:rFonts w:ascii="Apple Color Emoji" w:hAnsi="Apple Color Emoji" w:cs="Apple Color Emoji" w:hint="eastAsia"/>
+          <w:sz w:val="22"/>
+          <w:szCs w:val="22"/>
+          <w:lang w:eastAsia="ko-KR"/>
+        </w:rPr>
+        <w:t xml:space="preserve"> </w:t>
+      </w:r>
+      <w:r>
+        <w:rPr>
+          <w:rFonts w:ascii="Apple Color Emoji" w:hAnsi="Apple Color Emoji" w:cs="Apple Color Emoji" w:hint="eastAsia"/>
+          <w:sz w:val="22"/>
+          <w:szCs w:val="22"/>
+          <w:lang w:eastAsia="ko-KR"/>
+        </w:rPr>
+        <w:t>수</w:t>
+      </w:r>
+      <w:r>
+        <w:rPr>
+          <w:rFonts w:ascii="Apple Color Emoji" w:hAnsi="Apple Color Emoji" w:cs="Apple Color Emoji" w:hint="eastAsia"/>
+          <w:sz w:val="22"/>
+          <w:szCs w:val="22"/>
+          <w:lang w:eastAsia="ko-KR"/>
+        </w:rPr>
+        <w:t xml:space="preserve"> </w:t>
+      </w:r>
+      <w:r>
+        <w:rPr>
+          <w:rFonts w:ascii="Apple Color Emoji" w:hAnsi="Apple Color Emoji" w:cs="Apple Color Emoji" w:hint="eastAsia"/>
+          <w:sz w:val="22"/>
+          <w:szCs w:val="22"/>
+          <w:lang w:eastAsia="ko-KR"/>
+        </w:rPr>
+        <w:t>있다</w:t>
+      </w:r>
+      <w:r>
+        <w:rPr>
+          <w:rFonts w:ascii="Apple Color Emoji" w:hAnsi="Apple Color Emoji" w:cs="Apple Color Emoji" w:hint="eastAsia"/>
+          <w:sz w:val="22"/>
+          <w:szCs w:val="22"/>
+          <w:lang w:eastAsia="ko-KR"/>
+        </w:rPr>
+        <w:t>.</w:t>
+      </w:r>
+    </w:p>
+    <w:p>
+      <w:pPr>
+        <w:pStyle w:val="a3"/>
+        <w:numPr>
+          <w:ilvl w:val="0"/>
+          <w:numId w:val="2"/>
+        </w:numPr>
+        <w:ind w:leftChars="0"/>
+        <w:rPr>
+          <w:rFonts w:ascii="Apple Color Emoji" w:hAnsi="Apple Color Emoji" w:cs="Apple Color Emoji"/>
+          <w:sz w:val="22"/>
+          <w:szCs w:val="22"/>
+          <w:lang w:eastAsia="ko-KR"/>
+        </w:rPr>
+      </w:pPr>
+      <w:r>
+        <w:rPr>
+          <w:rFonts w:ascii="Apple Color Emoji" w:hAnsi="Apple Color Emoji" w:cs="Apple Color Emoji" w:hint="eastAsia"/>
+          <w:sz w:val="22"/>
+          <w:szCs w:val="22"/>
+          <w:lang w:eastAsia="ko-KR"/>
+        </w:rPr>
+        <w:t>식당</w:t>
+      </w:r>
+      <w:r>
+        <w:rPr>
+          <w:rFonts w:ascii="Apple Color Emoji" w:hAnsi="Apple Color Emoji" w:cs="Apple Color Emoji" w:hint="eastAsia"/>
+          <w:sz w:val="22"/>
+          <w:szCs w:val="22"/>
+          <w:lang w:eastAsia="ko-KR"/>
+        </w:rPr>
+        <w:t xml:space="preserve"> </w:t>
+      </w:r>
+      <w:r>
+        <w:rPr>
+          <w:rFonts w:ascii="Apple Color Emoji" w:hAnsi="Apple Color Emoji" w:cs="Apple Color Emoji" w:hint="eastAsia"/>
+          <w:sz w:val="22"/>
+          <w:szCs w:val="22"/>
+          <w:lang w:eastAsia="ko-KR"/>
+        </w:rPr>
+        <w:t>이용자는</w:t>
+      </w:r>
+      <w:r>
+        <w:rPr>
+          <w:rFonts w:ascii="Apple Color Emoji" w:hAnsi="Apple Color Emoji" w:cs="Apple Color Emoji" w:hint="eastAsia"/>
+          <w:sz w:val="22"/>
+          <w:szCs w:val="22"/>
+          <w:lang w:eastAsia="ko-KR"/>
+        </w:rPr>
+        <w:t xml:space="preserve"> </w:t>
+      </w:r>
+      <w:r>
+        <w:rPr>
+          <w:rFonts w:ascii="Apple Color Emoji" w:hAnsi="Apple Color Emoji" w:cs="Apple Color Emoji" w:hint="eastAsia"/>
+          <w:sz w:val="22"/>
+          <w:szCs w:val="22"/>
+          <w:lang w:eastAsia="ko-KR"/>
+        </w:rPr>
+        <w:t>중앙대</w:t>
+      </w:r>
+      <w:r>
+        <w:rPr>
+          <w:rFonts w:ascii="Apple Color Emoji" w:hAnsi="Apple Color Emoji" w:cs="Apple Color Emoji" w:hint="eastAsia"/>
+          <w:sz w:val="22"/>
+          <w:szCs w:val="22"/>
+          <w:lang w:eastAsia="ko-KR"/>
+        </w:rPr>
+        <w:t xml:space="preserve"> </w:t>
+      </w:r>
+      <w:r>
+        <w:rPr>
+          <w:rFonts w:ascii="Apple Color Emoji" w:hAnsi="Apple Color Emoji" w:cs="Apple Color Emoji" w:hint="eastAsia"/>
+          <w:sz w:val="22"/>
+          <w:szCs w:val="22"/>
+          <w:lang w:eastAsia="ko-KR"/>
+        </w:rPr>
+        <w:t>내</w:t>
+      </w:r>
+      <w:r>
+        <w:rPr>
+          <w:rFonts w:ascii="Apple Color Emoji" w:hAnsi="Apple Color Emoji" w:cs="Apple Color Emoji" w:hint="eastAsia"/>
+          <w:sz w:val="22"/>
+          <w:szCs w:val="22"/>
+          <w:lang w:eastAsia="ko-KR"/>
+        </w:rPr>
+        <w:t xml:space="preserve"> </w:t>
+      </w:r>
+      <w:proofErr w:type="spellStart"/>
+      <w:r>
+        <w:rPr>
+          <w:rFonts w:ascii="Apple Color Emoji" w:hAnsi="Apple Color Emoji" w:cs="Apple Color Emoji" w:hint="eastAsia"/>
+          <w:sz w:val="22"/>
+          <w:szCs w:val="22"/>
+          <w:lang w:eastAsia="ko-KR"/>
+        </w:rPr>
+        <w:t>학식당</w:t>
+      </w:r>
+      <w:proofErr w:type="spellEnd"/>
+      <w:r>
+        <w:rPr>
+          <w:rFonts w:ascii="Apple Color Emoji" w:hAnsi="Apple Color Emoji" w:cs="Apple Color Emoji" w:hint="eastAsia"/>
+          <w:sz w:val="22"/>
+          <w:szCs w:val="22"/>
+          <w:lang w:eastAsia="ko-KR"/>
+        </w:rPr>
+        <w:t xml:space="preserve"> </w:t>
+      </w:r>
+      <w:r>
+        <w:rPr>
+          <w:rFonts w:ascii="Apple Color Emoji" w:hAnsi="Apple Color Emoji" w:cs="Apple Color Emoji" w:hint="eastAsia"/>
+          <w:sz w:val="22"/>
+          <w:szCs w:val="22"/>
+          <w:lang w:eastAsia="ko-KR"/>
+        </w:rPr>
+        <w:t>건물</w:t>
+      </w:r>
+      <w:r>
+        <w:rPr>
+          <w:rFonts w:ascii="Apple Color Emoji" w:hAnsi="Apple Color Emoji" w:cs="Apple Color Emoji" w:hint="eastAsia"/>
+          <w:sz w:val="22"/>
+          <w:szCs w:val="22"/>
+          <w:lang w:eastAsia="ko-KR"/>
+        </w:rPr>
+        <w:t xml:space="preserve"> </w:t>
+      </w:r>
+      <w:r>
+        <w:rPr>
+          <w:rFonts w:ascii="Apple Color Emoji" w:hAnsi="Apple Color Emoji" w:cs="Apple Color Emoji" w:hint="eastAsia"/>
+          <w:sz w:val="22"/>
+          <w:szCs w:val="22"/>
+          <w:lang w:eastAsia="ko-KR"/>
+        </w:rPr>
+        <w:t>리스트와</w:t>
+      </w:r>
+      <w:r>
+        <w:rPr>
+          <w:rFonts w:ascii="Apple Color Emoji" w:hAnsi="Apple Color Emoji" w:cs="Apple Color Emoji" w:hint="eastAsia"/>
+          <w:sz w:val="22"/>
+          <w:szCs w:val="22"/>
+          <w:lang w:eastAsia="ko-KR"/>
+        </w:rPr>
+        <w:t xml:space="preserve"> </w:t>
+      </w:r>
+      <w:r>
+        <w:rPr>
+          <w:rFonts w:ascii="Apple Color Emoji" w:hAnsi="Apple Color Emoji" w:cs="Apple Color Emoji" w:hint="eastAsia"/>
+          <w:sz w:val="22"/>
+          <w:szCs w:val="22"/>
+          <w:lang w:eastAsia="ko-KR"/>
+        </w:rPr>
+        <w:t>학식당의</w:t>
+      </w:r>
+      <w:r>
+        <w:rPr>
+          <w:rFonts w:ascii="Apple Color Emoji" w:hAnsi="Apple Color Emoji" w:cs="Apple Color Emoji" w:hint="eastAsia"/>
+          <w:sz w:val="22"/>
+          <w:szCs w:val="22"/>
+          <w:lang w:eastAsia="ko-KR"/>
+        </w:rPr>
+        <w:t xml:space="preserve"> </w:t>
+      </w:r>
+      <w:r>
+        <w:rPr>
+          <w:rFonts w:ascii="Apple Color Emoji" w:hAnsi="Apple Color Emoji" w:cs="Apple Color Emoji" w:hint="eastAsia"/>
+          <w:sz w:val="22"/>
+          <w:szCs w:val="22"/>
+          <w:lang w:eastAsia="ko-KR"/>
+        </w:rPr>
+        <w:t>판매</w:t>
+      </w:r>
+      <w:r>
+        <w:rPr>
+          <w:rFonts w:ascii="Apple Color Emoji" w:hAnsi="Apple Color Emoji" w:cs="Apple Color Emoji" w:hint="eastAsia"/>
+          <w:sz w:val="22"/>
+          <w:szCs w:val="22"/>
+          <w:lang w:eastAsia="ko-KR"/>
+        </w:rPr>
+        <w:t xml:space="preserve"> </w:t>
+      </w:r>
+      <w:r>
+        <w:rPr>
+          <w:rFonts w:ascii="Apple Color Emoji" w:hAnsi="Apple Color Emoji" w:cs="Apple Color Emoji" w:hint="eastAsia"/>
+          <w:sz w:val="22"/>
+          <w:szCs w:val="22"/>
+          <w:lang w:eastAsia="ko-KR"/>
+        </w:rPr>
+        <w:t>메뉴를</w:t>
+      </w:r>
+      <w:r>
+        <w:rPr>
+          <w:rFonts w:ascii="Apple Color Emoji" w:hAnsi="Apple Color Emoji" w:cs="Apple Color Emoji" w:hint="eastAsia"/>
+          <w:sz w:val="22"/>
+          <w:szCs w:val="22"/>
+          <w:lang w:eastAsia="ko-KR"/>
+        </w:rPr>
+        <w:t xml:space="preserve"> </w:t>
+      </w:r>
+      <w:r>
+        <w:rPr>
+          <w:rFonts w:ascii="Apple Color Emoji" w:hAnsi="Apple Color Emoji" w:cs="Apple Color Emoji" w:hint="eastAsia"/>
+          <w:sz w:val="22"/>
+          <w:szCs w:val="22"/>
+          <w:lang w:eastAsia="ko-KR"/>
+        </w:rPr>
+        <w:t>조회할</w:t>
+      </w:r>
+      <w:r>
+        <w:rPr>
+          <w:rFonts w:ascii="Apple Color Emoji" w:hAnsi="Apple Color Emoji" w:cs="Apple Color Emoji" w:hint="eastAsia"/>
+          <w:sz w:val="22"/>
+          <w:szCs w:val="22"/>
+          <w:lang w:eastAsia="ko-KR"/>
+        </w:rPr>
+        <w:t xml:space="preserve"> </w:t>
+      </w:r>
+      <w:r>
+        <w:rPr>
+          <w:rFonts w:ascii="Apple Color Emoji" w:hAnsi="Apple Color Emoji" w:cs="Apple Color Emoji" w:hint="eastAsia"/>
+          <w:sz w:val="22"/>
+          <w:szCs w:val="22"/>
+          <w:lang w:eastAsia="ko-KR"/>
+        </w:rPr>
+        <w:t>수</w:t>
+      </w:r>
+      <w:r>
+        <w:rPr>
+          <w:rFonts w:ascii="Apple Color Emoji" w:hAnsi="Apple Color Emoji" w:cs="Apple Color Emoji" w:hint="eastAsia"/>
+          <w:sz w:val="22"/>
+          <w:szCs w:val="22"/>
+          <w:lang w:eastAsia="ko-KR"/>
+        </w:rPr>
+        <w:t xml:space="preserve"> </w:t>
+      </w:r>
+      <w:r>
+        <w:rPr>
+          <w:rFonts w:ascii="Apple Color Emoji" w:hAnsi="Apple Color Emoji" w:cs="Apple Color Emoji" w:hint="eastAsia"/>
+          <w:sz w:val="22"/>
+          <w:szCs w:val="22"/>
+          <w:lang w:eastAsia="ko-KR"/>
+        </w:rPr>
+        <w:t>있다</w:t>
+      </w:r>
+      <w:r>
+        <w:rPr>
+          <w:rFonts w:ascii="Apple Color Emoji" w:hAnsi="Apple Color Emoji" w:cs="Apple Color Emoji" w:hint="eastAsia"/>
+          <w:sz w:val="22"/>
+          <w:szCs w:val="22"/>
+          <w:lang w:eastAsia="ko-KR"/>
+        </w:rPr>
+        <w:t>.</w:t>
+      </w:r>
+    </w:p>
+    <w:p>
+      <w:pPr>
+        <w:pStyle w:val="a3"/>
+        <w:numPr>
+          <w:ilvl w:val="0"/>
+          <w:numId w:val="2"/>
+        </w:numPr>
+        <w:ind w:leftChars="0"/>
+        <w:rPr>
+          <w:rFonts w:ascii="Apple Color Emoji" w:hAnsi="Apple Color Emoji" w:cs="Apple Color Emoji"/>
+          <w:sz w:val="22"/>
+          <w:szCs w:val="22"/>
+          <w:lang w:eastAsia="ko-KR"/>
+        </w:rPr>
+      </w:pPr>
+      <w:r>
+        <w:rPr>
+          <w:rFonts w:ascii="Apple Color Emoji" w:hAnsi="Apple Color Emoji" w:cs="Apple Color Emoji" w:hint="eastAsia"/>
+          <w:sz w:val="22"/>
+          <w:szCs w:val="22"/>
+          <w:lang w:eastAsia="ko-KR"/>
+        </w:rPr>
+        <w:t>식당</w:t>
+      </w:r>
+      <w:r>
+        <w:rPr>
+          <w:rFonts w:ascii="Apple Color Emoji" w:hAnsi="Apple Color Emoji" w:cs="Apple Color Emoji" w:hint="eastAsia"/>
+          <w:sz w:val="22"/>
+          <w:szCs w:val="22"/>
+          <w:lang w:eastAsia="ko-KR"/>
+        </w:rPr>
+        <w:t xml:space="preserve"> </w:t>
+      </w:r>
+      <w:r>
+        <w:rPr>
+          <w:rFonts w:ascii="Apple Color Emoji" w:hAnsi="Apple Color Emoji" w:cs="Apple Color Emoji" w:hint="eastAsia"/>
+          <w:sz w:val="22"/>
+          <w:szCs w:val="22"/>
+          <w:lang w:eastAsia="ko-KR"/>
+        </w:rPr>
+        <w:t>이용자는</w:t>
+      </w:r>
+      <w:r>
+        <w:rPr>
+          <w:rFonts w:ascii="Apple Color Emoji" w:hAnsi="Apple Color Emoji" w:cs="Apple Color Emoji" w:hint="eastAsia"/>
+          <w:sz w:val="22"/>
+          <w:szCs w:val="22"/>
+          <w:lang w:eastAsia="ko-KR"/>
+        </w:rPr>
+        <w:t xml:space="preserve"> </w:t>
+      </w:r>
+      <w:r>
+        <w:rPr>
+          <w:rFonts w:ascii="Apple Color Emoji" w:hAnsi="Apple Color Emoji" w:cs="Apple Color Emoji" w:hint="eastAsia"/>
+          <w:sz w:val="22"/>
+          <w:szCs w:val="22"/>
+          <w:lang w:eastAsia="ko-KR"/>
+        </w:rPr>
+        <w:t>앱</w:t>
+      </w:r>
+      <w:r>
+        <w:rPr>
+          <w:rFonts w:ascii="Apple Color Emoji" w:hAnsi="Apple Color Emoji" w:cs="Apple Color Emoji" w:hint="eastAsia"/>
+          <w:sz w:val="22"/>
+          <w:szCs w:val="22"/>
+          <w:lang w:eastAsia="ko-KR"/>
+        </w:rPr>
+        <w:t xml:space="preserve"> </w:t>
+      </w:r>
+      <w:r>
+        <w:rPr>
+          <w:rFonts w:ascii="Apple Color Emoji" w:hAnsi="Apple Color Emoji" w:cs="Apple Color Emoji" w:hint="eastAsia"/>
+          <w:sz w:val="22"/>
+          <w:szCs w:val="22"/>
+          <w:lang w:eastAsia="ko-KR"/>
+        </w:rPr>
+        <w:t>접속시간에</w:t>
+      </w:r>
+      <w:r>
+        <w:rPr>
+          <w:rFonts w:ascii="Apple Color Emoji" w:hAnsi="Apple Color Emoji" w:cs="Apple Color Emoji" w:hint="eastAsia"/>
+          <w:sz w:val="22"/>
+          <w:szCs w:val="22"/>
+          <w:lang w:eastAsia="ko-KR"/>
+        </w:rPr>
+        <w:t xml:space="preserve"> </w:t>
+      </w:r>
+      <w:r>
+        <w:rPr>
+          <w:rFonts w:ascii="Apple Color Emoji" w:hAnsi="Apple Color Emoji" w:cs="Apple Color Emoji" w:hint="eastAsia"/>
+          <w:sz w:val="22"/>
+          <w:szCs w:val="22"/>
+          <w:lang w:eastAsia="ko-KR"/>
+        </w:rPr>
+        <w:t>판매중인</w:t>
+      </w:r>
+      <w:r>
+        <w:rPr>
+          <w:rFonts w:ascii="Apple Color Emoji" w:hAnsi="Apple Color Emoji" w:cs="Apple Color Emoji" w:hint="eastAsia"/>
+          <w:sz w:val="22"/>
+          <w:szCs w:val="22"/>
+          <w:lang w:eastAsia="ko-KR"/>
+        </w:rPr>
+        <w:t xml:space="preserve"> </w:t>
+      </w:r>
+      <w:r>
+        <w:rPr>
+          <w:rFonts w:ascii="Apple Color Emoji" w:hAnsi="Apple Color Emoji" w:cs="Apple Color Emoji" w:hint="eastAsia"/>
+          <w:sz w:val="22"/>
+          <w:szCs w:val="22"/>
+          <w:lang w:eastAsia="ko-KR"/>
+        </w:rPr>
+        <w:t>메뉴의</w:t>
+      </w:r>
+      <w:r>
+        <w:rPr>
+          <w:rFonts w:ascii="Apple Color Emoji" w:hAnsi="Apple Color Emoji" w:cs="Apple Color Emoji" w:hint="eastAsia"/>
+          <w:sz w:val="22"/>
+          <w:szCs w:val="22"/>
+          <w:lang w:eastAsia="ko-KR"/>
+        </w:rPr>
+        <w:t xml:space="preserve"> </w:t>
+      </w:r>
+      <w:r>
+        <w:rPr>
+          <w:rFonts w:ascii="Apple Color Emoji" w:hAnsi="Apple Color Emoji" w:cs="Apple Color Emoji" w:hint="eastAsia"/>
+          <w:sz w:val="22"/>
+          <w:szCs w:val="22"/>
+          <w:lang w:eastAsia="ko-KR"/>
+        </w:rPr>
+        <w:t>음식재고를</w:t>
+      </w:r>
+      <w:r>
+        <w:rPr>
+          <w:rFonts w:ascii="Apple Color Emoji" w:hAnsi="Apple Color Emoji" w:cs="Apple Color Emoji" w:hint="eastAsia"/>
+          <w:sz w:val="22"/>
+          <w:szCs w:val="22"/>
+          <w:lang w:eastAsia="ko-KR"/>
+        </w:rPr>
+        <w:t xml:space="preserve"> </w:t>
+      </w:r>
+      <w:r>
+        <w:rPr>
+          <w:rFonts w:ascii="Apple Color Emoji" w:hAnsi="Apple Color Emoji" w:cs="Apple Color Emoji" w:hint="eastAsia"/>
+          <w:sz w:val="22"/>
+          <w:szCs w:val="22"/>
+          <w:lang w:eastAsia="ko-KR"/>
+        </w:rPr>
+        <w:t>수치상으로</w:t>
+      </w:r>
+      <w:r>
+        <w:rPr>
+          <w:rFonts w:ascii="Apple Color Emoji" w:hAnsi="Apple Color Emoji" w:cs="Apple Color Emoji" w:hint="eastAsia"/>
+          <w:sz w:val="22"/>
+          <w:szCs w:val="22"/>
+          <w:lang w:eastAsia="ko-KR"/>
+        </w:rPr>
+        <w:t xml:space="preserve"> </w:t>
+      </w:r>
+      <w:r>
+        <w:rPr>
+          <w:rFonts w:ascii="Apple Color Emoji" w:hAnsi="Apple Color Emoji" w:cs="Apple Color Emoji" w:hint="eastAsia"/>
+          <w:sz w:val="22"/>
+          <w:szCs w:val="22"/>
+          <w:lang w:eastAsia="ko-KR"/>
+        </w:rPr>
+        <w:t>확인할</w:t>
+      </w:r>
+      <w:r>
+        <w:rPr>
+          <w:rFonts w:ascii="Apple Color Emoji" w:hAnsi="Apple Color Emoji" w:cs="Apple Color Emoji" w:hint="eastAsia"/>
+          <w:sz w:val="22"/>
+          <w:szCs w:val="22"/>
+          <w:lang w:eastAsia="ko-KR"/>
+        </w:rPr>
+        <w:t xml:space="preserve"> </w:t>
+      </w:r>
+      <w:r>
+        <w:rPr>
+          <w:rFonts w:ascii="Apple Color Emoji" w:hAnsi="Apple Color Emoji" w:cs="Apple Color Emoji" w:hint="eastAsia"/>
+          <w:sz w:val="22"/>
+          <w:szCs w:val="22"/>
+          <w:lang w:eastAsia="ko-KR"/>
+        </w:rPr>
+        <w:t>수</w:t>
+      </w:r>
+      <w:r>
+        <w:rPr>
+          <w:rFonts w:ascii="Apple Color Emoji" w:hAnsi="Apple Color Emoji" w:cs="Apple Color Emoji" w:hint="eastAsia"/>
+          <w:sz w:val="22"/>
+          <w:szCs w:val="22"/>
+          <w:lang w:eastAsia="ko-KR"/>
+        </w:rPr>
+        <w:t xml:space="preserve"> </w:t>
+      </w:r>
+      <w:r>
+        <w:rPr>
+          <w:rFonts w:ascii="Apple Color Emoji" w:hAnsi="Apple Color Emoji" w:cs="Apple Color Emoji" w:hint="eastAsia"/>
+          <w:sz w:val="22"/>
+          <w:szCs w:val="22"/>
+          <w:lang w:eastAsia="ko-KR"/>
+        </w:rPr>
+        <w:t>있다</w:t>
+      </w:r>
+      <w:r>
+        <w:rPr>
+          <w:rFonts w:ascii="Apple Color Emoji" w:hAnsi="Apple Color Emoji" w:cs="Apple Color Emoji" w:hint="eastAsia"/>
+          <w:sz w:val="22"/>
+          <w:szCs w:val="22"/>
+          <w:lang w:eastAsia="ko-KR"/>
+        </w:rPr>
+        <w:t>.</w:t>
+      </w:r>
+    </w:p>
+    <w:p>
+      <w:pPr>
+        <w:pStyle w:val="a3"/>
+        <w:numPr>
+          <w:ilvl w:val="0"/>
+          <w:numId w:val="2"/>
+        </w:numPr>
+        <w:ind w:leftChars="0"/>
+        <w:rPr>
+          <w:rFonts w:ascii="Apple Color Emoji" w:hAnsi="Apple Color Emoji" w:cs="Apple Color Emoji"/>
+          <w:sz w:val="22"/>
+          <w:szCs w:val="22"/>
+          <w:lang w:eastAsia="ko-KR"/>
+        </w:rPr>
+      </w:pPr>
+      <w:r>
+        <w:rPr>
+          <w:rFonts w:ascii="Apple Color Emoji" w:hAnsi="Apple Color Emoji" w:cs="Apple Color Emoji" w:hint="eastAsia"/>
+          <w:sz w:val="22"/>
+          <w:szCs w:val="22"/>
+          <w:lang w:eastAsia="ko-KR"/>
+        </w:rPr>
+        <w:t>식당</w:t>
+      </w:r>
+      <w:r>
+        <w:rPr>
+          <w:rFonts w:ascii="Apple Color Emoji" w:hAnsi="Apple Color Emoji" w:cs="Apple Color Emoji" w:hint="eastAsia"/>
+          <w:sz w:val="22"/>
+          <w:szCs w:val="22"/>
+          <w:lang w:eastAsia="ko-KR"/>
+        </w:rPr>
+        <w:t xml:space="preserve"> </w:t>
+      </w:r>
+      <w:r>
+        <w:rPr>
+          <w:rFonts w:ascii="Apple Color Emoji" w:hAnsi="Apple Color Emoji" w:cs="Apple Color Emoji" w:hint="eastAsia"/>
+          <w:sz w:val="22"/>
+          <w:szCs w:val="22"/>
+          <w:lang w:eastAsia="ko-KR"/>
+        </w:rPr>
+        <w:t>이용자는</w:t>
+      </w:r>
+      <w:r>
+        <w:rPr>
+          <w:rFonts w:ascii="Apple Color Emoji" w:hAnsi="Apple Color Emoji" w:cs="Apple Color Emoji" w:hint="eastAsia"/>
+          <w:sz w:val="22"/>
+          <w:szCs w:val="22"/>
+          <w:lang w:eastAsia="ko-KR"/>
+        </w:rPr>
+        <w:t xml:space="preserve"> </w:t>
+      </w:r>
+      <w:r>
+        <w:rPr>
+          <w:rFonts w:ascii="Apple Color Emoji" w:hAnsi="Apple Color Emoji" w:cs="Apple Color Emoji" w:hint="eastAsia"/>
+          <w:sz w:val="22"/>
+          <w:szCs w:val="22"/>
+          <w:lang w:eastAsia="ko-KR"/>
+        </w:rPr>
+        <w:t>장바구니</w:t>
+      </w:r>
+      <w:r>
+        <w:rPr>
+          <w:rFonts w:ascii="Apple Color Emoji" w:hAnsi="Apple Color Emoji" w:cs="Apple Color Emoji" w:hint="eastAsia"/>
+          <w:sz w:val="22"/>
+          <w:szCs w:val="22"/>
+          <w:lang w:eastAsia="ko-KR"/>
+        </w:rPr>
+        <w:t xml:space="preserve"> </w:t>
+      </w:r>
+      <w:r>
+        <w:rPr>
+          <w:rFonts w:ascii="Apple Color Emoji" w:hAnsi="Apple Color Emoji" w:cs="Apple Color Emoji" w:hint="eastAsia"/>
+          <w:sz w:val="22"/>
+          <w:szCs w:val="22"/>
+          <w:lang w:eastAsia="ko-KR"/>
+        </w:rPr>
+        <w:t>기능을</w:t>
+      </w:r>
+      <w:r>
+        <w:rPr>
+          <w:rFonts w:ascii="Apple Color Emoji" w:hAnsi="Apple Color Emoji" w:cs="Apple Color Emoji" w:hint="eastAsia"/>
+          <w:sz w:val="22"/>
+          <w:szCs w:val="22"/>
+          <w:lang w:eastAsia="ko-KR"/>
+        </w:rPr>
+        <w:t xml:space="preserve"> </w:t>
+      </w:r>
+      <w:r>
+        <w:rPr>
+          <w:rFonts w:ascii="Apple Color Emoji" w:hAnsi="Apple Color Emoji" w:cs="Apple Color Emoji" w:hint="eastAsia"/>
+          <w:sz w:val="22"/>
+          <w:szCs w:val="22"/>
+          <w:lang w:eastAsia="ko-KR"/>
+        </w:rPr>
+        <w:t>이용하여</w:t>
+      </w:r>
+      <w:r>
+        <w:rPr>
+          <w:rFonts w:ascii="Apple Color Emoji" w:hAnsi="Apple Color Emoji" w:cs="Apple Color Emoji" w:hint="eastAsia"/>
+          <w:sz w:val="22"/>
+          <w:szCs w:val="22"/>
+          <w:lang w:eastAsia="ko-KR"/>
+        </w:rPr>
+        <w:t xml:space="preserve"> </w:t>
+      </w:r>
+      <w:r>
+        <w:rPr>
+          <w:rFonts w:ascii="Apple Color Emoji" w:hAnsi="Apple Color Emoji" w:cs="Apple Color Emoji" w:hint="eastAsia"/>
+          <w:sz w:val="22"/>
+          <w:szCs w:val="22"/>
+          <w:lang w:eastAsia="ko-KR"/>
+        </w:rPr>
+        <w:t>원하는</w:t>
+      </w:r>
+      <w:r>
+        <w:rPr>
+          <w:rFonts w:ascii="Apple Color Emoji" w:hAnsi="Apple Color Emoji" w:cs="Apple Color Emoji" w:hint="eastAsia"/>
+          <w:sz w:val="22"/>
+          <w:szCs w:val="22"/>
+          <w:lang w:eastAsia="ko-KR"/>
+        </w:rPr>
+        <w:t xml:space="preserve"> </w:t>
+      </w:r>
+      <w:r>
+        <w:rPr>
+          <w:rFonts w:ascii="Apple Color Emoji" w:hAnsi="Apple Color Emoji" w:cs="Apple Color Emoji" w:hint="eastAsia"/>
+          <w:sz w:val="22"/>
+          <w:szCs w:val="22"/>
+          <w:lang w:eastAsia="ko-KR"/>
+        </w:rPr>
+        <w:t>메뉴를</w:t>
+      </w:r>
+      <w:r>
+        <w:rPr>
+          <w:rFonts w:ascii="Apple Color Emoji" w:hAnsi="Apple Color Emoji" w:cs="Apple Color Emoji" w:hint="eastAsia"/>
+          <w:sz w:val="22"/>
+          <w:szCs w:val="22"/>
+          <w:lang w:eastAsia="ko-KR"/>
+        </w:rPr>
+        <w:t xml:space="preserve"> </w:t>
+      </w:r>
+      <w:r>
+        <w:rPr>
+          <w:rFonts w:ascii="Apple Color Emoji" w:hAnsi="Apple Color Emoji" w:cs="Apple Color Emoji" w:hint="eastAsia"/>
+          <w:sz w:val="22"/>
+          <w:szCs w:val="22"/>
+          <w:lang w:eastAsia="ko-KR"/>
+        </w:rPr>
+        <w:t>추가하고</w:t>
+      </w:r>
+      <w:r>
+        <w:rPr>
+          <w:rFonts w:ascii="Apple Color Emoji" w:hAnsi="Apple Color Emoji" w:cs="Apple Color Emoji" w:hint="eastAsia"/>
+          <w:sz w:val="22"/>
+          <w:szCs w:val="22"/>
+          <w:lang w:eastAsia="ko-KR"/>
+        </w:rPr>
+        <w:t xml:space="preserve"> </w:t>
+      </w:r>
+      <w:r>
+        <w:rPr>
+          <w:rFonts w:ascii="Apple Color Emoji" w:hAnsi="Apple Color Emoji" w:cs="Apple Color Emoji" w:hint="eastAsia"/>
+          <w:sz w:val="22"/>
+          <w:szCs w:val="22"/>
+          <w:lang w:eastAsia="ko-KR"/>
+        </w:rPr>
+        <w:t>개수를</w:t>
+      </w:r>
+      <w:r>
+        <w:rPr>
+          <w:rFonts w:ascii="Apple Color Emoji" w:hAnsi="Apple Color Emoji" w:cs="Apple Color Emoji" w:hint="eastAsia"/>
+          <w:sz w:val="22"/>
+          <w:szCs w:val="22"/>
+          <w:lang w:eastAsia="ko-KR"/>
+        </w:rPr>
+        <w:t xml:space="preserve"> </w:t>
+      </w:r>
+      <w:r>
+        <w:rPr>
+          <w:rFonts w:ascii="Apple Color Emoji" w:hAnsi="Apple Color Emoji" w:cs="Apple Color Emoji" w:hint="eastAsia"/>
+          <w:sz w:val="22"/>
+          <w:szCs w:val="22"/>
+          <w:lang w:eastAsia="ko-KR"/>
+        </w:rPr>
+        <w:t>조절할</w:t>
+      </w:r>
+      <w:r>
+        <w:rPr>
+          <w:rFonts w:ascii="Apple Color Emoji" w:hAnsi="Apple Color Emoji" w:cs="Apple Color Emoji" w:hint="eastAsia"/>
+          <w:sz w:val="22"/>
+          <w:szCs w:val="22"/>
+          <w:lang w:eastAsia="ko-KR"/>
+        </w:rPr>
+        <w:t xml:space="preserve"> </w:t>
+      </w:r>
+      <w:r>
+        <w:rPr>
+          <w:rFonts w:ascii="Apple Color Emoji" w:hAnsi="Apple Color Emoji" w:cs="Apple Color Emoji" w:hint="eastAsia"/>
+          <w:sz w:val="22"/>
+          <w:szCs w:val="22"/>
+          <w:lang w:eastAsia="ko-KR"/>
+        </w:rPr>
+        <w:t>수</w:t>
+      </w:r>
+      <w:r>
+        <w:rPr>
+          <w:rFonts w:ascii="Apple Color Emoji" w:hAnsi="Apple Color Emoji" w:cs="Apple Color Emoji" w:hint="eastAsia"/>
+          <w:sz w:val="22"/>
+          <w:szCs w:val="22"/>
+          <w:lang w:eastAsia="ko-KR"/>
+        </w:rPr>
+        <w:t xml:space="preserve"> </w:t>
+      </w:r>
+      <w:r>
+        <w:rPr>
+          <w:rFonts w:ascii="Apple Color Emoji" w:hAnsi="Apple Color Emoji" w:cs="Apple Color Emoji" w:hint="eastAsia"/>
+          <w:sz w:val="22"/>
+          <w:szCs w:val="22"/>
+          <w:lang w:eastAsia="ko-KR"/>
+        </w:rPr>
+        <w:t>있다</w:t>
+      </w:r>
+      <w:r>
+        <w:rPr>
+          <w:rFonts w:ascii="Apple Color Emoji" w:hAnsi="Apple Color Emoji" w:cs="Apple Color Emoji" w:hint="eastAsia"/>
+          <w:sz w:val="22"/>
+          <w:szCs w:val="22"/>
+          <w:lang w:eastAsia="ko-KR"/>
+        </w:rPr>
+        <w:t>.</w:t>
+      </w:r>
+    </w:p>
+    <w:p>
+      <w:pPr>
+        <w:pStyle w:val="a3"/>
+        <w:numPr>
+          <w:ilvl w:val="0"/>
+          <w:numId w:val="2"/>
+        </w:numPr>
+        <w:ind w:leftChars="0"/>
+        <w:rPr>
+          <w:rFonts w:ascii="Apple Color Emoji" w:hAnsi="Apple Color Emoji" w:cs="Apple Color Emoji"/>
+          <w:sz w:val="22"/>
+          <w:szCs w:val="22"/>
+          <w:lang w:eastAsia="ko-KR"/>
+        </w:rPr>
+      </w:pPr>
+      <w:r>
+        <w:rPr>
+          <w:rFonts w:ascii="Apple Color Emoji" w:hAnsi="Apple Color Emoji" w:cs="Apple Color Emoji" w:hint="eastAsia"/>
+          <w:sz w:val="22"/>
+          <w:szCs w:val="22"/>
+          <w:lang w:eastAsia="ko-KR"/>
+        </w:rPr>
+        <w:t>식당</w:t>
+      </w:r>
+      <w:r>
+        <w:rPr>
+          <w:rFonts w:ascii="Apple Color Emoji" w:hAnsi="Apple Color Emoji" w:cs="Apple Color Emoji" w:hint="eastAsia"/>
+          <w:sz w:val="22"/>
+          <w:szCs w:val="22"/>
+          <w:lang w:eastAsia="ko-KR"/>
+        </w:rPr>
+        <w:t xml:space="preserve"> </w:t>
+      </w:r>
+      <w:r>
+        <w:rPr>
+          <w:rFonts w:ascii="Apple Color Emoji" w:hAnsi="Apple Color Emoji" w:cs="Apple Color Emoji" w:hint="eastAsia"/>
+          <w:sz w:val="22"/>
+          <w:szCs w:val="22"/>
+          <w:lang w:eastAsia="ko-KR"/>
+        </w:rPr>
+        <w:t>이용자는</w:t>
+      </w:r>
+      <w:r>
+        <w:rPr>
+          <w:rFonts w:ascii="Apple Color Emoji" w:hAnsi="Apple Color Emoji" w:cs="Apple Color Emoji" w:hint="eastAsia"/>
+          <w:sz w:val="22"/>
+          <w:szCs w:val="22"/>
+          <w:lang w:eastAsia="ko-KR"/>
+        </w:rPr>
+        <w:t xml:space="preserve"> </w:t>
+      </w:r>
+      <w:r>
+        <w:rPr>
+          <w:rFonts w:ascii="Apple Color Emoji" w:hAnsi="Apple Color Emoji" w:cs="Apple Color Emoji" w:hint="eastAsia"/>
+          <w:sz w:val="22"/>
+          <w:szCs w:val="22"/>
+          <w:lang w:eastAsia="ko-KR"/>
+        </w:rPr>
+        <w:t>모든</w:t>
+      </w:r>
+      <w:r>
+        <w:rPr>
+          <w:rFonts w:ascii="Apple Color Emoji" w:hAnsi="Apple Color Emoji" w:cs="Apple Color Emoji" w:hint="eastAsia"/>
+          <w:sz w:val="22"/>
+          <w:szCs w:val="22"/>
+          <w:lang w:eastAsia="ko-KR"/>
+        </w:rPr>
+        <w:t xml:space="preserve"> </w:t>
+      </w:r>
+      <w:r>
+        <w:rPr>
+          <w:rFonts w:ascii="Apple Color Emoji" w:hAnsi="Apple Color Emoji" w:cs="Apple Color Emoji" w:hint="eastAsia"/>
+          <w:sz w:val="22"/>
+          <w:szCs w:val="22"/>
+          <w:lang w:eastAsia="ko-KR"/>
+        </w:rPr>
+        <w:t>주문을</w:t>
+      </w:r>
+      <w:r>
+        <w:rPr>
+          <w:rFonts w:ascii="Apple Color Emoji" w:hAnsi="Apple Color Emoji" w:cs="Apple Color Emoji" w:hint="eastAsia"/>
+          <w:sz w:val="22"/>
+          <w:szCs w:val="22"/>
+          <w:lang w:eastAsia="ko-KR"/>
+        </w:rPr>
+        <w:t xml:space="preserve"> </w:t>
+      </w:r>
+      <w:r>
+        <w:rPr>
+          <w:rFonts w:ascii="Apple Color Emoji" w:hAnsi="Apple Color Emoji" w:cs="Apple Color Emoji" w:hint="eastAsia"/>
+          <w:sz w:val="22"/>
+          <w:szCs w:val="22"/>
+          <w:lang w:eastAsia="ko-KR"/>
+        </w:rPr>
+        <w:t>완료하면</w:t>
+      </w:r>
+      <w:r>
+        <w:rPr>
+          <w:rFonts w:ascii="Apple Color Emoji" w:hAnsi="Apple Color Emoji" w:cs="Apple Color Emoji" w:hint="eastAsia"/>
+          <w:sz w:val="22"/>
+          <w:szCs w:val="22"/>
+          <w:lang w:eastAsia="ko-KR"/>
+        </w:rPr>
+        <w:t xml:space="preserve"> </w:t>
+      </w:r>
+      <w:r>
+        <w:rPr>
+          <w:rFonts w:ascii="Apple Color Emoji" w:hAnsi="Apple Color Emoji" w:cs="Apple Color Emoji" w:hint="eastAsia"/>
+          <w:sz w:val="22"/>
+          <w:szCs w:val="22"/>
+          <w:lang w:eastAsia="ko-KR"/>
+        </w:rPr>
+        <w:t>합산된</w:t>
+      </w:r>
+      <w:r>
+        <w:rPr>
+          <w:rFonts w:ascii="Apple Color Emoji" w:hAnsi="Apple Color Emoji" w:cs="Apple Color Emoji" w:hint="eastAsia"/>
+          <w:sz w:val="22"/>
+          <w:szCs w:val="22"/>
+          <w:lang w:eastAsia="ko-KR"/>
+        </w:rPr>
+        <w:t xml:space="preserve"> </w:t>
+      </w:r>
+      <w:r>
+        <w:rPr>
+          <w:rFonts w:ascii="Apple Color Emoji" w:hAnsi="Apple Color Emoji" w:cs="Apple Color Emoji" w:hint="eastAsia"/>
+          <w:sz w:val="22"/>
+          <w:szCs w:val="22"/>
+          <w:lang w:eastAsia="ko-KR"/>
+        </w:rPr>
+        <w:t>금액을</w:t>
+      </w:r>
+      <w:r>
+        <w:rPr>
+          <w:rFonts w:ascii="Apple Color Emoji" w:hAnsi="Apple Color Emoji" w:cs="Apple Color Emoji" w:hint="eastAsia"/>
+          <w:sz w:val="22"/>
+          <w:szCs w:val="22"/>
+          <w:lang w:eastAsia="ko-KR"/>
+        </w:rPr>
+        <w:t xml:space="preserve"> </w:t>
+      </w:r>
+      <w:r>
+        <w:rPr>
+          <w:rFonts w:ascii="Apple Color Emoji" w:hAnsi="Apple Color Emoji" w:cs="Apple Color Emoji" w:hint="eastAsia"/>
+          <w:sz w:val="22"/>
+          <w:szCs w:val="22"/>
+          <w:lang w:eastAsia="ko-KR"/>
+        </w:rPr>
+        <w:t>알</w:t>
+      </w:r>
+      <w:r>
+        <w:rPr>
+          <w:rFonts w:ascii="Apple Color Emoji" w:hAnsi="Apple Color Emoji" w:cs="Apple Color Emoji" w:hint="eastAsia"/>
+          <w:sz w:val="22"/>
+          <w:szCs w:val="22"/>
+          <w:lang w:eastAsia="ko-KR"/>
+        </w:rPr>
+        <w:t xml:space="preserve"> </w:t>
+      </w:r>
+      <w:r>
+        <w:rPr>
+          <w:rFonts w:ascii="Apple Color Emoji" w:hAnsi="Apple Color Emoji" w:cs="Apple Color Emoji" w:hint="eastAsia"/>
+          <w:sz w:val="22"/>
+          <w:szCs w:val="22"/>
+          <w:lang w:eastAsia="ko-KR"/>
+        </w:rPr>
+        <w:t>수</w:t>
+      </w:r>
+      <w:r>
+        <w:rPr>
+          <w:rFonts w:ascii="Apple Color Emoji" w:hAnsi="Apple Color Emoji" w:cs="Apple Color Emoji" w:hint="eastAsia"/>
+          <w:sz w:val="22"/>
+          <w:szCs w:val="22"/>
+          <w:lang w:eastAsia="ko-KR"/>
+        </w:rPr>
+        <w:t xml:space="preserve"> </w:t>
+      </w:r>
+      <w:r>
+        <w:rPr>
+          <w:rFonts w:ascii="Apple Color Emoji" w:hAnsi="Apple Color Emoji" w:cs="Apple Color Emoji" w:hint="eastAsia"/>
+          <w:sz w:val="22"/>
+          <w:szCs w:val="22"/>
+          <w:lang w:eastAsia="ko-KR"/>
+        </w:rPr>
+        <w:t>있고</w:t>
+      </w:r>
+      <w:r>
+        <w:rPr>
+          <w:rFonts w:ascii="Apple Color Emoji" w:hAnsi="Apple Color Emoji" w:cs="Apple Color Emoji" w:hint="eastAsia"/>
+          <w:sz w:val="22"/>
+          <w:szCs w:val="22"/>
+          <w:lang w:eastAsia="ko-KR"/>
+        </w:rPr>
+        <w:t>,</w:t>
+      </w:r>
+      <w:r>
+        <w:rPr>
+          <w:rFonts w:ascii="Apple Color Emoji" w:hAnsi="Apple Color Emoji" w:cs="Apple Color Emoji"/>
+          <w:sz w:val="22"/>
+          <w:szCs w:val="22"/>
+          <w:lang w:eastAsia="ko-KR"/>
+        </w:rPr>
+        <w:t xml:space="preserve"> </w:t>
+      </w:r>
+      <w:r>
+        <w:rPr>
+          <w:rFonts w:ascii="Apple Color Emoji" w:hAnsi="Apple Color Emoji" w:cs="Apple Color Emoji" w:hint="eastAsia"/>
+          <w:sz w:val="22"/>
+          <w:szCs w:val="22"/>
+          <w:lang w:eastAsia="ko-KR"/>
+        </w:rPr>
+        <w:t>주문에</w:t>
+      </w:r>
+      <w:r>
+        <w:rPr>
+          <w:rFonts w:ascii="Apple Color Emoji" w:hAnsi="Apple Color Emoji" w:cs="Apple Color Emoji" w:hint="eastAsia"/>
+          <w:sz w:val="22"/>
+          <w:szCs w:val="22"/>
+          <w:lang w:eastAsia="ko-KR"/>
+        </w:rPr>
+        <w:t xml:space="preserve"> </w:t>
+      </w:r>
+      <w:r>
+        <w:rPr>
+          <w:rFonts w:ascii="Apple Color Emoji" w:hAnsi="Apple Color Emoji" w:cs="Apple Color Emoji" w:hint="eastAsia"/>
+          <w:sz w:val="22"/>
+          <w:szCs w:val="22"/>
+          <w:lang w:eastAsia="ko-KR"/>
+        </w:rPr>
+        <w:t>대한</w:t>
+      </w:r>
+      <w:r>
+        <w:rPr>
+          <w:rFonts w:ascii="Apple Color Emoji" w:hAnsi="Apple Color Emoji" w:cs="Apple Color Emoji" w:hint="eastAsia"/>
+          <w:sz w:val="22"/>
+          <w:szCs w:val="22"/>
+          <w:lang w:eastAsia="ko-KR"/>
+        </w:rPr>
+        <w:t xml:space="preserve"> Q</w:t>
+      </w:r>
+      <w:r>
+        <w:rPr>
+          <w:rFonts w:ascii="Apple Color Emoji" w:hAnsi="Apple Color Emoji" w:cs="Apple Color Emoji"/>
+          <w:sz w:val="22"/>
+          <w:szCs w:val="22"/>
+          <w:lang w:eastAsia="ko-KR"/>
+        </w:rPr>
+        <w:t>R</w:t>
+      </w:r>
+      <w:r>
+        <w:rPr>
+          <w:rFonts w:ascii="Apple Color Emoji" w:hAnsi="Apple Color Emoji" w:cs="Apple Color Emoji" w:hint="eastAsia"/>
+          <w:sz w:val="22"/>
+          <w:szCs w:val="22"/>
+          <w:lang w:eastAsia="ko-KR"/>
+        </w:rPr>
+        <w:t>코드를</w:t>
+      </w:r>
+      <w:r>
+        <w:rPr>
+          <w:rFonts w:ascii="Apple Color Emoji" w:hAnsi="Apple Color Emoji" w:cs="Apple Color Emoji" w:hint="eastAsia"/>
+          <w:sz w:val="22"/>
+          <w:szCs w:val="22"/>
+          <w:lang w:eastAsia="ko-KR"/>
+        </w:rPr>
+        <w:t xml:space="preserve"> </w:t>
+      </w:r>
+      <w:proofErr w:type="gramStart"/>
+      <w:r>
+        <w:rPr>
+          <w:rFonts w:ascii="Apple Color Emoji" w:hAnsi="Apple Color Emoji" w:cs="Apple Color Emoji" w:hint="eastAsia"/>
+          <w:sz w:val="22"/>
+          <w:szCs w:val="22"/>
+          <w:lang w:eastAsia="ko-KR"/>
+        </w:rPr>
+        <w:t>발급</w:t>
+      </w:r>
+      <w:r>
+        <w:rPr>
+          <w:rFonts w:ascii="Apple Color Emoji" w:hAnsi="Apple Color Emoji" w:cs="Apple Color Emoji" w:hint="eastAsia"/>
+          <w:sz w:val="22"/>
+          <w:szCs w:val="22"/>
+          <w:lang w:eastAsia="ko-KR"/>
+        </w:rPr>
+        <w:t xml:space="preserve"> </w:t>
+      </w:r>
+      <w:r>
+        <w:rPr>
+          <w:rFonts w:ascii="Apple Color Emoji" w:hAnsi="Apple Color Emoji" w:cs="Apple Color Emoji" w:hint="eastAsia"/>
+          <w:sz w:val="22"/>
+          <w:szCs w:val="22"/>
+          <w:lang w:eastAsia="ko-KR"/>
+        </w:rPr>
+        <w:t>받을</w:t>
+      </w:r>
+      <w:proofErr w:type="gramEnd"/>
+      <w:r>
+        <w:rPr>
+          <w:rFonts w:ascii="Apple Color Emoji" w:hAnsi="Apple Color Emoji" w:cs="Apple Color Emoji" w:hint="eastAsia"/>
+          <w:sz w:val="22"/>
+          <w:szCs w:val="22"/>
+          <w:lang w:eastAsia="ko-KR"/>
+        </w:rPr>
+        <w:t xml:space="preserve"> </w:t>
+      </w:r>
+      <w:r>
+        <w:rPr>
+          <w:rFonts w:ascii="Apple Color Emoji" w:hAnsi="Apple Color Emoji" w:cs="Apple Color Emoji" w:hint="eastAsia"/>
+          <w:sz w:val="22"/>
+          <w:szCs w:val="22"/>
+          <w:lang w:eastAsia="ko-KR"/>
+        </w:rPr>
+        <w:t>수</w:t>
+      </w:r>
+      <w:r>
+        <w:rPr>
+          <w:rFonts w:ascii="Apple Color Emoji" w:hAnsi="Apple Color Emoji" w:cs="Apple Color Emoji" w:hint="eastAsia"/>
+          <w:sz w:val="22"/>
+          <w:szCs w:val="22"/>
+          <w:lang w:eastAsia="ko-KR"/>
+        </w:rPr>
+        <w:t xml:space="preserve"> </w:t>
+      </w:r>
+      <w:r>
+        <w:rPr>
+          <w:rFonts w:ascii="Apple Color Emoji" w:hAnsi="Apple Color Emoji" w:cs="Apple Color Emoji" w:hint="eastAsia"/>
+          <w:sz w:val="22"/>
+          <w:szCs w:val="22"/>
+          <w:lang w:eastAsia="ko-KR"/>
+        </w:rPr>
+        <w:t>있다</w:t>
+      </w:r>
+      <w:r>
+        <w:rPr>
+          <w:rFonts w:ascii="Apple Color Emoji" w:hAnsi="Apple Color Emoji" w:cs="Apple Color Emoji" w:hint="eastAsia"/>
+          <w:sz w:val="22"/>
+          <w:szCs w:val="22"/>
+          <w:lang w:eastAsia="ko-KR"/>
+        </w:rPr>
+        <w:t>.</w:t>
+      </w:r>
+    </w:p>
+    <w:p>
+      <w:pPr>
+        <w:pStyle w:val="a3"/>
+        <w:numPr>
+          <w:ilvl w:val="0"/>
+          <w:numId w:val="2"/>
+        </w:numPr>
+        <w:ind w:leftChars="0"/>
+        <w:rPr>
+          <w:rFonts w:ascii="Apple Color Emoji" w:hAnsi="Apple Color Emoji" w:cs="Apple Color Emoji"/>
+          <w:sz w:val="22"/>
+          <w:szCs w:val="22"/>
+          <w:lang w:eastAsia="ko-KR"/>
+        </w:rPr>
+      </w:pPr>
+      <w:r>
+        <w:rPr>
+          <w:rFonts w:ascii="Apple Color Emoji" w:hAnsi="Apple Color Emoji" w:cs="Apple Color Emoji" w:hint="eastAsia"/>
+          <w:sz w:val="22"/>
+          <w:szCs w:val="22"/>
+          <w:lang w:eastAsia="ko-KR"/>
+        </w:rPr>
+        <w:t>식당</w:t>
+      </w:r>
+      <w:r>
+        <w:rPr>
+          <w:rFonts w:ascii="Apple Color Emoji" w:hAnsi="Apple Color Emoji" w:cs="Apple Color Emoji" w:hint="eastAsia"/>
+          <w:sz w:val="22"/>
+          <w:szCs w:val="22"/>
+          <w:lang w:eastAsia="ko-KR"/>
+        </w:rPr>
+        <w:t xml:space="preserve"> </w:t>
+      </w:r>
+      <w:r>
+        <w:rPr>
+          <w:rFonts w:ascii="Apple Color Emoji" w:hAnsi="Apple Color Emoji" w:cs="Apple Color Emoji" w:hint="eastAsia"/>
+          <w:sz w:val="22"/>
+          <w:szCs w:val="22"/>
+          <w:lang w:eastAsia="ko-KR"/>
+        </w:rPr>
+        <w:t>이용자는</w:t>
+      </w:r>
+      <w:r>
+        <w:rPr>
+          <w:rFonts w:ascii="Apple Color Emoji" w:hAnsi="Apple Color Emoji" w:cs="Apple Color Emoji" w:hint="eastAsia"/>
+          <w:sz w:val="22"/>
+          <w:szCs w:val="22"/>
+          <w:lang w:eastAsia="ko-KR"/>
+        </w:rPr>
+        <w:t xml:space="preserve"> </w:t>
+      </w:r>
+      <w:r>
+        <w:rPr>
+          <w:rFonts w:ascii="Apple Color Emoji" w:hAnsi="Apple Color Emoji" w:cs="Apple Color Emoji" w:hint="eastAsia"/>
+          <w:sz w:val="22"/>
+          <w:szCs w:val="22"/>
+          <w:lang w:eastAsia="ko-KR"/>
+        </w:rPr>
+        <w:t>카드</w:t>
+      </w:r>
+      <w:r>
+        <w:rPr>
+          <w:rFonts w:ascii="Apple Color Emoji" w:hAnsi="Apple Color Emoji" w:cs="Apple Color Emoji" w:hint="eastAsia"/>
+          <w:sz w:val="22"/>
+          <w:szCs w:val="22"/>
+          <w:lang w:eastAsia="ko-KR"/>
+        </w:rPr>
+        <w:t xml:space="preserve"> </w:t>
+      </w:r>
+      <w:r>
+        <w:rPr>
+          <w:rFonts w:ascii="Apple Color Emoji" w:hAnsi="Apple Color Emoji" w:cs="Apple Color Emoji" w:hint="eastAsia"/>
+          <w:sz w:val="22"/>
+          <w:szCs w:val="22"/>
+          <w:lang w:eastAsia="ko-KR"/>
+        </w:rPr>
+        <w:t>결제</w:t>
+      </w:r>
+      <w:r>
+        <w:rPr>
+          <w:rFonts w:ascii="Apple Color Emoji" w:hAnsi="Apple Color Emoji" w:cs="Apple Color Emoji" w:hint="eastAsia"/>
+          <w:sz w:val="22"/>
+          <w:szCs w:val="22"/>
+          <w:lang w:eastAsia="ko-KR"/>
+        </w:rPr>
+        <w:t xml:space="preserve"> </w:t>
+      </w:r>
+      <w:r>
+        <w:rPr>
+          <w:rFonts w:ascii="Apple Color Emoji" w:hAnsi="Apple Color Emoji" w:cs="Apple Color Emoji" w:hint="eastAsia"/>
+          <w:sz w:val="22"/>
+          <w:szCs w:val="22"/>
+          <w:lang w:eastAsia="ko-KR"/>
+        </w:rPr>
+        <w:t>방식을</w:t>
+      </w:r>
+      <w:r>
+        <w:rPr>
+          <w:rFonts w:ascii="Apple Color Emoji" w:hAnsi="Apple Color Emoji" w:cs="Apple Color Emoji" w:hint="eastAsia"/>
+          <w:sz w:val="22"/>
+          <w:szCs w:val="22"/>
+          <w:lang w:eastAsia="ko-KR"/>
+        </w:rPr>
+        <w:t xml:space="preserve"> </w:t>
+      </w:r>
+      <w:r>
+        <w:rPr>
+          <w:rFonts w:ascii="Apple Color Emoji" w:hAnsi="Apple Color Emoji" w:cs="Apple Color Emoji" w:hint="eastAsia"/>
+          <w:sz w:val="22"/>
+          <w:szCs w:val="22"/>
+          <w:lang w:eastAsia="ko-KR"/>
+        </w:rPr>
+        <w:t>활용할</w:t>
+      </w:r>
+      <w:r>
+        <w:rPr>
+          <w:rFonts w:ascii="Apple Color Emoji" w:hAnsi="Apple Color Emoji" w:cs="Apple Color Emoji" w:hint="eastAsia"/>
+          <w:sz w:val="22"/>
+          <w:szCs w:val="22"/>
+          <w:lang w:eastAsia="ko-KR"/>
+        </w:rPr>
+        <w:t xml:space="preserve"> </w:t>
+      </w:r>
+      <w:r>
+        <w:rPr>
+          <w:rFonts w:ascii="Apple Color Emoji" w:hAnsi="Apple Color Emoji" w:cs="Apple Color Emoji" w:hint="eastAsia"/>
+          <w:sz w:val="22"/>
+          <w:szCs w:val="22"/>
+          <w:lang w:eastAsia="ko-KR"/>
+        </w:rPr>
+        <w:t>수</w:t>
+      </w:r>
+      <w:r>
+        <w:rPr>
+          <w:rFonts w:ascii="Apple Color Emoji" w:hAnsi="Apple Color Emoji" w:cs="Apple Color Emoji" w:hint="eastAsia"/>
+          <w:sz w:val="22"/>
+          <w:szCs w:val="22"/>
+          <w:lang w:eastAsia="ko-KR"/>
+        </w:rPr>
+        <w:t xml:space="preserve"> </w:t>
+      </w:r>
+      <w:r>
+        <w:rPr>
+          <w:rFonts w:ascii="Apple Color Emoji" w:hAnsi="Apple Color Emoji" w:cs="Apple Color Emoji" w:hint="eastAsia"/>
+          <w:sz w:val="22"/>
+          <w:szCs w:val="22"/>
+          <w:lang w:eastAsia="ko-KR"/>
+        </w:rPr>
+        <w:t>있다</w:t>
+      </w:r>
+      <w:r>
+        <w:rPr>
+          <w:rFonts w:ascii="Apple Color Emoji" w:hAnsi="Apple Color Emoji" w:cs="Apple Color Emoji" w:hint="eastAsia"/>
+          <w:sz w:val="22"/>
+          <w:szCs w:val="22"/>
+          <w:lang w:eastAsia="ko-KR"/>
+        </w:rPr>
+        <w:t>.</w:t>
+      </w:r>
+    </w:p>
+    <w:p>
+      <w:pPr>
+        <w:rPr>
+          <w:rFonts w:ascii="Apple Color Emoji" w:hAnsi="Apple Color Emoji" w:cs="Apple Color Emoji"/>
+          <w:sz w:val="22"/>
+          <w:szCs w:val="22"/>
+          <w:lang w:eastAsia="ko-KR"/>
+        </w:rPr>
+      </w:pPr>
+    </w:p>
+    <w:p>
+      <w:pPr>
+        <w:rPr>
+          <w:rFonts w:ascii="Apple Color Emoji" w:hAnsi="Apple Color Emoji" w:cs="Apple Color Emoji"/>
+          <w:sz w:val="22"/>
+          <w:szCs w:val="22"/>
+          <w:lang w:eastAsia="ko-KR"/>
+        </w:rPr>
+      </w:pPr>
+      <w:r>
+        <w:rPr>
+          <w:rFonts w:ascii="Apple Color Emoji" w:hAnsi="Apple Color Emoji" w:cs="Apple Color Emoji"/>
+          <w:sz w:val="22"/>
+          <w:szCs w:val="22"/>
+          <w:lang w:eastAsia="ko-KR"/>
+        </w:rPr>
+        <w:t>☑️</w:t>
+      </w:r>
+      <w:r>
+        <w:rPr>
+          <w:rFonts w:ascii="Apple Color Emoji" w:hAnsi="Apple Color Emoji" w:cs="Apple Color Emoji"/>
+          <w:sz w:val="22"/>
+          <w:szCs w:val="22"/>
+          <w:lang w:eastAsia="ko-KR"/>
+        </w:rPr>
+        <w:t xml:space="preserve"> </w:t>
+      </w:r>
+      <w:r>
+        <w:rPr>
+          <w:rFonts w:ascii="Apple Color Emoji" w:hAnsi="Apple Color Emoji" w:cs="Apple Color Emoji" w:hint="eastAsia"/>
+          <w:sz w:val="22"/>
+          <w:szCs w:val="22"/>
+          <w:lang w:eastAsia="ko-KR"/>
+        </w:rPr>
+        <w:t>N</w:t>
+      </w:r>
+      <w:r>
+        <w:rPr>
+          <w:rFonts w:ascii="Apple Color Emoji" w:hAnsi="Apple Color Emoji" w:cs="Apple Color Emoji"/>
+          <w:sz w:val="22"/>
+          <w:szCs w:val="22"/>
+          <w:lang w:eastAsia="ko-KR"/>
+        </w:rPr>
+        <w:t>on-</w:t>
+      </w:r>
+      <w:r>
+        <w:rPr>
+          <w:rFonts w:ascii="Apple Color Emoji" w:hAnsi="Apple Color Emoji" w:cs="Apple Color Emoji" w:hint="eastAsia"/>
+          <w:sz w:val="22"/>
+          <w:szCs w:val="22"/>
+          <w:lang w:eastAsia="ko-KR"/>
+        </w:rPr>
+        <w:t>F</w:t>
+      </w:r>
+      <w:r>
+        <w:rPr>
+          <w:rFonts w:ascii="Apple Color Emoji" w:hAnsi="Apple Color Emoji" w:cs="Apple Color Emoji"/>
+          <w:sz w:val="22"/>
+          <w:szCs w:val="22"/>
+          <w:lang w:eastAsia="ko-KR"/>
+        </w:rPr>
+        <w:t>unctional Requirements</w:t>
+      </w:r>
+    </w:p>
+    <w:p>
+      <w:pPr>
+        <w:rPr>
+          <w:rFonts w:ascii="Apple Color Emoji" w:hAnsi="Apple Color Emoji" w:cs="Apple Color Emoji"/>
+          <w:sz w:val="22"/>
+          <w:szCs w:val="22"/>
+          <w:lang w:eastAsia="ko-KR"/>
+        </w:rPr>
+      </w:pPr>
+    </w:p>
+    <w:p>
+      <w:pPr>
+        <w:pStyle w:val="a3"/>
+        <w:numPr>
+          <w:ilvl w:val="0"/>
+          <w:numId w:val="2"/>
+        </w:numPr>
+        <w:ind w:leftChars="0"/>
+        <w:rPr>
+          <w:rFonts w:ascii="Apple Color Emoji" w:hAnsi="Apple Color Emoji" w:cs="Apple Color Emoji"/>
+          <w:sz w:val="22"/>
+          <w:szCs w:val="22"/>
+          <w:lang w:eastAsia="ko-KR"/>
+        </w:rPr>
+      </w:pPr>
+      <w:r>
+        <w:rPr>
+          <w:rFonts w:ascii="Apple Color Emoji" w:hAnsi="Apple Color Emoji" w:cs="Apple Color Emoji" w:hint="eastAsia"/>
+          <w:sz w:val="22"/>
+          <w:szCs w:val="22"/>
+          <w:lang w:eastAsia="ko-KR"/>
+        </w:rPr>
+        <w:t>F</w:t>
+      </w:r>
+      <w:r>
+        <w:rPr>
+          <w:rFonts w:ascii="Apple Color Emoji" w:hAnsi="Apple Color Emoji" w:cs="Apple Color Emoji"/>
+          <w:sz w:val="22"/>
+          <w:szCs w:val="22"/>
+          <w:lang w:eastAsia="ko-KR"/>
+        </w:rPr>
+        <w:t xml:space="preserve"> </w:t>
+      </w:r>
+      <w:proofErr w:type="gramStart"/>
+      <w:r>
+        <w:rPr>
+          <w:rFonts w:ascii="Apple Color Emoji" w:hAnsi="Apple Color Emoji" w:cs="Apple Color Emoji"/>
+          <w:sz w:val="22"/>
+          <w:szCs w:val="22"/>
+          <w:lang w:eastAsia="ko-KR"/>
+        </w:rPr>
+        <w:t>( Functionality</w:t>
+      </w:r>
+      <w:proofErr w:type="gramEnd"/>
+      <w:r>
+        <w:rPr>
+          <w:rFonts w:ascii="Apple Color Emoji" w:hAnsi="Apple Color Emoji" w:cs="Apple Color Emoji"/>
+          <w:sz w:val="22"/>
+          <w:szCs w:val="22"/>
+          <w:lang w:eastAsia="ko-KR"/>
+        </w:rPr>
+        <w:t>(security)</w:t>
+      </w:r>
+    </w:p>
+    <w:p>
+      <w:pPr>
+        <w:pStyle w:val="a3"/>
+        <w:ind w:leftChars="0" w:left="760"/>
+        <w:rPr>
+          <w:rFonts w:ascii="Apple Color Emoji" w:hAnsi="Apple Color Emoji" w:cs="Apple Color Emoji"/>
+          <w:sz w:val="22"/>
+          <w:szCs w:val="22"/>
+          <w:lang w:eastAsia="ko-KR"/>
+        </w:rPr>
+      </w:pPr>
+      <w:r>
+        <w:rPr>
+          <w:rFonts w:ascii="Apple Color Emoji" w:hAnsi="Apple Color Emoji" w:cs="Apple Color Emoji" w:hint="eastAsia"/>
+          <w:sz w:val="22"/>
+          <w:szCs w:val="22"/>
+          <w:lang w:eastAsia="ko-KR"/>
+        </w:rPr>
+        <w:t>:</w:t>
+      </w:r>
+      <w:r>
+        <w:rPr>
+          <w:rFonts w:ascii="Apple Color Emoji" w:hAnsi="Apple Color Emoji" w:cs="Apple Color Emoji"/>
+          <w:sz w:val="22"/>
+          <w:szCs w:val="22"/>
+          <w:lang w:eastAsia="ko-KR"/>
+        </w:rPr>
+        <w:t xml:space="preserve"> </w:t>
+      </w:r>
+      <w:r>
+        <w:rPr>
+          <w:rFonts w:ascii="Apple Color Emoji" w:hAnsi="Apple Color Emoji" w:cs="Apple Color Emoji" w:hint="eastAsia"/>
+          <w:sz w:val="22"/>
+          <w:szCs w:val="22"/>
+          <w:lang w:eastAsia="ko-KR"/>
+        </w:rPr>
+        <w:t>회원</w:t>
+      </w:r>
+      <w:r>
+        <w:rPr>
+          <w:rFonts w:ascii="Apple Color Emoji" w:hAnsi="Apple Color Emoji" w:cs="Apple Color Emoji" w:hint="eastAsia"/>
+          <w:sz w:val="22"/>
+          <w:szCs w:val="22"/>
+          <w:lang w:eastAsia="ko-KR"/>
+        </w:rPr>
+        <w:t xml:space="preserve"> </w:t>
+      </w:r>
+      <w:r>
+        <w:rPr>
+          <w:rFonts w:ascii="Apple Color Emoji" w:hAnsi="Apple Color Emoji" w:cs="Apple Color Emoji" w:hint="eastAsia"/>
+          <w:sz w:val="22"/>
+          <w:szCs w:val="22"/>
+          <w:lang w:eastAsia="ko-KR"/>
+        </w:rPr>
+        <w:t>정보의</w:t>
+      </w:r>
+      <w:r>
+        <w:rPr>
+          <w:rFonts w:ascii="Apple Color Emoji" w:hAnsi="Apple Color Emoji" w:cs="Apple Color Emoji" w:hint="eastAsia"/>
+          <w:sz w:val="22"/>
+          <w:szCs w:val="22"/>
+          <w:lang w:eastAsia="ko-KR"/>
+        </w:rPr>
+        <w:t xml:space="preserve"> </w:t>
+      </w:r>
+      <w:r>
+        <w:rPr>
+          <w:rFonts w:ascii="Apple Color Emoji" w:hAnsi="Apple Color Emoji" w:cs="Apple Color Emoji" w:hint="eastAsia"/>
+          <w:sz w:val="22"/>
+          <w:szCs w:val="22"/>
+          <w:lang w:eastAsia="ko-KR"/>
+        </w:rPr>
+        <w:t>유출을</w:t>
+      </w:r>
+      <w:r>
+        <w:rPr>
+          <w:rFonts w:ascii="Apple Color Emoji" w:hAnsi="Apple Color Emoji" w:cs="Apple Color Emoji" w:hint="eastAsia"/>
+          <w:sz w:val="22"/>
+          <w:szCs w:val="22"/>
+          <w:lang w:eastAsia="ko-KR"/>
+        </w:rPr>
+        <w:t xml:space="preserve"> </w:t>
+      </w:r>
+      <w:r>
+        <w:rPr>
+          <w:rFonts w:ascii="Apple Color Emoji" w:hAnsi="Apple Color Emoji" w:cs="Apple Color Emoji" w:hint="eastAsia"/>
+          <w:sz w:val="22"/>
+          <w:szCs w:val="22"/>
+          <w:lang w:eastAsia="ko-KR"/>
+        </w:rPr>
+        <w:t>방지하기</w:t>
+      </w:r>
+      <w:r>
+        <w:rPr>
+          <w:rFonts w:ascii="Apple Color Emoji" w:hAnsi="Apple Color Emoji" w:cs="Apple Color Emoji" w:hint="eastAsia"/>
+          <w:sz w:val="22"/>
+          <w:szCs w:val="22"/>
+          <w:lang w:eastAsia="ko-KR"/>
+        </w:rPr>
+        <w:t xml:space="preserve"> </w:t>
+      </w:r>
+      <w:r>
+        <w:rPr>
+          <w:rFonts w:ascii="Apple Color Emoji" w:hAnsi="Apple Color Emoji" w:cs="Apple Color Emoji" w:hint="eastAsia"/>
+          <w:sz w:val="22"/>
+          <w:szCs w:val="22"/>
+          <w:lang w:eastAsia="ko-KR"/>
+        </w:rPr>
+        <w:t>위해</w:t>
+      </w:r>
+      <w:r>
+        <w:rPr>
+          <w:rFonts w:ascii="Apple Color Emoji" w:hAnsi="Apple Color Emoji" w:cs="Apple Color Emoji" w:hint="eastAsia"/>
+          <w:sz w:val="22"/>
+          <w:szCs w:val="22"/>
+          <w:lang w:eastAsia="ko-KR"/>
+        </w:rPr>
+        <w:t xml:space="preserve"> </w:t>
+      </w:r>
+      <w:r>
+        <w:rPr>
+          <w:rFonts w:ascii="Apple Color Emoji" w:hAnsi="Apple Color Emoji" w:cs="Apple Color Emoji" w:hint="eastAsia"/>
+          <w:sz w:val="22"/>
+          <w:szCs w:val="22"/>
+          <w:lang w:eastAsia="ko-KR"/>
+        </w:rPr>
+        <w:t>앱</w:t>
+      </w:r>
+      <w:r>
+        <w:rPr>
+          <w:rFonts w:ascii="Apple Color Emoji" w:hAnsi="Apple Color Emoji" w:cs="Apple Color Emoji" w:hint="eastAsia"/>
+          <w:sz w:val="22"/>
+          <w:szCs w:val="22"/>
+          <w:lang w:eastAsia="ko-KR"/>
+        </w:rPr>
+        <w:t xml:space="preserve"> </w:t>
+      </w:r>
+      <w:r>
+        <w:rPr>
+          <w:rFonts w:ascii="Apple Color Emoji" w:hAnsi="Apple Color Emoji" w:cs="Apple Color Emoji" w:hint="eastAsia"/>
+          <w:sz w:val="22"/>
+          <w:szCs w:val="22"/>
+          <w:lang w:eastAsia="ko-KR"/>
+        </w:rPr>
+        <w:t>내</w:t>
+      </w:r>
+      <w:r>
+        <w:rPr>
+          <w:rFonts w:ascii="Apple Color Emoji" w:hAnsi="Apple Color Emoji" w:cs="Apple Color Emoji" w:hint="eastAsia"/>
+          <w:sz w:val="22"/>
+          <w:szCs w:val="22"/>
+          <w:lang w:eastAsia="ko-KR"/>
+        </w:rPr>
+        <w:t xml:space="preserve"> </w:t>
+      </w:r>
+      <w:r>
+        <w:rPr>
+          <w:rFonts w:ascii="Apple Color Emoji" w:hAnsi="Apple Color Emoji" w:cs="Apple Color Emoji" w:hint="eastAsia"/>
+          <w:sz w:val="22"/>
+          <w:szCs w:val="22"/>
+          <w:lang w:eastAsia="ko-KR"/>
+        </w:rPr>
+        <w:t>개인정보</w:t>
+      </w:r>
+      <w:r>
+        <w:rPr>
+          <w:rFonts w:ascii="Apple Color Emoji" w:hAnsi="Apple Color Emoji" w:cs="Apple Color Emoji" w:hint="eastAsia"/>
+          <w:sz w:val="22"/>
+          <w:szCs w:val="22"/>
+          <w:lang w:eastAsia="ko-KR"/>
+        </w:rPr>
+        <w:t xml:space="preserve"> </w:t>
+      </w:r>
+      <w:r>
+        <w:rPr>
+          <w:rFonts w:ascii="Apple Color Emoji" w:hAnsi="Apple Color Emoji" w:cs="Apple Color Emoji" w:hint="eastAsia"/>
+          <w:sz w:val="22"/>
+          <w:szCs w:val="22"/>
+          <w:lang w:eastAsia="ko-KR"/>
+        </w:rPr>
+        <w:t>보호에</w:t>
+      </w:r>
+      <w:r>
+        <w:rPr>
+          <w:rFonts w:ascii="Apple Color Emoji" w:hAnsi="Apple Color Emoji" w:cs="Apple Color Emoji" w:hint="eastAsia"/>
+          <w:sz w:val="22"/>
+          <w:szCs w:val="22"/>
+          <w:lang w:eastAsia="ko-KR"/>
+        </w:rPr>
+        <w:t xml:space="preserve"> </w:t>
+      </w:r>
+      <w:r>
+        <w:rPr>
+          <w:rFonts w:ascii="Apple Color Emoji" w:hAnsi="Apple Color Emoji" w:cs="Apple Color Emoji" w:hint="eastAsia"/>
+          <w:sz w:val="22"/>
+          <w:szCs w:val="22"/>
+          <w:lang w:eastAsia="ko-KR"/>
+        </w:rPr>
+        <w:t>대한</w:t>
+      </w:r>
+      <w:r>
+        <w:rPr>
+          <w:rFonts w:ascii="Apple Color Emoji" w:hAnsi="Apple Color Emoji" w:cs="Apple Color Emoji" w:hint="eastAsia"/>
+          <w:sz w:val="22"/>
+          <w:szCs w:val="22"/>
+          <w:lang w:eastAsia="ko-KR"/>
+        </w:rPr>
+        <w:t xml:space="preserve"> </w:t>
+      </w:r>
+      <w:r>
+        <w:rPr>
+          <w:rFonts w:ascii="Apple Color Emoji" w:hAnsi="Apple Color Emoji" w:cs="Apple Color Emoji" w:hint="eastAsia"/>
+          <w:sz w:val="22"/>
+          <w:szCs w:val="22"/>
+          <w:lang w:eastAsia="ko-KR"/>
+        </w:rPr>
+        <w:t>대응책을</w:t>
+      </w:r>
+      <w:r>
+        <w:rPr>
+          <w:rFonts w:ascii="Apple Color Emoji" w:hAnsi="Apple Color Emoji" w:cs="Apple Color Emoji" w:hint="eastAsia"/>
+          <w:sz w:val="22"/>
+          <w:szCs w:val="22"/>
+          <w:lang w:eastAsia="ko-KR"/>
+        </w:rPr>
+        <w:t xml:space="preserve"> </w:t>
+      </w:r>
+      <w:r>
+        <w:rPr>
+          <w:rFonts w:ascii="Apple Color Emoji" w:hAnsi="Apple Color Emoji" w:cs="Apple Color Emoji" w:hint="eastAsia"/>
+          <w:sz w:val="22"/>
+          <w:szCs w:val="22"/>
+          <w:lang w:eastAsia="ko-KR"/>
+        </w:rPr>
+        <w:t>항시</w:t>
+      </w:r>
+      <w:r>
+        <w:rPr>
+          <w:rFonts w:ascii="Apple Color Emoji" w:hAnsi="Apple Color Emoji" w:cs="Apple Color Emoji" w:hint="eastAsia"/>
+          <w:sz w:val="22"/>
+          <w:szCs w:val="22"/>
+          <w:lang w:eastAsia="ko-KR"/>
+        </w:rPr>
+        <w:t xml:space="preserve"> </w:t>
+      </w:r>
+      <w:r>
+        <w:rPr>
+          <w:rFonts w:ascii="Apple Color Emoji" w:hAnsi="Apple Color Emoji" w:cs="Apple Color Emoji" w:hint="eastAsia"/>
+          <w:sz w:val="22"/>
+          <w:szCs w:val="22"/>
+          <w:lang w:eastAsia="ko-KR"/>
+        </w:rPr>
+        <w:t>마련해야</w:t>
+      </w:r>
+      <w:r>
+        <w:rPr>
+          <w:rFonts w:ascii="Apple Color Emoji" w:hAnsi="Apple Color Emoji" w:cs="Apple Color Emoji" w:hint="eastAsia"/>
+          <w:sz w:val="22"/>
+          <w:szCs w:val="22"/>
+          <w:lang w:eastAsia="ko-KR"/>
+        </w:rPr>
+        <w:t xml:space="preserve"> </w:t>
+      </w:r>
+      <w:r>
+        <w:rPr>
+          <w:rFonts w:ascii="Apple Color Emoji" w:hAnsi="Apple Color Emoji" w:cs="Apple Color Emoji" w:hint="eastAsia"/>
+          <w:sz w:val="22"/>
+          <w:szCs w:val="22"/>
+          <w:lang w:eastAsia="ko-KR"/>
+        </w:rPr>
+        <w:t>한다</w:t>
+      </w:r>
+      <w:r>
+        <w:rPr>
+          <w:rFonts w:ascii="Apple Color Emoji" w:hAnsi="Apple Color Emoji" w:cs="Apple Color Emoji" w:hint="eastAsia"/>
+          <w:sz w:val="22"/>
+          <w:szCs w:val="22"/>
+          <w:lang w:eastAsia="ko-KR"/>
+        </w:rPr>
+        <w:t>.</w:t>
+      </w:r>
+    </w:p>
+    <w:p>
+      <w:pPr>
+        <w:pStyle w:val="a3"/>
+        <w:ind w:leftChars="0" w:left="760"/>
+        <w:rPr>
+          <w:rFonts w:ascii="Apple Color Emoji" w:hAnsi="Apple Color Emoji" w:cs="Apple Color Emoji"/>
+          <w:sz w:val="22"/>
+          <w:szCs w:val="22"/>
+          <w:lang w:eastAsia="ko-KR"/>
+        </w:rPr>
+      </w:pPr>
+      <w:r>
+        <w:rPr>
+          <w:rFonts w:ascii="Apple Color Emoji" w:hAnsi="Apple Color Emoji" w:cs="Apple Color Emoji" w:hint="eastAsia"/>
+          <w:sz w:val="22"/>
+          <w:szCs w:val="22"/>
+          <w:lang w:eastAsia="ko-KR"/>
+        </w:rPr>
+        <w:t>:</w:t>
+      </w:r>
+      <w:r>
+        <w:rPr>
+          <w:rFonts w:ascii="Apple Color Emoji" w:hAnsi="Apple Color Emoji" w:cs="Apple Color Emoji"/>
+          <w:sz w:val="22"/>
+          <w:szCs w:val="22"/>
+          <w:lang w:eastAsia="ko-KR"/>
+        </w:rPr>
+        <w:t xml:space="preserve"> </w:t>
+      </w:r>
+      <w:r>
+        <w:rPr>
+          <w:rFonts w:ascii="Apple Color Emoji" w:hAnsi="Apple Color Emoji" w:cs="Apple Color Emoji" w:hint="eastAsia"/>
+          <w:sz w:val="22"/>
+          <w:szCs w:val="22"/>
+          <w:lang w:eastAsia="ko-KR"/>
+        </w:rPr>
+        <w:t>사용자</w:t>
+      </w:r>
+      <w:r>
+        <w:rPr>
+          <w:rFonts w:ascii="Apple Color Emoji" w:hAnsi="Apple Color Emoji" w:cs="Apple Color Emoji" w:hint="eastAsia"/>
+          <w:sz w:val="22"/>
+          <w:szCs w:val="22"/>
+          <w:lang w:eastAsia="ko-KR"/>
+        </w:rPr>
+        <w:t xml:space="preserve"> </w:t>
+      </w:r>
+      <w:r>
+        <w:rPr>
+          <w:rFonts w:ascii="Apple Color Emoji" w:hAnsi="Apple Color Emoji" w:cs="Apple Color Emoji" w:hint="eastAsia"/>
+          <w:sz w:val="22"/>
+          <w:szCs w:val="22"/>
+          <w:lang w:eastAsia="ko-KR"/>
+        </w:rPr>
+        <w:t>트래픽이</w:t>
+      </w:r>
+      <w:r>
+        <w:rPr>
+          <w:rFonts w:ascii="Apple Color Emoji" w:hAnsi="Apple Color Emoji" w:cs="Apple Color Emoji" w:hint="eastAsia"/>
+          <w:sz w:val="22"/>
+          <w:szCs w:val="22"/>
+          <w:lang w:eastAsia="ko-KR"/>
+        </w:rPr>
+        <w:t xml:space="preserve"> </w:t>
+      </w:r>
+      <w:r>
+        <w:rPr>
+          <w:rFonts w:ascii="Apple Color Emoji" w:hAnsi="Apple Color Emoji" w:cs="Apple Color Emoji" w:hint="eastAsia"/>
+          <w:sz w:val="22"/>
+          <w:szCs w:val="22"/>
+          <w:lang w:eastAsia="ko-KR"/>
+        </w:rPr>
+        <w:t>급증할</w:t>
+      </w:r>
+      <w:r>
+        <w:rPr>
+          <w:rFonts w:ascii="Apple Color Emoji" w:hAnsi="Apple Color Emoji" w:cs="Apple Color Emoji" w:hint="eastAsia"/>
+          <w:sz w:val="22"/>
+          <w:szCs w:val="22"/>
+          <w:lang w:eastAsia="ko-KR"/>
+        </w:rPr>
+        <w:t xml:space="preserve"> </w:t>
+      </w:r>
+      <w:r>
+        <w:rPr>
+          <w:rFonts w:ascii="Apple Color Emoji" w:hAnsi="Apple Color Emoji" w:cs="Apple Color Emoji" w:hint="eastAsia"/>
+          <w:sz w:val="22"/>
+          <w:szCs w:val="22"/>
+          <w:lang w:eastAsia="ko-KR"/>
+        </w:rPr>
+        <w:t>경우에</w:t>
+      </w:r>
+      <w:r>
+        <w:rPr>
+          <w:rFonts w:ascii="Apple Color Emoji" w:hAnsi="Apple Color Emoji" w:cs="Apple Color Emoji" w:hint="eastAsia"/>
+          <w:sz w:val="22"/>
+          <w:szCs w:val="22"/>
+          <w:lang w:eastAsia="ko-KR"/>
+        </w:rPr>
+        <w:t xml:space="preserve"> </w:t>
+      </w:r>
+      <w:r>
+        <w:rPr>
+          <w:rFonts w:ascii="Apple Color Emoji" w:hAnsi="Apple Color Emoji" w:cs="Apple Color Emoji" w:hint="eastAsia"/>
+          <w:sz w:val="22"/>
+          <w:szCs w:val="22"/>
+          <w:lang w:eastAsia="ko-KR"/>
+        </w:rPr>
+        <w:t>서버가</w:t>
+      </w:r>
+      <w:r>
+        <w:rPr>
+          <w:rFonts w:ascii="Apple Color Emoji" w:hAnsi="Apple Color Emoji" w:cs="Apple Color Emoji" w:hint="eastAsia"/>
+          <w:sz w:val="22"/>
+          <w:szCs w:val="22"/>
+          <w:lang w:eastAsia="ko-KR"/>
+        </w:rPr>
+        <w:t xml:space="preserve"> </w:t>
+      </w:r>
+      <w:r>
+        <w:rPr>
+          <w:rFonts w:ascii="Apple Color Emoji" w:hAnsi="Apple Color Emoji" w:cs="Apple Color Emoji" w:hint="eastAsia"/>
+          <w:sz w:val="22"/>
+          <w:szCs w:val="22"/>
+          <w:lang w:eastAsia="ko-KR"/>
+        </w:rPr>
+        <w:t>꺼지지</w:t>
+      </w:r>
+      <w:r>
+        <w:rPr>
+          <w:rFonts w:ascii="Apple Color Emoji" w:hAnsi="Apple Color Emoji" w:cs="Apple Color Emoji" w:hint="eastAsia"/>
+          <w:sz w:val="22"/>
+          <w:szCs w:val="22"/>
+          <w:lang w:eastAsia="ko-KR"/>
+        </w:rPr>
+        <w:t xml:space="preserve"> </w:t>
+      </w:r>
+      <w:r>
+        <w:rPr>
+          <w:rFonts w:ascii="Apple Color Emoji" w:hAnsi="Apple Color Emoji" w:cs="Apple Color Emoji" w:hint="eastAsia"/>
+          <w:sz w:val="22"/>
+          <w:szCs w:val="22"/>
+          <w:lang w:eastAsia="ko-KR"/>
+        </w:rPr>
+        <w:t>않도록</w:t>
+      </w:r>
+      <w:r>
+        <w:rPr>
+          <w:rFonts w:ascii="Apple Color Emoji" w:hAnsi="Apple Color Emoji" w:cs="Apple Color Emoji" w:hint="eastAsia"/>
+          <w:sz w:val="22"/>
+          <w:szCs w:val="22"/>
+          <w:lang w:eastAsia="ko-KR"/>
+        </w:rPr>
+        <w:t xml:space="preserve"> </w:t>
+      </w:r>
+      <w:r>
+        <w:rPr>
+          <w:rFonts w:ascii="Apple Color Emoji" w:hAnsi="Apple Color Emoji" w:cs="Apple Color Emoji" w:hint="eastAsia"/>
+          <w:sz w:val="22"/>
+          <w:szCs w:val="22"/>
+          <w:lang w:eastAsia="ko-KR"/>
+        </w:rPr>
+        <w:t>대응책을</w:t>
+      </w:r>
+      <w:r>
+        <w:rPr>
+          <w:rFonts w:ascii="Apple Color Emoji" w:hAnsi="Apple Color Emoji" w:cs="Apple Color Emoji" w:hint="eastAsia"/>
+          <w:sz w:val="22"/>
+          <w:szCs w:val="22"/>
+          <w:lang w:eastAsia="ko-KR"/>
+        </w:rPr>
+        <w:t xml:space="preserve"> </w:t>
+      </w:r>
+      <w:r>
+        <w:rPr>
+          <w:rFonts w:ascii="Apple Color Emoji" w:hAnsi="Apple Color Emoji" w:cs="Apple Color Emoji" w:hint="eastAsia"/>
+          <w:sz w:val="22"/>
+          <w:szCs w:val="22"/>
+          <w:lang w:eastAsia="ko-KR"/>
+        </w:rPr>
+        <w:t>마련해야한다</w:t>
+      </w:r>
+      <w:r>
+        <w:rPr>
+          <w:rFonts w:ascii="Apple Color Emoji" w:hAnsi="Apple Color Emoji" w:cs="Apple Color Emoji" w:hint="eastAsia"/>
+          <w:sz w:val="22"/>
+          <w:szCs w:val="22"/>
+          <w:lang w:eastAsia="ko-KR"/>
+        </w:rPr>
+        <w:t>.</w:t>
+      </w:r>
+    </w:p>
+    <w:p>
+      <w:pPr>
+        <w:pStyle w:val="a3"/>
+        <w:ind w:leftChars="0" w:left="760"/>
+        <w:rPr>
+          <w:rFonts w:ascii="Apple Color Emoji" w:hAnsi="Apple Color Emoji" w:cs="Apple Color Emoji" w:hint="eastAsia"/>
+          <w:sz w:val="22"/>
+          <w:szCs w:val="22"/>
+          <w:lang w:eastAsia="ko-KR"/>
+        </w:rPr>
+      </w:pPr>
+    </w:p>
+    <w:p>
+      <w:pPr>
+        <w:pStyle w:val="a3"/>
+        <w:numPr>
+          <w:ilvl w:val="0"/>
+          <w:numId w:val="2"/>
+        </w:numPr>
+        <w:ind w:leftChars="0"/>
+        <w:rPr>
+          <w:rFonts w:ascii="Apple Color Emoji" w:hAnsi="Apple Color Emoji" w:cs="Apple Color Emoji"/>
+          <w:sz w:val="22"/>
+          <w:szCs w:val="22"/>
+          <w:lang w:eastAsia="ko-KR"/>
+        </w:rPr>
+      </w:pPr>
+      <w:r>
+        <w:rPr>
+          <w:rFonts w:ascii="Apple Color Emoji" w:hAnsi="Apple Color Emoji" w:cs="Apple Color Emoji" w:hint="eastAsia"/>
+          <w:sz w:val="22"/>
+          <w:szCs w:val="22"/>
+          <w:lang w:eastAsia="ko-KR"/>
+        </w:rPr>
+        <w:t>U</w:t>
+      </w:r>
+      <w:r>
+        <w:rPr>
+          <w:rFonts w:ascii="Apple Color Emoji" w:hAnsi="Apple Color Emoji" w:cs="Apple Color Emoji"/>
+          <w:sz w:val="22"/>
+          <w:szCs w:val="22"/>
+          <w:lang w:eastAsia="ko-KR"/>
+        </w:rPr>
+        <w:t xml:space="preserve"> </w:t>
+      </w:r>
+      <w:proofErr w:type="gramStart"/>
+      <w:r>
+        <w:rPr>
+          <w:rFonts w:ascii="Apple Color Emoji" w:hAnsi="Apple Color Emoji" w:cs="Apple Color Emoji"/>
+          <w:sz w:val="22"/>
+          <w:szCs w:val="22"/>
+          <w:lang w:eastAsia="ko-KR"/>
+        </w:rPr>
+        <w:t>( Usability</w:t>
+      </w:r>
+      <w:proofErr w:type="gramEnd"/>
+      <w:r>
+        <w:rPr>
+          <w:rFonts w:ascii="Apple Color Emoji" w:hAnsi="Apple Color Emoji" w:cs="Apple Color Emoji"/>
+          <w:sz w:val="22"/>
+          <w:szCs w:val="22"/>
+          <w:lang w:eastAsia="ko-KR"/>
+        </w:rPr>
+        <w:t>)</w:t>
+      </w:r>
+    </w:p>
+    <w:p>
+      <w:pPr>
+        <w:pStyle w:val="a3"/>
+        <w:ind w:leftChars="0" w:left="760"/>
+        <w:rPr>
+          <w:rFonts w:ascii="Apple Color Emoji" w:hAnsi="Apple Color Emoji" w:cs="Apple Color Emoji"/>
+          <w:sz w:val="22"/>
+          <w:szCs w:val="22"/>
+          <w:lang w:eastAsia="ko-KR"/>
+        </w:rPr>
+      </w:pPr>
+      <w:r>
+        <w:rPr>
+          <w:rFonts w:ascii="Apple Color Emoji" w:hAnsi="Apple Color Emoji" w:cs="Apple Color Emoji"/>
+          <w:sz w:val="22"/>
+          <w:szCs w:val="22"/>
+          <w:lang w:eastAsia="ko-KR"/>
+        </w:rPr>
+        <w:t xml:space="preserve">: </w:t>
+      </w:r>
+      <w:r>
+        <w:rPr>
+          <w:rFonts w:ascii="Apple Color Emoji" w:hAnsi="Apple Color Emoji" w:cs="Apple Color Emoji" w:hint="eastAsia"/>
+          <w:sz w:val="22"/>
+          <w:szCs w:val="22"/>
+          <w:lang w:eastAsia="ko-KR"/>
+        </w:rPr>
+        <w:t>각</w:t>
+      </w:r>
+      <w:r>
+        <w:rPr>
+          <w:rFonts w:ascii="Apple Color Emoji" w:hAnsi="Apple Color Emoji" w:cs="Apple Color Emoji" w:hint="eastAsia"/>
+          <w:sz w:val="22"/>
+          <w:szCs w:val="22"/>
+          <w:lang w:eastAsia="ko-KR"/>
+        </w:rPr>
+        <w:t xml:space="preserve"> </w:t>
+      </w:r>
+      <w:proofErr w:type="gramStart"/>
+      <w:r>
+        <w:rPr>
+          <w:rFonts w:ascii="Apple Color Emoji" w:hAnsi="Apple Color Emoji" w:cs="Apple Color Emoji" w:hint="eastAsia"/>
+          <w:sz w:val="22"/>
+          <w:szCs w:val="22"/>
+          <w:lang w:eastAsia="ko-KR"/>
+        </w:rPr>
+        <w:t>화면의</w:t>
+      </w:r>
+      <w:r>
+        <w:rPr>
+          <w:rFonts w:ascii="Apple Color Emoji" w:hAnsi="Apple Color Emoji" w:cs="Apple Color Emoji" w:hint="eastAsia"/>
+          <w:sz w:val="22"/>
+          <w:szCs w:val="22"/>
+          <w:lang w:eastAsia="ko-KR"/>
+        </w:rPr>
+        <w:t xml:space="preserve"> </w:t>
+      </w:r>
+      <w:r>
+        <w:rPr>
+          <w:rFonts w:ascii="Apple Color Emoji" w:hAnsi="Apple Color Emoji" w:cs="Apple Color Emoji"/>
+          <w:sz w:val="22"/>
+          <w:szCs w:val="22"/>
+          <w:lang w:eastAsia="ko-KR"/>
+        </w:rPr>
+        <w:t xml:space="preserve"> </w:t>
+      </w:r>
+      <w:r>
+        <w:rPr>
+          <w:rFonts w:ascii="Apple Color Emoji" w:hAnsi="Apple Color Emoji" w:cs="Apple Color Emoji" w:hint="eastAsia"/>
+          <w:sz w:val="22"/>
+          <w:szCs w:val="22"/>
+          <w:lang w:eastAsia="ko-KR"/>
+        </w:rPr>
+        <w:t>U</w:t>
+      </w:r>
+      <w:r>
+        <w:rPr>
+          <w:rFonts w:ascii="Apple Color Emoji" w:hAnsi="Apple Color Emoji" w:cs="Apple Color Emoji"/>
+          <w:sz w:val="22"/>
+          <w:szCs w:val="22"/>
+          <w:lang w:eastAsia="ko-KR"/>
+        </w:rPr>
+        <w:t>I</w:t>
+      </w:r>
+      <w:proofErr w:type="gramEnd"/>
+      <w:r>
+        <w:rPr>
+          <w:rFonts w:ascii="Apple Color Emoji" w:hAnsi="Apple Color Emoji" w:cs="Apple Color Emoji" w:hint="eastAsia"/>
+          <w:sz w:val="22"/>
+          <w:szCs w:val="22"/>
+          <w:lang w:eastAsia="ko-KR"/>
+        </w:rPr>
+        <w:t>를</w:t>
+      </w:r>
+      <w:r>
+        <w:rPr>
+          <w:rFonts w:ascii="Apple Color Emoji" w:hAnsi="Apple Color Emoji" w:cs="Apple Color Emoji" w:hint="eastAsia"/>
+          <w:sz w:val="22"/>
+          <w:szCs w:val="22"/>
+          <w:lang w:eastAsia="ko-KR"/>
+        </w:rPr>
+        <w:t xml:space="preserve"> </w:t>
+      </w:r>
+      <w:r>
+        <w:rPr>
+          <w:rFonts w:ascii="Apple Color Emoji" w:hAnsi="Apple Color Emoji" w:cs="Apple Color Emoji" w:hint="eastAsia"/>
+          <w:sz w:val="22"/>
+          <w:szCs w:val="22"/>
+          <w:lang w:eastAsia="ko-KR"/>
+        </w:rPr>
+        <w:t>생성할</w:t>
+      </w:r>
+      <w:r>
+        <w:rPr>
+          <w:rFonts w:ascii="Apple Color Emoji" w:hAnsi="Apple Color Emoji" w:cs="Apple Color Emoji" w:hint="eastAsia"/>
+          <w:sz w:val="22"/>
+          <w:szCs w:val="22"/>
+          <w:lang w:eastAsia="ko-KR"/>
+        </w:rPr>
+        <w:t xml:space="preserve"> </w:t>
+      </w:r>
+      <w:r>
+        <w:rPr>
+          <w:rFonts w:ascii="Apple Color Emoji" w:hAnsi="Apple Color Emoji" w:cs="Apple Color Emoji" w:hint="eastAsia"/>
+          <w:sz w:val="22"/>
+          <w:szCs w:val="22"/>
+          <w:lang w:eastAsia="ko-KR"/>
+        </w:rPr>
+        <w:t>때마다</w:t>
+      </w:r>
+      <w:r>
+        <w:rPr>
+          <w:rFonts w:ascii="Apple Color Emoji" w:hAnsi="Apple Color Emoji" w:cs="Apple Color Emoji" w:hint="eastAsia"/>
+          <w:sz w:val="22"/>
+          <w:szCs w:val="22"/>
+          <w:lang w:eastAsia="ko-KR"/>
+        </w:rPr>
+        <w:t xml:space="preserve"> </w:t>
+      </w:r>
+      <w:r>
+        <w:rPr>
+          <w:rFonts w:ascii="Apple Color Emoji" w:hAnsi="Apple Color Emoji" w:cs="Apple Color Emoji" w:hint="eastAsia"/>
+          <w:sz w:val="22"/>
+          <w:szCs w:val="22"/>
+          <w:lang w:eastAsia="ko-KR"/>
+        </w:rPr>
+        <w:t>사용자의</w:t>
+      </w:r>
+      <w:r>
+        <w:rPr>
+          <w:rFonts w:ascii="Apple Color Emoji" w:hAnsi="Apple Color Emoji" w:cs="Apple Color Emoji" w:hint="eastAsia"/>
+          <w:sz w:val="22"/>
+          <w:szCs w:val="22"/>
+          <w:lang w:eastAsia="ko-KR"/>
+        </w:rPr>
+        <w:t xml:space="preserve"> </w:t>
+      </w:r>
+      <w:r>
+        <w:rPr>
+          <w:rFonts w:ascii="Apple Color Emoji" w:hAnsi="Apple Color Emoji" w:cs="Apple Color Emoji" w:hint="eastAsia"/>
+          <w:sz w:val="22"/>
+          <w:szCs w:val="22"/>
+          <w:lang w:eastAsia="ko-KR"/>
+        </w:rPr>
+        <w:t>입장에서</w:t>
+      </w:r>
+      <w:r>
+        <w:rPr>
+          <w:rFonts w:ascii="Apple Color Emoji" w:hAnsi="Apple Color Emoji" w:cs="Apple Color Emoji" w:hint="eastAsia"/>
+          <w:sz w:val="22"/>
+          <w:szCs w:val="22"/>
+          <w:lang w:eastAsia="ko-KR"/>
+        </w:rPr>
+        <w:t xml:space="preserve"> </w:t>
+      </w:r>
+      <w:proofErr w:type="spellStart"/>
+      <w:r>
+        <w:rPr>
+          <w:rFonts w:ascii="Apple Color Emoji" w:hAnsi="Apple Color Emoji" w:cs="Apple Color Emoji" w:hint="eastAsia"/>
+          <w:sz w:val="22"/>
+          <w:szCs w:val="22"/>
+          <w:lang w:eastAsia="ko-KR"/>
+        </w:rPr>
+        <w:t>어떤식으로</w:t>
+      </w:r>
+      <w:proofErr w:type="spellEnd"/>
+      <w:r>
+        <w:rPr>
+          <w:rFonts w:ascii="Apple Color Emoji" w:hAnsi="Apple Color Emoji" w:cs="Apple Color Emoji" w:hint="eastAsia"/>
+          <w:sz w:val="22"/>
+          <w:szCs w:val="22"/>
+          <w:lang w:eastAsia="ko-KR"/>
+        </w:rPr>
+        <w:t xml:space="preserve"> </w:t>
+      </w:r>
+      <w:r>
+        <w:rPr>
+          <w:rFonts w:ascii="Apple Color Emoji" w:hAnsi="Apple Color Emoji" w:cs="Apple Color Emoji" w:hint="eastAsia"/>
+          <w:sz w:val="22"/>
+          <w:szCs w:val="22"/>
+          <w:lang w:eastAsia="ko-KR"/>
+        </w:rPr>
+        <w:t>작동해야</w:t>
+      </w:r>
+      <w:r>
+        <w:rPr>
+          <w:rFonts w:ascii="Apple Color Emoji" w:hAnsi="Apple Color Emoji" w:cs="Apple Color Emoji" w:hint="eastAsia"/>
+          <w:sz w:val="22"/>
+          <w:szCs w:val="22"/>
+          <w:lang w:eastAsia="ko-KR"/>
+        </w:rPr>
+        <w:t xml:space="preserve"> </w:t>
+      </w:r>
+      <w:proofErr w:type="spellStart"/>
+      <w:r>
+        <w:rPr>
+          <w:rFonts w:ascii="Apple Color Emoji" w:hAnsi="Apple Color Emoji" w:cs="Apple Color Emoji" w:hint="eastAsia"/>
+          <w:sz w:val="22"/>
+          <w:szCs w:val="22"/>
+          <w:lang w:eastAsia="ko-KR"/>
+        </w:rPr>
+        <w:t>편의할지</w:t>
+      </w:r>
+      <w:proofErr w:type="spellEnd"/>
+      <w:r>
+        <w:rPr>
+          <w:rFonts w:ascii="Apple Color Emoji" w:hAnsi="Apple Color Emoji" w:cs="Apple Color Emoji" w:hint="eastAsia"/>
+          <w:sz w:val="22"/>
+          <w:szCs w:val="22"/>
+          <w:lang w:eastAsia="ko-KR"/>
+        </w:rPr>
+        <w:t xml:space="preserve"> </w:t>
+      </w:r>
+      <w:r>
+        <w:rPr>
+          <w:rFonts w:ascii="Apple Color Emoji" w:hAnsi="Apple Color Emoji" w:cs="Apple Color Emoji" w:hint="eastAsia"/>
+          <w:sz w:val="22"/>
+          <w:szCs w:val="22"/>
+          <w:lang w:eastAsia="ko-KR"/>
+        </w:rPr>
+        <w:t>계속해서</w:t>
+      </w:r>
+      <w:r>
+        <w:rPr>
+          <w:rFonts w:ascii="Apple Color Emoji" w:hAnsi="Apple Color Emoji" w:cs="Apple Color Emoji" w:hint="eastAsia"/>
+          <w:sz w:val="22"/>
+          <w:szCs w:val="22"/>
+          <w:lang w:eastAsia="ko-KR"/>
+        </w:rPr>
+        <w:t xml:space="preserve"> </w:t>
+      </w:r>
+      <w:r>
+        <w:rPr>
+          <w:rFonts w:ascii="Apple Color Emoji" w:hAnsi="Apple Color Emoji" w:cs="Apple Color Emoji"/>
+          <w:sz w:val="22"/>
+          <w:szCs w:val="22"/>
+          <w:lang w:eastAsia="ko-KR"/>
+        </w:rPr>
+        <w:t>test</w:t>
+      </w:r>
+      <w:r>
+        <w:rPr>
+          <w:rFonts w:ascii="Apple Color Emoji" w:hAnsi="Apple Color Emoji" w:cs="Apple Color Emoji" w:hint="eastAsia"/>
+          <w:sz w:val="22"/>
+          <w:szCs w:val="22"/>
+          <w:lang w:eastAsia="ko-KR"/>
+        </w:rPr>
+        <w:t>해야한다</w:t>
+      </w:r>
+      <w:r>
+        <w:rPr>
+          <w:rFonts w:ascii="Apple Color Emoji" w:hAnsi="Apple Color Emoji" w:cs="Apple Color Emoji" w:hint="eastAsia"/>
+          <w:sz w:val="22"/>
+          <w:szCs w:val="22"/>
+          <w:lang w:eastAsia="ko-KR"/>
+        </w:rPr>
+        <w:t>.</w:t>
+      </w:r>
+    </w:p>
+    <w:p>
+      <w:pPr>
+        <w:pStyle w:val="a3"/>
+        <w:ind w:leftChars="0" w:left="760"/>
+        <w:rPr>
+          <w:rFonts w:ascii="Apple Color Emoji" w:hAnsi="Apple Color Emoji" w:cs="Apple Color Emoji"/>
+          <w:sz w:val="22"/>
+          <w:szCs w:val="22"/>
+          <w:lang w:eastAsia="ko-KR"/>
+        </w:rPr>
+      </w:pPr>
+      <w:r>
+        <w:rPr>
+          <w:rFonts w:ascii="Apple Color Emoji" w:hAnsi="Apple Color Emoji" w:cs="Apple Color Emoji" w:hint="eastAsia"/>
+          <w:sz w:val="22"/>
+          <w:szCs w:val="22"/>
+          <w:lang w:eastAsia="ko-KR"/>
+        </w:rPr>
+        <w:t>:</w:t>
+      </w:r>
+      <w:r>
+        <w:rPr>
+          <w:rFonts w:ascii="Apple Color Emoji" w:hAnsi="Apple Color Emoji" w:cs="Apple Color Emoji"/>
+          <w:sz w:val="22"/>
+          <w:szCs w:val="22"/>
+          <w:lang w:eastAsia="ko-KR"/>
+        </w:rPr>
+        <w:t xml:space="preserve"> </w:t>
+      </w:r>
+      <w:r>
+        <w:rPr>
+          <w:rFonts w:ascii="Apple Color Emoji" w:hAnsi="Apple Color Emoji" w:cs="Apple Color Emoji" w:hint="eastAsia"/>
+          <w:sz w:val="22"/>
+          <w:szCs w:val="22"/>
+          <w:lang w:eastAsia="ko-KR"/>
+        </w:rPr>
+        <w:t>예</w:t>
+      </w:r>
+      <w:r>
+        <w:rPr>
+          <w:rFonts w:ascii="Apple Color Emoji" w:hAnsi="Apple Color Emoji" w:cs="Apple Color Emoji" w:hint="eastAsia"/>
+          <w:sz w:val="22"/>
+          <w:szCs w:val="22"/>
+          <w:lang w:eastAsia="ko-KR"/>
+        </w:rPr>
+        <w:t>)</w:t>
+      </w:r>
+      <w:r>
+        <w:rPr>
+          <w:rFonts w:ascii="Apple Color Emoji" w:hAnsi="Apple Color Emoji" w:cs="Apple Color Emoji"/>
+          <w:sz w:val="22"/>
+          <w:szCs w:val="22"/>
+          <w:lang w:eastAsia="ko-KR"/>
+        </w:rPr>
+        <w:t xml:space="preserve"> </w:t>
+      </w:r>
+      <w:r>
+        <w:rPr>
+          <w:rFonts w:ascii="Apple Color Emoji" w:hAnsi="Apple Color Emoji" w:cs="Apple Color Emoji" w:hint="eastAsia"/>
+          <w:sz w:val="22"/>
+          <w:szCs w:val="22"/>
+          <w:lang w:eastAsia="ko-KR"/>
+        </w:rPr>
+        <w:t>개수추가</w:t>
+      </w:r>
+      <w:r>
+        <w:rPr>
+          <w:rFonts w:ascii="Apple Color Emoji" w:hAnsi="Apple Color Emoji" w:cs="Apple Color Emoji" w:hint="eastAsia"/>
+          <w:sz w:val="22"/>
+          <w:szCs w:val="22"/>
+          <w:lang w:eastAsia="ko-KR"/>
+        </w:rPr>
+        <w:t>/</w:t>
+      </w:r>
+      <w:r>
+        <w:rPr>
+          <w:rFonts w:ascii="Apple Color Emoji" w:hAnsi="Apple Color Emoji" w:cs="Apple Color Emoji" w:hint="eastAsia"/>
+          <w:sz w:val="22"/>
+          <w:szCs w:val="22"/>
+          <w:lang w:eastAsia="ko-KR"/>
+        </w:rPr>
+        <w:t>삭제</w:t>
+      </w:r>
+      <w:r>
+        <w:rPr>
+          <w:rFonts w:ascii="Apple Color Emoji" w:hAnsi="Apple Color Emoji" w:cs="Apple Color Emoji"/>
+          <w:sz w:val="22"/>
+          <w:szCs w:val="22"/>
+          <w:lang w:eastAsia="ko-KR"/>
+        </w:rPr>
+        <w:t xml:space="preserve"> </w:t>
+      </w:r>
+      <w:r>
+        <w:rPr>
+          <w:rFonts w:ascii="Apple Color Emoji" w:hAnsi="Apple Color Emoji" w:cs="Apple Color Emoji" w:hint="eastAsia"/>
+          <w:sz w:val="22"/>
+          <w:szCs w:val="22"/>
+          <w:lang w:eastAsia="ko-KR"/>
+        </w:rPr>
+        <w:t>기능에</w:t>
+      </w:r>
+      <w:r>
+        <w:rPr>
+          <w:rFonts w:ascii="Apple Color Emoji" w:hAnsi="Apple Color Emoji" w:cs="Apple Color Emoji" w:hint="eastAsia"/>
+          <w:sz w:val="22"/>
+          <w:szCs w:val="22"/>
+          <w:lang w:eastAsia="ko-KR"/>
+        </w:rPr>
+        <w:t xml:space="preserve"> </w:t>
+      </w:r>
+      <w:r>
+        <w:rPr>
+          <w:rFonts w:ascii="Apple Color Emoji" w:hAnsi="Apple Color Emoji" w:cs="Apple Color Emoji" w:hint="eastAsia"/>
+          <w:sz w:val="22"/>
+          <w:szCs w:val="22"/>
+          <w:lang w:eastAsia="ko-KR"/>
+        </w:rPr>
+        <w:t>관하여</w:t>
+      </w:r>
+      <w:r>
+        <w:rPr>
+          <w:rFonts w:ascii="Apple Color Emoji" w:hAnsi="Apple Color Emoji" w:cs="Apple Color Emoji" w:hint="eastAsia"/>
+          <w:sz w:val="22"/>
+          <w:szCs w:val="22"/>
+          <w:lang w:eastAsia="ko-KR"/>
+        </w:rPr>
+        <w:t xml:space="preserve"> </w:t>
+      </w:r>
+      <w:r>
+        <w:rPr>
+          <w:rFonts w:ascii="Apple Color Emoji" w:hAnsi="Apple Color Emoji" w:cs="Apple Color Emoji" w:hint="eastAsia"/>
+          <w:sz w:val="22"/>
+          <w:szCs w:val="22"/>
+          <w:lang w:eastAsia="ko-KR"/>
+        </w:rPr>
+        <w:t>슬라이드</w:t>
+      </w:r>
+      <w:r>
+        <w:rPr>
+          <w:rFonts w:ascii="Apple Color Emoji" w:hAnsi="Apple Color Emoji" w:cs="Apple Color Emoji" w:hint="eastAsia"/>
+          <w:sz w:val="22"/>
+          <w:szCs w:val="22"/>
+          <w:lang w:eastAsia="ko-KR"/>
+        </w:rPr>
+        <w:t xml:space="preserve"> </w:t>
+      </w:r>
+      <w:r>
+        <w:rPr>
+          <w:rFonts w:ascii="Apple Color Emoji" w:hAnsi="Apple Color Emoji" w:cs="Apple Color Emoji" w:hint="eastAsia"/>
+          <w:sz w:val="22"/>
+          <w:szCs w:val="22"/>
+          <w:lang w:eastAsia="ko-KR"/>
+        </w:rPr>
+        <w:t>방식을</w:t>
+      </w:r>
+      <w:r>
+        <w:rPr>
+          <w:rFonts w:ascii="Apple Color Emoji" w:hAnsi="Apple Color Emoji" w:cs="Apple Color Emoji" w:hint="eastAsia"/>
+          <w:sz w:val="22"/>
+          <w:szCs w:val="22"/>
+          <w:lang w:eastAsia="ko-KR"/>
+        </w:rPr>
+        <w:t xml:space="preserve"> </w:t>
+      </w:r>
+      <w:r>
+        <w:rPr>
+          <w:rFonts w:ascii="Apple Color Emoji" w:hAnsi="Apple Color Emoji" w:cs="Apple Color Emoji" w:hint="eastAsia"/>
+          <w:sz w:val="22"/>
+          <w:szCs w:val="22"/>
+          <w:lang w:eastAsia="ko-KR"/>
+        </w:rPr>
+        <w:t>사용할지</w:t>
+      </w:r>
+      <w:r>
+        <w:rPr>
+          <w:rFonts w:ascii="Apple Color Emoji" w:hAnsi="Apple Color Emoji" w:cs="Apple Color Emoji" w:hint="eastAsia"/>
+          <w:sz w:val="22"/>
+          <w:szCs w:val="22"/>
+          <w:lang w:eastAsia="ko-KR"/>
+        </w:rPr>
+        <w:t>,</w:t>
+      </w:r>
+      <w:r>
+        <w:rPr>
+          <w:rFonts w:ascii="Apple Color Emoji" w:hAnsi="Apple Color Emoji" w:cs="Apple Color Emoji"/>
+          <w:sz w:val="22"/>
+          <w:szCs w:val="22"/>
+          <w:lang w:eastAsia="ko-KR"/>
+        </w:rPr>
+        <w:t xml:space="preserve"> </w:t>
+      </w:r>
+      <w:r>
+        <w:rPr>
+          <w:rFonts w:ascii="Apple Color Emoji" w:hAnsi="Apple Color Emoji" w:cs="Apple Color Emoji" w:hint="eastAsia"/>
+          <w:sz w:val="22"/>
+          <w:szCs w:val="22"/>
+          <w:lang w:eastAsia="ko-KR"/>
+        </w:rPr>
+        <w:t>숫자를</w:t>
+      </w:r>
+      <w:r>
+        <w:rPr>
+          <w:rFonts w:ascii="Apple Color Emoji" w:hAnsi="Apple Color Emoji" w:cs="Apple Color Emoji" w:hint="eastAsia"/>
+          <w:sz w:val="22"/>
+          <w:szCs w:val="22"/>
+          <w:lang w:eastAsia="ko-KR"/>
+        </w:rPr>
+        <w:t xml:space="preserve"> </w:t>
+      </w:r>
+      <w:r>
+        <w:rPr>
+          <w:rFonts w:ascii="Apple Color Emoji" w:hAnsi="Apple Color Emoji" w:cs="Apple Color Emoji" w:hint="eastAsia"/>
+          <w:sz w:val="22"/>
+          <w:szCs w:val="22"/>
+          <w:lang w:eastAsia="ko-KR"/>
+        </w:rPr>
+        <w:t>기입하는</w:t>
+      </w:r>
+      <w:r>
+        <w:rPr>
+          <w:rFonts w:ascii="Apple Color Emoji" w:hAnsi="Apple Color Emoji" w:cs="Apple Color Emoji" w:hint="eastAsia"/>
+          <w:sz w:val="22"/>
+          <w:szCs w:val="22"/>
+          <w:lang w:eastAsia="ko-KR"/>
+        </w:rPr>
+        <w:t xml:space="preserve"> </w:t>
+      </w:r>
+      <w:r>
+        <w:rPr>
+          <w:rFonts w:ascii="Apple Color Emoji" w:hAnsi="Apple Color Emoji" w:cs="Apple Color Emoji" w:hint="eastAsia"/>
+          <w:sz w:val="22"/>
+          <w:szCs w:val="22"/>
+          <w:lang w:eastAsia="ko-KR"/>
+        </w:rPr>
+        <w:t>형식을</w:t>
+      </w:r>
+      <w:r>
+        <w:rPr>
+          <w:rFonts w:ascii="Apple Color Emoji" w:hAnsi="Apple Color Emoji" w:cs="Apple Color Emoji" w:hint="eastAsia"/>
+          <w:sz w:val="22"/>
+          <w:szCs w:val="22"/>
+          <w:lang w:eastAsia="ko-KR"/>
+        </w:rPr>
+        <w:t xml:space="preserve"> </w:t>
+      </w:r>
+      <w:r>
+        <w:rPr>
+          <w:rFonts w:ascii="Apple Color Emoji" w:hAnsi="Apple Color Emoji" w:cs="Apple Color Emoji" w:hint="eastAsia"/>
+          <w:sz w:val="22"/>
+          <w:szCs w:val="22"/>
+          <w:lang w:eastAsia="ko-KR"/>
+        </w:rPr>
+        <w:t>사용할지</w:t>
+      </w:r>
+      <w:r>
+        <w:rPr>
+          <w:rFonts w:ascii="Apple Color Emoji" w:hAnsi="Apple Color Emoji" w:cs="Apple Color Emoji" w:hint="eastAsia"/>
+          <w:sz w:val="22"/>
+          <w:szCs w:val="22"/>
+          <w:lang w:eastAsia="ko-KR"/>
+        </w:rPr>
+        <w:t>,</w:t>
+      </w:r>
+      <w:r>
+        <w:rPr>
+          <w:rFonts w:ascii="Apple Color Emoji" w:hAnsi="Apple Color Emoji" w:cs="Apple Color Emoji"/>
+          <w:sz w:val="22"/>
+          <w:szCs w:val="22"/>
+          <w:lang w:eastAsia="ko-KR"/>
+        </w:rPr>
+        <w:t xml:space="preserve"> + - </w:t>
+      </w:r>
+      <w:r>
+        <w:rPr>
+          <w:rFonts w:ascii="Apple Color Emoji" w:hAnsi="Apple Color Emoji" w:cs="Apple Color Emoji" w:hint="eastAsia"/>
+          <w:sz w:val="22"/>
+          <w:szCs w:val="22"/>
+          <w:lang w:eastAsia="ko-KR"/>
+        </w:rPr>
+        <w:t>버튼을</w:t>
+      </w:r>
+      <w:r>
+        <w:rPr>
+          <w:rFonts w:ascii="Apple Color Emoji" w:hAnsi="Apple Color Emoji" w:cs="Apple Color Emoji" w:hint="eastAsia"/>
+          <w:sz w:val="22"/>
+          <w:szCs w:val="22"/>
+          <w:lang w:eastAsia="ko-KR"/>
+        </w:rPr>
+        <w:t xml:space="preserve"> </w:t>
+      </w:r>
+      <w:r>
+        <w:rPr>
+          <w:rFonts w:ascii="Apple Color Emoji" w:hAnsi="Apple Color Emoji" w:cs="Apple Color Emoji" w:hint="eastAsia"/>
+          <w:sz w:val="22"/>
+          <w:szCs w:val="22"/>
+          <w:lang w:eastAsia="ko-KR"/>
+        </w:rPr>
+        <w:t>사용할지</w:t>
+      </w:r>
+      <w:r>
+        <w:rPr>
+          <w:rFonts w:ascii="Apple Color Emoji" w:hAnsi="Apple Color Emoji" w:cs="Apple Color Emoji" w:hint="eastAsia"/>
+          <w:sz w:val="22"/>
+          <w:szCs w:val="22"/>
+          <w:lang w:eastAsia="ko-KR"/>
+        </w:rPr>
+        <w:t xml:space="preserve"> </w:t>
+      </w:r>
+      <w:r>
+        <w:rPr>
+          <w:rFonts w:ascii="Apple Color Emoji" w:hAnsi="Apple Color Emoji" w:cs="Apple Color Emoji" w:hint="eastAsia"/>
+          <w:sz w:val="22"/>
+          <w:szCs w:val="22"/>
+          <w:lang w:eastAsia="ko-KR"/>
+        </w:rPr>
+        <w:t>등</w:t>
+      </w:r>
+    </w:p>
+    <w:p>
+      <w:pPr>
+        <w:pStyle w:val="a3"/>
+        <w:ind w:leftChars="0" w:left="760"/>
+        <w:rPr>
+          <w:rFonts w:ascii="Apple Color Emoji" w:hAnsi="Apple Color Emoji" w:cs="Apple Color Emoji" w:hint="eastAsia"/>
+          <w:sz w:val="22"/>
+          <w:szCs w:val="22"/>
+          <w:lang w:eastAsia="ko-KR"/>
+        </w:rPr>
+      </w:pPr>
+    </w:p>
+    <w:p>
+      <w:pPr>
+        <w:pStyle w:val="a3"/>
+        <w:numPr>
+          <w:ilvl w:val="0"/>
+          <w:numId w:val="2"/>
+        </w:numPr>
+        <w:ind w:leftChars="0"/>
+        <w:rPr>
+          <w:rFonts w:ascii="Apple Color Emoji" w:hAnsi="Apple Color Emoji" w:cs="Apple Color Emoji"/>
+          <w:sz w:val="22"/>
+          <w:szCs w:val="22"/>
+          <w:lang w:eastAsia="ko-KR"/>
+        </w:rPr>
+      </w:pPr>
+      <w:r>
+        <w:rPr>
+          <w:rFonts w:ascii="Apple Color Emoji" w:hAnsi="Apple Color Emoji" w:cs="Apple Color Emoji" w:hint="eastAsia"/>
+          <w:sz w:val="22"/>
+          <w:szCs w:val="22"/>
+          <w:lang w:eastAsia="ko-KR"/>
+        </w:rPr>
+        <w:t>R</w:t>
+      </w:r>
+      <w:r>
+        <w:rPr>
+          <w:rFonts w:ascii="Apple Color Emoji" w:hAnsi="Apple Color Emoji" w:cs="Apple Color Emoji"/>
+          <w:sz w:val="22"/>
+          <w:szCs w:val="22"/>
+          <w:lang w:eastAsia="ko-KR"/>
+        </w:rPr>
+        <w:t xml:space="preserve"> (Reliability)</w:t>
+      </w:r>
+    </w:p>
+    <w:p>
+      <w:pPr>
+        <w:pStyle w:val="a3"/>
+        <w:ind w:leftChars="0" w:left="760"/>
+        <w:rPr>
+          <w:rFonts w:ascii="Apple Color Emoji" w:hAnsi="Apple Color Emoji" w:cs="Apple Color Emoji"/>
+          <w:sz w:val="22"/>
+          <w:szCs w:val="22"/>
+          <w:lang w:eastAsia="ko-KR"/>
+        </w:rPr>
+      </w:pPr>
+      <w:r>
+        <w:rPr>
+          <w:rFonts w:ascii="Apple Color Emoji" w:hAnsi="Apple Color Emoji" w:cs="Apple Color Emoji" w:hint="eastAsia"/>
+          <w:sz w:val="22"/>
+          <w:szCs w:val="22"/>
+          <w:lang w:eastAsia="ko-KR"/>
+        </w:rPr>
+        <w:t>:</w:t>
+      </w:r>
+      <w:r>
+        <w:rPr>
+          <w:rFonts w:ascii="Apple Color Emoji" w:hAnsi="Apple Color Emoji" w:cs="Apple Color Emoji"/>
+          <w:sz w:val="22"/>
+          <w:szCs w:val="22"/>
+          <w:lang w:eastAsia="ko-KR"/>
+        </w:rPr>
+        <w:t xml:space="preserve"> </w:t>
+      </w:r>
+      <w:proofErr w:type="spellStart"/>
+      <w:r>
+        <w:rPr>
+          <w:rFonts w:ascii="Apple Color Emoji" w:hAnsi="Apple Color Emoji" w:cs="Apple Color Emoji" w:hint="eastAsia"/>
+          <w:sz w:val="22"/>
+          <w:szCs w:val="22"/>
+          <w:lang w:eastAsia="ko-KR"/>
+        </w:rPr>
+        <w:t>음식재고량에</w:t>
+      </w:r>
+      <w:proofErr w:type="spellEnd"/>
+      <w:r>
+        <w:rPr>
+          <w:rFonts w:ascii="Apple Color Emoji" w:hAnsi="Apple Color Emoji" w:cs="Apple Color Emoji" w:hint="eastAsia"/>
+          <w:sz w:val="22"/>
+          <w:szCs w:val="22"/>
+          <w:lang w:eastAsia="ko-KR"/>
+        </w:rPr>
+        <w:t xml:space="preserve"> </w:t>
+      </w:r>
+      <w:r>
+        <w:rPr>
+          <w:rFonts w:ascii="Apple Color Emoji" w:hAnsi="Apple Color Emoji" w:cs="Apple Color Emoji" w:hint="eastAsia"/>
+          <w:sz w:val="22"/>
+          <w:szCs w:val="22"/>
+          <w:lang w:eastAsia="ko-KR"/>
+        </w:rPr>
+        <w:t>대한</w:t>
+      </w:r>
+      <w:r>
+        <w:rPr>
+          <w:rFonts w:ascii="Apple Color Emoji" w:hAnsi="Apple Color Emoji" w:cs="Apple Color Emoji" w:hint="eastAsia"/>
+          <w:sz w:val="22"/>
+          <w:szCs w:val="22"/>
+          <w:lang w:eastAsia="ko-KR"/>
+        </w:rPr>
+        <w:t xml:space="preserve"> </w:t>
+      </w:r>
+      <w:r>
+        <w:rPr>
+          <w:rFonts w:ascii="Apple Color Emoji" w:hAnsi="Apple Color Emoji" w:cs="Apple Color Emoji" w:hint="eastAsia"/>
+          <w:sz w:val="22"/>
+          <w:szCs w:val="22"/>
+          <w:lang w:eastAsia="ko-KR"/>
+        </w:rPr>
+        <w:t>표시를</w:t>
+      </w:r>
+      <w:r>
+        <w:rPr>
+          <w:rFonts w:ascii="Apple Color Emoji" w:hAnsi="Apple Color Emoji" w:cs="Apple Color Emoji" w:hint="eastAsia"/>
+          <w:sz w:val="22"/>
+          <w:szCs w:val="22"/>
+          <w:lang w:eastAsia="ko-KR"/>
+        </w:rPr>
+        <w:t xml:space="preserve"> </w:t>
+      </w:r>
+      <w:proofErr w:type="spellStart"/>
+      <w:r>
+        <w:rPr>
+          <w:rFonts w:ascii="Apple Color Emoji" w:hAnsi="Apple Color Emoji" w:cs="Apple Color Emoji" w:hint="eastAsia"/>
+          <w:sz w:val="22"/>
+          <w:szCs w:val="22"/>
+          <w:lang w:eastAsia="ko-KR"/>
+        </w:rPr>
+        <w:t>오차없이</w:t>
+      </w:r>
+      <w:proofErr w:type="spellEnd"/>
+      <w:r>
+        <w:rPr>
+          <w:rFonts w:ascii="Apple Color Emoji" w:hAnsi="Apple Color Emoji" w:cs="Apple Color Emoji" w:hint="eastAsia"/>
+          <w:sz w:val="22"/>
+          <w:szCs w:val="22"/>
+          <w:lang w:eastAsia="ko-KR"/>
+        </w:rPr>
+        <w:t xml:space="preserve"> </w:t>
+      </w:r>
+      <w:r>
+        <w:rPr>
+          <w:rFonts w:ascii="Apple Color Emoji" w:hAnsi="Apple Color Emoji" w:cs="Apple Color Emoji" w:hint="eastAsia"/>
+          <w:sz w:val="22"/>
+          <w:szCs w:val="22"/>
+          <w:lang w:eastAsia="ko-KR"/>
+        </w:rPr>
+        <w:t>정확하게</w:t>
+      </w:r>
+      <w:r>
+        <w:rPr>
+          <w:rFonts w:ascii="Apple Color Emoji" w:hAnsi="Apple Color Emoji" w:cs="Apple Color Emoji" w:hint="eastAsia"/>
+          <w:sz w:val="22"/>
+          <w:szCs w:val="22"/>
+          <w:lang w:eastAsia="ko-KR"/>
+        </w:rPr>
+        <w:t xml:space="preserve"> </w:t>
+      </w:r>
+      <w:r>
+        <w:rPr>
+          <w:rFonts w:ascii="Apple Color Emoji" w:hAnsi="Apple Color Emoji" w:cs="Apple Color Emoji" w:hint="eastAsia"/>
+          <w:sz w:val="22"/>
+          <w:szCs w:val="22"/>
+          <w:lang w:eastAsia="ko-KR"/>
+        </w:rPr>
+        <w:t>보여줌으로써</w:t>
+      </w:r>
+      <w:r>
+        <w:rPr>
+          <w:rFonts w:ascii="Apple Color Emoji" w:hAnsi="Apple Color Emoji" w:cs="Apple Color Emoji" w:hint="eastAsia"/>
+          <w:sz w:val="22"/>
+          <w:szCs w:val="22"/>
+          <w:lang w:eastAsia="ko-KR"/>
+        </w:rPr>
+        <w:t xml:space="preserve"> </w:t>
+      </w:r>
+      <w:r>
+        <w:rPr>
+          <w:rFonts w:ascii="Apple Color Emoji" w:hAnsi="Apple Color Emoji" w:cs="Apple Color Emoji" w:hint="eastAsia"/>
+          <w:sz w:val="22"/>
+          <w:szCs w:val="22"/>
+          <w:lang w:eastAsia="ko-KR"/>
+        </w:rPr>
+        <w:t>재고가</w:t>
+      </w:r>
+      <w:r>
+        <w:rPr>
+          <w:rFonts w:ascii="Apple Color Emoji" w:hAnsi="Apple Color Emoji" w:cs="Apple Color Emoji" w:hint="eastAsia"/>
+          <w:sz w:val="22"/>
+          <w:szCs w:val="22"/>
+          <w:lang w:eastAsia="ko-KR"/>
+        </w:rPr>
+        <w:t xml:space="preserve"> </w:t>
+      </w:r>
+      <w:proofErr w:type="spellStart"/>
+      <w:r>
+        <w:rPr>
+          <w:rFonts w:ascii="Apple Color Emoji" w:hAnsi="Apple Color Emoji" w:cs="Apple Color Emoji" w:hint="eastAsia"/>
+          <w:sz w:val="22"/>
+          <w:szCs w:val="22"/>
+          <w:lang w:eastAsia="ko-KR"/>
+        </w:rPr>
+        <w:t>없을땐</w:t>
+      </w:r>
+      <w:proofErr w:type="spellEnd"/>
+      <w:r>
+        <w:rPr>
+          <w:rFonts w:ascii="Apple Color Emoji" w:hAnsi="Apple Color Emoji" w:cs="Apple Color Emoji" w:hint="eastAsia"/>
+          <w:sz w:val="22"/>
+          <w:szCs w:val="22"/>
+          <w:lang w:eastAsia="ko-KR"/>
+        </w:rPr>
+        <w:t xml:space="preserve"> </w:t>
+      </w:r>
+      <w:r>
+        <w:rPr>
+          <w:rFonts w:ascii="Apple Color Emoji" w:hAnsi="Apple Color Emoji" w:cs="Apple Color Emoji" w:hint="eastAsia"/>
+          <w:sz w:val="22"/>
+          <w:szCs w:val="22"/>
+          <w:lang w:eastAsia="ko-KR"/>
+        </w:rPr>
+        <w:t>반드시</w:t>
+      </w:r>
+      <w:r>
+        <w:rPr>
+          <w:rFonts w:ascii="Apple Color Emoji" w:hAnsi="Apple Color Emoji" w:cs="Apple Color Emoji" w:hint="eastAsia"/>
+          <w:sz w:val="22"/>
+          <w:szCs w:val="22"/>
+          <w:lang w:eastAsia="ko-KR"/>
+        </w:rPr>
+        <w:t xml:space="preserve"> </w:t>
+      </w:r>
+      <w:r>
+        <w:rPr>
+          <w:rFonts w:ascii="Apple Color Emoji" w:hAnsi="Apple Color Emoji" w:cs="Apple Color Emoji" w:hint="eastAsia"/>
+          <w:sz w:val="22"/>
+          <w:szCs w:val="22"/>
+          <w:lang w:eastAsia="ko-KR"/>
+        </w:rPr>
+        <w:t>주문이</w:t>
+      </w:r>
+      <w:r>
+        <w:rPr>
+          <w:rFonts w:ascii="Apple Color Emoji" w:hAnsi="Apple Color Emoji" w:cs="Apple Color Emoji" w:hint="eastAsia"/>
+          <w:sz w:val="22"/>
+          <w:szCs w:val="22"/>
+          <w:lang w:eastAsia="ko-KR"/>
+        </w:rPr>
+        <w:t xml:space="preserve"> </w:t>
+      </w:r>
+      <w:r>
+        <w:rPr>
+          <w:rFonts w:ascii="Apple Color Emoji" w:hAnsi="Apple Color Emoji" w:cs="Apple Color Emoji" w:hint="eastAsia"/>
+          <w:sz w:val="22"/>
+          <w:szCs w:val="22"/>
+          <w:lang w:eastAsia="ko-KR"/>
+        </w:rPr>
+        <w:t>성사되지</w:t>
+      </w:r>
+      <w:r>
+        <w:rPr>
+          <w:rFonts w:ascii="Apple Color Emoji" w:hAnsi="Apple Color Emoji" w:cs="Apple Color Emoji" w:hint="eastAsia"/>
+          <w:sz w:val="22"/>
+          <w:szCs w:val="22"/>
+          <w:lang w:eastAsia="ko-KR"/>
+        </w:rPr>
+        <w:t xml:space="preserve"> </w:t>
+      </w:r>
+      <w:r>
+        <w:rPr>
+          <w:rFonts w:ascii="Apple Color Emoji" w:hAnsi="Apple Color Emoji" w:cs="Apple Color Emoji" w:hint="eastAsia"/>
+          <w:sz w:val="22"/>
+          <w:szCs w:val="22"/>
+          <w:lang w:eastAsia="ko-KR"/>
+        </w:rPr>
+        <w:t>않도록</w:t>
+      </w:r>
+      <w:r>
+        <w:rPr>
+          <w:rFonts w:ascii="Apple Color Emoji" w:hAnsi="Apple Color Emoji" w:cs="Apple Color Emoji" w:hint="eastAsia"/>
+          <w:sz w:val="22"/>
+          <w:szCs w:val="22"/>
+          <w:lang w:eastAsia="ko-KR"/>
+        </w:rPr>
+        <w:t xml:space="preserve"> </w:t>
+      </w:r>
+      <w:r>
+        <w:rPr>
+          <w:rFonts w:ascii="Apple Color Emoji" w:hAnsi="Apple Color Emoji" w:cs="Apple Color Emoji" w:hint="eastAsia"/>
+          <w:sz w:val="22"/>
+          <w:szCs w:val="22"/>
+          <w:lang w:eastAsia="ko-KR"/>
+        </w:rPr>
+        <w:t>한다</w:t>
+      </w:r>
+      <w:r>
+        <w:rPr>
+          <w:rFonts w:ascii="Apple Color Emoji" w:hAnsi="Apple Color Emoji" w:cs="Apple Color Emoji" w:hint="eastAsia"/>
+          <w:sz w:val="22"/>
+          <w:szCs w:val="22"/>
+          <w:lang w:eastAsia="ko-KR"/>
+        </w:rPr>
+        <w:t>.</w:t>
+      </w:r>
+    </w:p>
+    <w:p>
+      <w:pPr>
+        <w:pStyle w:val="a3"/>
+        <w:ind w:leftChars="0" w:left="760"/>
+        <w:rPr>
+          <w:rFonts w:ascii="Apple Color Emoji" w:hAnsi="Apple Color Emoji" w:cs="Apple Color Emoji" w:hint="eastAsia"/>
+          <w:sz w:val="22"/>
+          <w:szCs w:val="22"/>
+          <w:lang w:eastAsia="ko-KR"/>
+        </w:rPr>
+      </w:pPr>
+      <w:r>
+        <w:rPr>
+          <w:rFonts w:ascii="Apple Color Emoji" w:hAnsi="Apple Color Emoji" w:cs="Apple Color Emoji"/>
+          <w:sz w:val="22"/>
+          <w:szCs w:val="22"/>
+          <w:lang w:eastAsia="ko-KR"/>
+        </w:rPr>
+        <w:t xml:space="preserve">: </w:t>
+      </w:r>
+      <w:r>
+        <w:rPr>
+          <w:rFonts w:ascii="Apple Color Emoji" w:hAnsi="Apple Color Emoji" w:cs="Apple Color Emoji" w:hint="eastAsia"/>
+          <w:sz w:val="22"/>
+          <w:szCs w:val="22"/>
+          <w:lang w:eastAsia="ko-KR"/>
+        </w:rPr>
+        <w:t>사용자의</w:t>
+      </w:r>
+      <w:r>
+        <w:rPr>
+          <w:rFonts w:ascii="Apple Color Emoji" w:hAnsi="Apple Color Emoji" w:cs="Apple Color Emoji" w:hint="eastAsia"/>
+          <w:sz w:val="22"/>
+          <w:szCs w:val="22"/>
+          <w:lang w:eastAsia="ko-KR"/>
+        </w:rPr>
+        <w:t xml:space="preserve"> </w:t>
+      </w:r>
+      <w:r>
+        <w:rPr>
+          <w:rFonts w:ascii="Apple Color Emoji" w:hAnsi="Apple Color Emoji" w:cs="Apple Color Emoji" w:hint="eastAsia"/>
+          <w:sz w:val="22"/>
+          <w:szCs w:val="22"/>
+          <w:lang w:eastAsia="ko-KR"/>
+        </w:rPr>
+        <w:t>회원</w:t>
+      </w:r>
+      <w:r>
+        <w:rPr>
+          <w:rFonts w:ascii="Apple Color Emoji" w:hAnsi="Apple Color Emoji" w:cs="Apple Color Emoji" w:hint="eastAsia"/>
+          <w:sz w:val="22"/>
+          <w:szCs w:val="22"/>
+          <w:lang w:eastAsia="ko-KR"/>
+        </w:rPr>
+        <w:t xml:space="preserve"> </w:t>
+      </w:r>
+      <w:r>
+        <w:rPr>
+          <w:rFonts w:ascii="Apple Color Emoji" w:hAnsi="Apple Color Emoji" w:cs="Apple Color Emoji" w:hint="eastAsia"/>
+          <w:sz w:val="22"/>
+          <w:szCs w:val="22"/>
+          <w:lang w:eastAsia="ko-KR"/>
+        </w:rPr>
+        <w:t>정보</w:t>
+      </w:r>
+      <w:r>
+        <w:rPr>
+          <w:rFonts w:ascii="Apple Color Emoji" w:hAnsi="Apple Color Emoji" w:cs="Apple Color Emoji" w:hint="eastAsia"/>
+          <w:sz w:val="22"/>
+          <w:szCs w:val="22"/>
+          <w:lang w:eastAsia="ko-KR"/>
+        </w:rPr>
+        <w:t xml:space="preserve"> </w:t>
+      </w:r>
+      <w:r>
+        <w:rPr>
+          <w:rFonts w:ascii="Apple Color Emoji" w:hAnsi="Apple Color Emoji" w:cs="Apple Color Emoji" w:hint="eastAsia"/>
+          <w:sz w:val="22"/>
+          <w:szCs w:val="22"/>
+          <w:lang w:eastAsia="ko-KR"/>
+        </w:rPr>
+        <w:t>유출을</w:t>
+      </w:r>
+      <w:r>
+        <w:rPr>
+          <w:rFonts w:ascii="Apple Color Emoji" w:hAnsi="Apple Color Emoji" w:cs="Apple Color Emoji" w:hint="eastAsia"/>
+          <w:sz w:val="22"/>
+          <w:szCs w:val="22"/>
+          <w:lang w:eastAsia="ko-KR"/>
+        </w:rPr>
+        <w:t xml:space="preserve"> </w:t>
+      </w:r>
+      <w:r>
+        <w:rPr>
+          <w:rFonts w:ascii="Apple Color Emoji" w:hAnsi="Apple Color Emoji" w:cs="Apple Color Emoji" w:hint="eastAsia"/>
+          <w:sz w:val="22"/>
+          <w:szCs w:val="22"/>
+          <w:lang w:eastAsia="ko-KR"/>
+        </w:rPr>
+        <w:t>방지하기</w:t>
+      </w:r>
+      <w:r>
+        <w:rPr>
+          <w:rFonts w:ascii="Apple Color Emoji" w:hAnsi="Apple Color Emoji" w:cs="Apple Color Emoji" w:hint="eastAsia"/>
+          <w:sz w:val="22"/>
+          <w:szCs w:val="22"/>
+          <w:lang w:eastAsia="ko-KR"/>
+        </w:rPr>
+        <w:t xml:space="preserve"> </w:t>
+      </w:r>
+      <w:r>
+        <w:rPr>
+          <w:rFonts w:ascii="Apple Color Emoji" w:hAnsi="Apple Color Emoji" w:cs="Apple Color Emoji" w:hint="eastAsia"/>
+          <w:sz w:val="22"/>
+          <w:szCs w:val="22"/>
+          <w:lang w:eastAsia="ko-KR"/>
+        </w:rPr>
+        <w:t>위해</w:t>
+      </w:r>
+      <w:r>
+        <w:rPr>
+          <w:rFonts w:ascii="Apple Color Emoji" w:hAnsi="Apple Color Emoji" w:cs="Apple Color Emoji" w:hint="eastAsia"/>
+          <w:sz w:val="22"/>
+          <w:szCs w:val="22"/>
+          <w:lang w:eastAsia="ko-KR"/>
+        </w:rPr>
+        <w:t xml:space="preserve"> </w:t>
+      </w:r>
+      <w:r>
+        <w:rPr>
+          <w:rFonts w:ascii="Apple Color Emoji" w:hAnsi="Apple Color Emoji" w:cs="Apple Color Emoji" w:hint="eastAsia"/>
+          <w:sz w:val="22"/>
+          <w:szCs w:val="22"/>
+          <w:lang w:eastAsia="ko-KR"/>
+        </w:rPr>
+        <w:t>앱</w:t>
+      </w:r>
+      <w:r>
+        <w:rPr>
+          <w:rFonts w:ascii="Apple Color Emoji" w:hAnsi="Apple Color Emoji" w:cs="Apple Color Emoji" w:hint="eastAsia"/>
+          <w:sz w:val="22"/>
+          <w:szCs w:val="22"/>
+          <w:lang w:eastAsia="ko-KR"/>
+        </w:rPr>
+        <w:t xml:space="preserve"> </w:t>
+      </w:r>
+      <w:r>
+        <w:rPr>
+          <w:rFonts w:ascii="Apple Color Emoji" w:hAnsi="Apple Color Emoji" w:cs="Apple Color Emoji" w:hint="eastAsia"/>
+          <w:sz w:val="22"/>
+          <w:szCs w:val="22"/>
+          <w:lang w:eastAsia="ko-KR"/>
+        </w:rPr>
+        <w:t>내</w:t>
+      </w:r>
+      <w:r>
+        <w:rPr>
+          <w:rFonts w:ascii="Apple Color Emoji" w:hAnsi="Apple Color Emoji" w:cs="Apple Color Emoji" w:hint="eastAsia"/>
+          <w:sz w:val="22"/>
+          <w:szCs w:val="22"/>
+          <w:lang w:eastAsia="ko-KR"/>
+        </w:rPr>
+        <w:t xml:space="preserve"> </w:t>
+      </w:r>
+      <w:r>
+        <w:rPr>
+          <w:rFonts w:ascii="Apple Color Emoji" w:hAnsi="Apple Color Emoji" w:cs="Apple Color Emoji" w:hint="eastAsia"/>
+          <w:sz w:val="22"/>
+          <w:szCs w:val="22"/>
+          <w:lang w:eastAsia="ko-KR"/>
+        </w:rPr>
+        <w:t>개인정보</w:t>
+      </w:r>
+      <w:r>
+        <w:rPr>
+          <w:rFonts w:ascii="Apple Color Emoji" w:hAnsi="Apple Color Emoji" w:cs="Apple Color Emoji" w:hint="eastAsia"/>
+          <w:sz w:val="22"/>
+          <w:szCs w:val="22"/>
+          <w:lang w:eastAsia="ko-KR"/>
+        </w:rPr>
+        <w:t xml:space="preserve"> </w:t>
+      </w:r>
+      <w:r>
+        <w:rPr>
+          <w:rFonts w:ascii="Apple Color Emoji" w:hAnsi="Apple Color Emoji" w:cs="Apple Color Emoji" w:hint="eastAsia"/>
+          <w:sz w:val="22"/>
+          <w:szCs w:val="22"/>
+          <w:lang w:eastAsia="ko-KR"/>
+        </w:rPr>
+        <w:t>보호에</w:t>
+      </w:r>
+      <w:r>
+        <w:rPr>
+          <w:rFonts w:ascii="Apple Color Emoji" w:hAnsi="Apple Color Emoji" w:cs="Apple Color Emoji" w:hint="eastAsia"/>
+          <w:sz w:val="22"/>
+          <w:szCs w:val="22"/>
+          <w:lang w:eastAsia="ko-KR"/>
+        </w:rPr>
+        <w:t xml:space="preserve"> </w:t>
+      </w:r>
+      <w:r>
+        <w:rPr>
+          <w:rFonts w:ascii="Apple Color Emoji" w:hAnsi="Apple Color Emoji" w:cs="Apple Color Emoji" w:hint="eastAsia"/>
+          <w:sz w:val="22"/>
+          <w:szCs w:val="22"/>
+          <w:lang w:eastAsia="ko-KR"/>
+        </w:rPr>
+        <w:t>대한</w:t>
+      </w:r>
+      <w:r>
+        <w:rPr>
+          <w:rFonts w:ascii="Apple Color Emoji" w:hAnsi="Apple Color Emoji" w:cs="Apple Color Emoji" w:hint="eastAsia"/>
+          <w:sz w:val="22"/>
+          <w:szCs w:val="22"/>
+          <w:lang w:eastAsia="ko-KR"/>
+        </w:rPr>
+        <w:t xml:space="preserve"> </w:t>
+      </w:r>
+      <w:r>
+        <w:rPr>
+          <w:rFonts w:ascii="Apple Color Emoji" w:hAnsi="Apple Color Emoji" w:cs="Apple Color Emoji" w:hint="eastAsia"/>
+          <w:sz w:val="22"/>
+          <w:szCs w:val="22"/>
+          <w:lang w:eastAsia="ko-KR"/>
+        </w:rPr>
+        <w:t>대응책을</w:t>
+      </w:r>
+      <w:r>
+        <w:rPr>
+          <w:rFonts w:ascii="Apple Color Emoji" w:hAnsi="Apple Color Emoji" w:cs="Apple Color Emoji" w:hint="eastAsia"/>
+          <w:sz w:val="22"/>
+          <w:szCs w:val="22"/>
+          <w:lang w:eastAsia="ko-KR"/>
+        </w:rPr>
+        <w:t xml:space="preserve"> </w:t>
+      </w:r>
+      <w:r>
+        <w:rPr>
+          <w:rFonts w:ascii="Apple Color Emoji" w:hAnsi="Apple Color Emoji" w:cs="Apple Color Emoji" w:hint="eastAsia"/>
+          <w:sz w:val="22"/>
+          <w:szCs w:val="22"/>
+          <w:lang w:eastAsia="ko-KR"/>
+        </w:rPr>
+        <w:t>항시</w:t>
+      </w:r>
+      <w:r>
+        <w:rPr>
+          <w:rFonts w:ascii="Apple Color Emoji" w:hAnsi="Apple Color Emoji" w:cs="Apple Color Emoji" w:hint="eastAsia"/>
+          <w:sz w:val="22"/>
+          <w:szCs w:val="22"/>
+          <w:lang w:eastAsia="ko-KR"/>
+        </w:rPr>
+        <w:t xml:space="preserve"> </w:t>
+      </w:r>
+      <w:r>
+        <w:rPr>
+          <w:rFonts w:ascii="Apple Color Emoji" w:hAnsi="Apple Color Emoji" w:cs="Apple Color Emoji" w:hint="eastAsia"/>
+          <w:sz w:val="22"/>
+          <w:szCs w:val="22"/>
+          <w:lang w:eastAsia="ko-KR"/>
+        </w:rPr>
+        <w:t>마련해야한다</w:t>
+      </w:r>
+      <w:r>
+        <w:rPr>
+          <w:rFonts w:ascii="Apple Color Emoji" w:hAnsi="Apple Color Emoji" w:cs="Apple Color Emoji" w:hint="eastAsia"/>
+          <w:sz w:val="22"/>
+          <w:szCs w:val="22"/>
+          <w:lang w:eastAsia="ko-KR"/>
+        </w:rPr>
+        <w:t>.</w:t>
+      </w:r>
+    </w:p>
+    <w:p>
+      <w:pPr>
+        <w:rPr>
+          <w:rFonts w:ascii="Apple Color Emoji" w:hAnsi="Apple Color Emoji" w:cs="Apple Color Emoji"/>
+          <w:sz w:val="22"/>
+          <w:szCs w:val="22"/>
+          <w:lang w:eastAsia="ko-KR"/>
+        </w:rPr>
+      </w:pPr>
+    </w:p>
+    <w:p>
+      <w:pPr>
+        <w:pStyle w:val="a3"/>
+        <w:numPr>
+          <w:ilvl w:val="0"/>
+          <w:numId w:val="2"/>
+        </w:numPr>
+        <w:ind w:leftChars="0"/>
+        <w:rPr>
+          <w:rFonts w:ascii="Apple Color Emoji" w:hAnsi="Apple Color Emoji" w:cs="Apple Color Emoji"/>
+          <w:sz w:val="22"/>
+          <w:szCs w:val="22"/>
+          <w:lang w:eastAsia="ko-KR"/>
+        </w:rPr>
+      </w:pPr>
+      <w:r>
+        <w:rPr>
+          <w:rFonts w:ascii="Apple Color Emoji" w:hAnsi="Apple Color Emoji" w:cs="Apple Color Emoji" w:hint="eastAsia"/>
+          <w:sz w:val="22"/>
+          <w:szCs w:val="22"/>
+          <w:lang w:eastAsia="ko-KR"/>
+        </w:rPr>
+        <w:t>S</w:t>
+      </w:r>
+      <w:r>
+        <w:rPr>
+          <w:rFonts w:ascii="Apple Color Emoji" w:hAnsi="Apple Color Emoji" w:cs="Apple Color Emoji"/>
+          <w:sz w:val="22"/>
+          <w:szCs w:val="22"/>
+          <w:lang w:eastAsia="ko-KR"/>
+        </w:rPr>
+        <w:t xml:space="preserve"> (Supportability)</w:t>
+      </w:r>
+    </w:p>
+    <w:p>
+      <w:pPr>
+        <w:pStyle w:val="a3"/>
+        <w:ind w:leftChars="0" w:left="760"/>
+        <w:rPr>
+          <w:rFonts w:ascii="Apple Color Emoji" w:hAnsi="Apple Color Emoji" w:cs="Apple Color Emoji"/>
+          <w:sz w:val="22"/>
+          <w:szCs w:val="22"/>
+          <w:lang w:eastAsia="ko-KR"/>
+        </w:rPr>
+      </w:pPr>
+      <w:r>
+        <w:rPr>
+          <w:rFonts w:ascii="Apple Color Emoji" w:hAnsi="Apple Color Emoji" w:cs="Apple Color Emoji"/>
+          <w:sz w:val="22"/>
+          <w:szCs w:val="22"/>
+          <w:lang w:eastAsia="ko-KR"/>
+        </w:rPr>
+        <w:t xml:space="preserve">: </w:t>
+      </w:r>
+      <w:r>
+        <w:rPr>
+          <w:rFonts w:ascii="Apple Color Emoji" w:hAnsi="Apple Color Emoji" w:cs="Apple Color Emoji" w:hint="eastAsia"/>
+          <w:sz w:val="22"/>
+          <w:szCs w:val="22"/>
+          <w:lang w:eastAsia="ko-KR"/>
+        </w:rPr>
+        <w:t>사용자</w:t>
+      </w:r>
+      <w:r>
+        <w:rPr>
+          <w:rFonts w:ascii="Apple Color Emoji" w:hAnsi="Apple Color Emoji" w:cs="Apple Color Emoji" w:hint="eastAsia"/>
+          <w:sz w:val="22"/>
+          <w:szCs w:val="22"/>
+          <w:lang w:eastAsia="ko-KR"/>
+        </w:rPr>
+        <w:t xml:space="preserve"> </w:t>
+      </w:r>
+      <w:r>
+        <w:rPr>
+          <w:rFonts w:ascii="Apple Color Emoji" w:hAnsi="Apple Color Emoji" w:cs="Apple Color Emoji" w:hint="eastAsia"/>
+          <w:sz w:val="22"/>
+          <w:szCs w:val="22"/>
+          <w:lang w:eastAsia="ko-KR"/>
+        </w:rPr>
+        <w:t>트래픽이</w:t>
+      </w:r>
+      <w:r>
+        <w:rPr>
+          <w:rFonts w:ascii="Apple Color Emoji" w:hAnsi="Apple Color Emoji" w:cs="Apple Color Emoji" w:hint="eastAsia"/>
+          <w:sz w:val="22"/>
+          <w:szCs w:val="22"/>
+          <w:lang w:eastAsia="ko-KR"/>
+        </w:rPr>
+        <w:t xml:space="preserve"> </w:t>
+      </w:r>
+      <w:r>
+        <w:rPr>
+          <w:rFonts w:ascii="Apple Color Emoji" w:hAnsi="Apple Color Emoji" w:cs="Apple Color Emoji" w:hint="eastAsia"/>
+          <w:sz w:val="22"/>
+          <w:szCs w:val="22"/>
+          <w:lang w:eastAsia="ko-KR"/>
+        </w:rPr>
+        <w:t>급증할</w:t>
+      </w:r>
+      <w:r>
+        <w:rPr>
+          <w:rFonts w:ascii="Apple Color Emoji" w:hAnsi="Apple Color Emoji" w:cs="Apple Color Emoji" w:hint="eastAsia"/>
+          <w:sz w:val="22"/>
+          <w:szCs w:val="22"/>
+          <w:lang w:eastAsia="ko-KR"/>
+        </w:rPr>
+        <w:t xml:space="preserve"> </w:t>
+      </w:r>
+      <w:r>
+        <w:rPr>
+          <w:rFonts w:ascii="Apple Color Emoji" w:hAnsi="Apple Color Emoji" w:cs="Apple Color Emoji" w:hint="eastAsia"/>
+          <w:sz w:val="22"/>
+          <w:szCs w:val="22"/>
+          <w:lang w:eastAsia="ko-KR"/>
+        </w:rPr>
+        <w:t>경우에</w:t>
+      </w:r>
+      <w:r>
+        <w:rPr>
+          <w:rFonts w:ascii="Apple Color Emoji" w:hAnsi="Apple Color Emoji" w:cs="Apple Color Emoji" w:hint="eastAsia"/>
+          <w:sz w:val="22"/>
+          <w:szCs w:val="22"/>
+          <w:lang w:eastAsia="ko-KR"/>
+        </w:rPr>
+        <w:t xml:space="preserve"> </w:t>
+      </w:r>
+      <w:r>
+        <w:rPr>
+          <w:rFonts w:ascii="Apple Color Emoji" w:hAnsi="Apple Color Emoji" w:cs="Apple Color Emoji" w:hint="eastAsia"/>
+          <w:sz w:val="22"/>
+          <w:szCs w:val="22"/>
+          <w:lang w:eastAsia="ko-KR"/>
+        </w:rPr>
+        <w:t>서버가</w:t>
+      </w:r>
+      <w:r>
+        <w:rPr>
+          <w:rFonts w:ascii="Apple Color Emoji" w:hAnsi="Apple Color Emoji" w:cs="Apple Color Emoji" w:hint="eastAsia"/>
+          <w:sz w:val="22"/>
+          <w:szCs w:val="22"/>
+          <w:lang w:eastAsia="ko-KR"/>
+        </w:rPr>
+        <w:t xml:space="preserve"> </w:t>
+      </w:r>
+      <w:r>
+        <w:rPr>
+          <w:rFonts w:ascii="Apple Color Emoji" w:hAnsi="Apple Color Emoji" w:cs="Apple Color Emoji" w:hint="eastAsia"/>
+          <w:sz w:val="22"/>
+          <w:szCs w:val="22"/>
+          <w:lang w:eastAsia="ko-KR"/>
+        </w:rPr>
+        <w:t>꺼지지</w:t>
+      </w:r>
+      <w:r>
+        <w:rPr>
+          <w:rFonts w:ascii="Apple Color Emoji" w:hAnsi="Apple Color Emoji" w:cs="Apple Color Emoji" w:hint="eastAsia"/>
+          <w:sz w:val="22"/>
+          <w:szCs w:val="22"/>
+          <w:lang w:eastAsia="ko-KR"/>
+        </w:rPr>
+        <w:t xml:space="preserve"> </w:t>
+      </w:r>
+      <w:r>
+        <w:rPr>
+          <w:rFonts w:ascii="Apple Color Emoji" w:hAnsi="Apple Color Emoji" w:cs="Apple Color Emoji" w:hint="eastAsia"/>
+          <w:sz w:val="22"/>
+          <w:szCs w:val="22"/>
+          <w:lang w:eastAsia="ko-KR"/>
+        </w:rPr>
+        <w:t>않도록</w:t>
+      </w:r>
+      <w:r>
+        <w:rPr>
+          <w:rFonts w:ascii="Apple Color Emoji" w:hAnsi="Apple Color Emoji" w:cs="Apple Color Emoji" w:hint="eastAsia"/>
+          <w:sz w:val="22"/>
+          <w:szCs w:val="22"/>
+          <w:lang w:eastAsia="ko-KR"/>
+        </w:rPr>
+        <w:t xml:space="preserve"> </w:t>
+      </w:r>
+      <w:r>
+        <w:rPr>
+          <w:rFonts w:ascii="Apple Color Emoji" w:hAnsi="Apple Color Emoji" w:cs="Apple Color Emoji" w:hint="eastAsia"/>
+          <w:sz w:val="22"/>
+          <w:szCs w:val="22"/>
+          <w:lang w:eastAsia="ko-KR"/>
+        </w:rPr>
+        <w:t>대응책을</w:t>
+      </w:r>
+      <w:r>
+        <w:rPr>
+          <w:rFonts w:ascii="Apple Color Emoji" w:hAnsi="Apple Color Emoji" w:cs="Apple Color Emoji" w:hint="eastAsia"/>
+          <w:sz w:val="22"/>
+          <w:szCs w:val="22"/>
+          <w:lang w:eastAsia="ko-KR"/>
+        </w:rPr>
+        <w:t xml:space="preserve"> </w:t>
+      </w:r>
+      <w:r>
+        <w:rPr>
+          <w:rFonts w:ascii="Apple Color Emoji" w:hAnsi="Apple Color Emoji" w:cs="Apple Color Emoji" w:hint="eastAsia"/>
+          <w:sz w:val="22"/>
+          <w:szCs w:val="22"/>
+          <w:lang w:eastAsia="ko-KR"/>
+        </w:rPr>
+        <w:t>마련해야한다</w:t>
+      </w:r>
+    </w:p>
+    <w:p>
+      <w:pPr>
+        <w:rPr>
+          <w:lang w:eastAsia="ko-KR"/>
+        </w:rPr>
+      </w:pPr>
+    </w:p>
+    <w:p>
+      <w:pPr>
+        <w:rPr>
+          <w:lang w:eastAsia="ko-KR"/>
+        </w:rPr>
+      </w:pPr>
+    </w:p>
+    <w:p>
+      <w:pPr>
+        <w:rPr>
+          <w:lang w:eastAsia="ko-KR"/>
+        </w:rPr>
+      </w:pPr>
+    </w:p>
+    <w:p>
+      <w:pPr>
+        <w:rPr>
+          <w:lang w:eastAsia="ko-KR"/>
+        </w:rPr>
+      </w:pPr>
+    </w:p>
+    <w:p>
+      <w:pPr>
+        <w:rPr>
           <w:rFonts w:hint="eastAsia"/>
           <w:lang w:eastAsia="ko-KR"/>
         </w:rPr>
@@ -8335,7 +11960,6 @@
     <w:p>
       <w:pPr>
         <w:rPr>
-          <w:rFonts w:hint="eastAsia"/>
           <w:lang w:eastAsia="ko-KR"/>
         </w:rPr>
       </w:pPr>
@@ -8348,6 +11972,44 @@
     </w:sectPr>
   </w:body>
 </w:document>
+</file>
+
+<file path=word/endnotes.xml><?xml version="1.0" encoding="utf-8"?>
+<w:endnotes xmlns:wpc="http://schemas.microsoft.com/office/word/2010/wordprocessingCanvas" xmlns:cx="http://schemas.microsoft.com/office/drawing/2014/chartex" xmlns:cx1="http://schemas.microsoft.com/office/drawing/2015/9/8/chartex" xmlns:cx2="http://schemas.microsoft.com/office/drawing/2015/10/21/chartex" xmlns:cx3="http://schemas.microsoft.com/office/drawing/2016/5/9/chartex" xmlns:cx4="http://schemas.microsoft.com/office/drawing/2016/5/10/chartex" xmlns:cx5="http://schemas.microsoft.com/office/drawing/2016/5/11/chartex" xmlns:cx6="http://schemas.microsoft.com/office/drawing/2016/5/12/chartex" xmlns:cx7="http://schemas.microsoft.com/office/drawing/2016/5/13/chartex" xmlns:cx8="http://schemas.microsoft.com/office/drawing/2016/5/14/chartex" xmlns:mc="http://schemas.openxmlformats.org/markup-compatibility/2006" xmlns:aink="http://schemas.microsoft.com/office/drawing/2016/ink" xmlns:am3d="http://schemas.microsoft.com/office/drawing/2017/model3d" xmlns:o="urn:schemas-microsoft-com:office:office" xmlns:r="http://schemas.openxmlformats.org/officeDocument/2006/relationships" xmlns:m="http://schemas.openxmlformats.org/officeDocument/2006/math" xmlns:v="urn:schemas-microsoft-com:vml" xmlns:wp14="http://schemas.microsoft.com/office/word/2010/wordprocessingDrawing" xmlns:wp="http://schemas.openxmlformats.org/drawingml/2006/wordprocessingDrawing" xmlns:w10="urn:schemas-microsoft-com:office:word" xmlns:w="http://schemas.openxmlformats.org/wordprocessingml/2006/main" xmlns:w14="http://schemas.microsoft.com/office/word/2010/wordml" xmlns:w15="http://schemas.microsoft.com/office/word/2012/wordml" xmlns:w16cex="http://schemas.microsoft.com/office/word/2018/wordml/cex" xmlns:w16cid="http://schemas.microsoft.com/office/word/2016/wordml/cid" xmlns:w16="http://schemas.microsoft.com/office/word/2018/wordml" xmlns:w16se="http://schemas.microsoft.com/office/word/2015/wordml/symex" xmlns:wpg="http://schemas.microsoft.com/office/word/2010/wordprocessingGroup" xmlns:wpi="http://schemas.microsoft.com/office/word/2010/wordprocessingInk" xmlns:wne="http://schemas.microsoft.com/office/word/2006/wordml" xmlns:wps="http://schemas.microsoft.com/office/word/2010/wordprocessingShape" mc:Ignorable="w14 w15 w16se w16cid w16 w16cex wp14">
+  <w:endnote w:type="separator" w:id="-1">
+    <w:p>
+      <w:r>
+        <w:separator/>
+      </w:r>
+    </w:p>
+  </w:endnote>
+  <w:endnote w:type="continuationSeparator" w:id="0">
+    <w:p>
+      <w:r>
+        <w:continuationSeparator/>
+      </w:r>
+    </w:p>
+  </w:endnote>
+</w:endnotes>
+</file>
+
+<file path=word/footnotes.xml><?xml version="1.0" encoding="utf-8"?>
+<w:footnotes xmlns:wpc="http://schemas.microsoft.com/office/word/2010/wordprocessingCanvas" xmlns:cx="http://schemas.microsoft.com/office/drawing/2014/chartex" xmlns:cx1="http://schemas.microsoft.com/office/drawing/2015/9/8/chartex" xmlns:cx2="http://schemas.microsoft.com/office/drawing/2015/10/21/chartex" xmlns:cx3="http://schemas.microsoft.com/office/drawing/2016/5/9/chartex" xmlns:cx4="http://schemas.microsoft.com/office/drawing/2016/5/10/chartex" xmlns:cx5="http://schemas.microsoft.com/office/drawing/2016/5/11/chartex" xmlns:cx6="http://schemas.microsoft.com/office/drawing/2016/5/12/chartex" xmlns:cx7="http://schemas.microsoft.com/office/drawing/2016/5/13/chartex" xmlns:cx8="http://schemas.microsoft.com/office/drawing/2016/5/14/chartex" xmlns:mc="http://schemas.openxmlformats.org/markup-compatibility/2006" xmlns:aink="http://schemas.microsoft.com/office/drawing/2016/ink" xmlns:am3d="http://schemas.microsoft.com/office/drawing/2017/model3d" xmlns:o="urn:schemas-microsoft-com:office:office" xmlns:r="http://schemas.openxmlformats.org/officeDocument/2006/relationships" xmlns:m="http://schemas.openxmlformats.org/officeDocument/2006/math" xmlns:v="urn:schemas-microsoft-com:vml" xmlns:wp14="http://schemas.microsoft.com/office/word/2010/wordprocessingDrawing" xmlns:wp="http://schemas.openxmlformats.org/drawingml/2006/wordprocessingDrawing" xmlns:w10="urn:schemas-microsoft-com:office:word" xmlns:w="http://schemas.openxmlformats.org/wordprocessingml/2006/main" xmlns:w14="http://schemas.microsoft.com/office/word/2010/wordml" xmlns:w15="http://schemas.microsoft.com/office/word/2012/wordml" xmlns:w16cex="http://schemas.microsoft.com/office/word/2018/wordml/cex" xmlns:w16cid="http://schemas.microsoft.com/office/word/2016/wordml/cid" xmlns:w16="http://schemas.microsoft.com/office/word/2018/wordml" xmlns:w16se="http://schemas.microsoft.com/office/word/2015/wordml/symex" xmlns:wpg="http://schemas.microsoft.com/office/word/2010/wordprocessingGroup" xmlns:wpi="http://schemas.microsoft.com/office/word/2010/wordprocessingInk" xmlns:wne="http://schemas.microsoft.com/office/word/2006/wordml" xmlns:wps="http://schemas.microsoft.com/office/word/2010/wordprocessingShape" mc:Ignorable="w14 w15 w16se w16cid w16 w16cex wp14">
+  <w:footnote w:type="separator" w:id="-1">
+    <w:p>
+      <w:r>
+        <w:separator/>
+      </w:r>
+    </w:p>
+  </w:footnote>
+  <w:footnote w:type="continuationSeparator" w:id="0">
+    <w:p>
+      <w:r>
+        <w:continuationSeparator/>
+      </w:r>
+    </w:p>
+  </w:footnote>
+</w:footnotes>
 </file>
 
 <file path=word/numbering.xml><?xml version="1.0" encoding="utf-8"?>
@@ -9055,6 +12717,64 @@
       </w:tblBorders>
     </w:tblPr>
   </w:style>
+  <w:style w:type="paragraph" w:styleId="a5">
+    <w:name w:val="header"/>
+    <w:basedOn w:val="a"/>
+    <w:link w:val="Char"/>
+    <w:uiPriority w:val="99"/>
+    <w:unhideWhenUsed/>
+    <w:rsid w:val="00E4672C"/>
+    <w:pPr>
+      <w:tabs>
+        <w:tab w:val="center" w:pos="4513"/>
+        <w:tab w:val="right" w:pos="9026"/>
+      </w:tabs>
+      <w:snapToGrid w:val="0"/>
+    </w:pPr>
+  </w:style>
+  <w:style w:type="character" w:customStyle="1" w:styleId="Char">
+    <w:name w:val="머리글 Char"/>
+    <w:basedOn w:val="a0"/>
+    <w:link w:val="a5"/>
+    <w:uiPriority w:val="99"/>
+    <w:rsid w:val="00E4672C"/>
+    <w:rPr>
+      <w:rFonts w:ascii="Times New Roman" w:hAnsi="Times New Roman" w:cs="Times New Roman"/>
+      <w:kern w:val="0"/>
+      <w:sz w:val="24"/>
+      <w:szCs w:val="24"/>
+      <w:lang w:eastAsia="en-US"/>
+    </w:rPr>
+  </w:style>
+  <w:style w:type="paragraph" w:styleId="a6">
+    <w:name w:val="footer"/>
+    <w:basedOn w:val="a"/>
+    <w:link w:val="Char0"/>
+    <w:uiPriority w:val="99"/>
+    <w:unhideWhenUsed/>
+    <w:rsid w:val="00E4672C"/>
+    <w:pPr>
+      <w:tabs>
+        <w:tab w:val="center" w:pos="4513"/>
+        <w:tab w:val="right" w:pos="9026"/>
+      </w:tabs>
+      <w:snapToGrid w:val="0"/>
+    </w:pPr>
+  </w:style>
+  <w:style w:type="character" w:customStyle="1" w:styleId="Char0">
+    <w:name w:val="바닥글 Char"/>
+    <w:basedOn w:val="a0"/>
+    <w:link w:val="a6"/>
+    <w:uiPriority w:val="99"/>
+    <w:rsid w:val="00E4672C"/>
+    <w:rPr>
+      <w:rFonts w:ascii="Times New Roman" w:hAnsi="Times New Roman" w:cs="Times New Roman"/>
+      <w:kern w:val="0"/>
+      <w:sz w:val="24"/>
+      <w:szCs w:val="24"/>
+      <w:lang w:eastAsia="en-US"/>
+    </w:rPr>
+  </w:style>
 </w:styles>
 </file>
 

</xml_diff>

<commit_message>
[docs] subgroup1 requirements analysis 문서 수정
</commit_message>
<xml_diff>
--- a/subgroup1/requirements/3.specification(final)/analysis.docx
+++ b/subgroup1/requirements/3.specification(final)/analysis.docx
@@ -116,18 +116,7 @@
           <w:szCs w:val="28"/>
           <w:lang w:eastAsia="ko-KR"/>
         </w:rPr>
-        <w:t xml:space="preserve"> </w:t>
-      </w:r>
-      <w:proofErr w:type="gramStart"/>
-      <w:r>
-        <w:rPr>
-          <w:b/>
-          <w:bCs/>
-          <w:sz w:val="28"/>
-          <w:szCs w:val="28"/>
-          <w:lang w:eastAsia="ko-KR"/>
-        </w:rPr>
-        <w:t xml:space="preserve">final </w:t>
+        <w:t xml:space="preserve"> final </w:t>
       </w:r>
       <w:r>
         <w:rPr>
@@ -140,7 +129,6 @@
         </w:rPr>
         <w:t>]</w:t>
       </w:r>
-      <w:proofErr w:type="gramEnd"/>
     </w:p>
     <w:p/>
     <w:p>
@@ -630,23 +618,13 @@
         </w:rPr>
         <w:t xml:space="preserve">, </w:t>
       </w:r>
-      <w:proofErr w:type="spellStart"/>
       <w:r>
         <w:rPr>
           <w:rFonts w:asciiTheme="minorHAnsi" w:eastAsiaTheme="minorHAnsi" w:hAnsiTheme="minorHAnsi" w:hint="eastAsia"/>
           <w:sz w:val="22"/>
           <w:lang w:eastAsia="ko-KR"/>
         </w:rPr>
-        <w:t>음식명</w:t>
-      </w:r>
-      <w:proofErr w:type="spellEnd"/>
-      <w:r>
-        <w:rPr>
-          <w:rFonts w:asciiTheme="minorHAnsi" w:eastAsiaTheme="minorHAnsi" w:hAnsiTheme="minorHAnsi" w:hint="eastAsia"/>
-          <w:sz w:val="22"/>
-          <w:lang w:eastAsia="ko-KR"/>
-        </w:rPr>
-        <w:t>,</w:t>
+        <w:t>음식명,</w:t>
       </w:r>
       <w:r>
         <w:rPr>
@@ -708,7 +686,6 @@
         </w:rPr>
         <w:t>식당 이용자로서, 장바구니에</w:t>
       </w:r>
-      <w:proofErr w:type="spellStart"/>
       <w:r>
         <w:rPr>
           <w:rFonts w:asciiTheme="minorHAnsi" w:eastAsiaTheme="minorHAnsi" w:hAnsiTheme="minorHAnsi" w:hint="eastAsia"/>
@@ -727,7 +704,6 @@
         </w:rPr>
         <w:t>zzzzzzzzzzzzzzzz</w:t>
       </w:r>
-      <w:proofErr w:type="spellEnd"/>
       <w:r>
         <w:rPr>
           <w:rFonts w:asciiTheme="minorHAnsi" w:eastAsiaTheme="minorHAnsi" w:hAnsiTheme="minorHAnsi" w:hint="eastAsia"/>
@@ -785,27 +761,7 @@
           <w:szCs w:val="20"/>
           <w:lang w:eastAsia="ko-KR"/>
         </w:rPr>
-        <w:t xml:space="preserve">주문이 완료된 뒤에 재고 수량을 </w:t>
-      </w:r>
-      <w:proofErr w:type="spellStart"/>
-      <w:r>
-        <w:rPr>
-          <w:rFonts w:asciiTheme="minorHAnsi" w:eastAsiaTheme="minorHAnsi" w:hAnsiTheme="minorHAnsi" w:hint="eastAsia"/>
-          <w:sz w:val="20"/>
-          <w:szCs w:val="20"/>
-          <w:lang w:eastAsia="ko-KR"/>
-        </w:rPr>
-        <w:t>변경해야한다</w:t>
-      </w:r>
-      <w:proofErr w:type="spellEnd"/>
-      <w:r>
-        <w:rPr>
-          <w:rFonts w:asciiTheme="minorHAnsi" w:eastAsiaTheme="minorHAnsi" w:hAnsiTheme="minorHAnsi" w:hint="eastAsia"/>
-          <w:sz w:val="20"/>
-          <w:szCs w:val="20"/>
-          <w:lang w:eastAsia="ko-KR"/>
-        </w:rPr>
-        <w:t>.</w:t>
+        <w:t>주문이 완료된 뒤에 재고 수량을 변경해야한다.</w:t>
       </w:r>
     </w:p>
     <w:p>
@@ -872,25 +828,7 @@
           <w:sz w:val="22"/>
           <w:lang w:eastAsia="ko-KR"/>
         </w:rPr>
-        <w:t xml:space="preserve">품절된 음식을 선택할 시에는 </w:t>
-      </w:r>
-      <w:proofErr w:type="spellStart"/>
-      <w:r>
-        <w:rPr>
-          <w:rFonts w:asciiTheme="minorHAnsi" w:eastAsiaTheme="minorHAnsi" w:hAnsiTheme="minorHAnsi" w:hint="eastAsia"/>
-          <w:sz w:val="22"/>
-          <w:lang w:eastAsia="ko-KR"/>
-        </w:rPr>
-        <w:t>알림창을</w:t>
-      </w:r>
-      <w:proofErr w:type="spellEnd"/>
-      <w:r>
-        <w:rPr>
-          <w:rFonts w:asciiTheme="minorHAnsi" w:eastAsiaTheme="minorHAnsi" w:hAnsiTheme="minorHAnsi" w:hint="eastAsia"/>
-          <w:sz w:val="22"/>
-          <w:lang w:eastAsia="ko-KR"/>
-        </w:rPr>
-        <w:t xml:space="preserve"> 띄워줘야 한다.</w:t>
+        <w:t>품절된 음식을 선택할 시에는 알림창을 띄워줘야 한다.</w:t>
       </w:r>
     </w:p>
     <w:p>
@@ -1021,27 +959,7 @@
           <w:szCs w:val="20"/>
           <w:lang w:eastAsia="ko-KR"/>
         </w:rPr>
-        <w:t xml:space="preserve">와 같은 </w:t>
-      </w:r>
-      <w:proofErr w:type="spellStart"/>
-      <w:r>
-        <w:rPr>
-          <w:rFonts w:asciiTheme="minorHAnsi" w:eastAsiaTheme="minorHAnsi" w:hAnsiTheme="minorHAnsi" w:hint="eastAsia"/>
-          <w:sz w:val="20"/>
-          <w:szCs w:val="20"/>
-          <w:lang w:eastAsia="ko-KR"/>
-        </w:rPr>
-        <w:t>알림창과</w:t>
-      </w:r>
-      <w:proofErr w:type="spellEnd"/>
-      <w:r>
-        <w:rPr>
-          <w:rFonts w:asciiTheme="minorHAnsi" w:eastAsiaTheme="minorHAnsi" w:hAnsiTheme="minorHAnsi" w:hint="eastAsia"/>
-          <w:sz w:val="20"/>
-          <w:szCs w:val="20"/>
-          <w:lang w:eastAsia="ko-KR"/>
-        </w:rPr>
-        <w:t xml:space="preserve"> 함께 주문자에게 최종 확인을 받아야 한다.</w:t>
+        <w:t>와 같은 알림창과 함께 주문자에게 최종 확인을 받아야 한다.</w:t>
       </w:r>
     </w:p>
     <w:p>
@@ -1150,27 +1068,7 @@
           <w:szCs w:val="20"/>
           <w:lang w:eastAsia="ko-KR"/>
         </w:rPr>
-        <w:t xml:space="preserve">코드를 </w:t>
-      </w:r>
-      <w:proofErr w:type="gramStart"/>
-      <w:r>
-        <w:rPr>
-          <w:rFonts w:asciiTheme="minorHAnsi" w:eastAsiaTheme="minorHAnsi" w:hAnsiTheme="minorHAnsi" w:hint="eastAsia"/>
-          <w:sz w:val="20"/>
-          <w:szCs w:val="20"/>
-          <w:lang w:eastAsia="ko-KR"/>
-        </w:rPr>
-        <w:t>발급 받은</w:t>
-      </w:r>
-      <w:proofErr w:type="gramEnd"/>
-      <w:r>
-        <w:rPr>
-          <w:rFonts w:asciiTheme="minorHAnsi" w:eastAsiaTheme="minorHAnsi" w:hAnsiTheme="minorHAnsi" w:hint="eastAsia"/>
-          <w:sz w:val="20"/>
-          <w:szCs w:val="20"/>
-          <w:lang w:eastAsia="ko-KR"/>
-        </w:rPr>
-        <w:t xml:space="preserve"> 뒤</w:t>
+        <w:t>코드를 발급 받은 뒤</w:t>
       </w:r>
       <w:r>
         <w:rPr>
@@ -1267,27 +1165,7 @@
           <w:szCs w:val="20"/>
           <w:lang w:eastAsia="ko-KR"/>
         </w:rPr>
-        <w:t xml:space="preserve">재고에 다시 </w:t>
-      </w:r>
-      <w:proofErr w:type="spellStart"/>
-      <w:r>
-        <w:rPr>
-          <w:rFonts w:asciiTheme="minorHAnsi" w:eastAsiaTheme="minorHAnsi" w:hAnsiTheme="minorHAnsi" w:hint="eastAsia"/>
-          <w:sz w:val="20"/>
-          <w:szCs w:val="20"/>
-          <w:lang w:eastAsia="ko-KR"/>
-        </w:rPr>
-        <w:t>반영되어야한다</w:t>
-      </w:r>
-      <w:proofErr w:type="spellEnd"/>
-      <w:r>
-        <w:rPr>
-          <w:rFonts w:asciiTheme="minorHAnsi" w:eastAsiaTheme="minorHAnsi" w:hAnsiTheme="minorHAnsi" w:hint="eastAsia"/>
-          <w:sz w:val="20"/>
-          <w:szCs w:val="20"/>
-          <w:lang w:eastAsia="ko-KR"/>
-        </w:rPr>
-        <w:t>.</w:t>
+        <w:t>재고에 다시 반영되어야한다.</w:t>
       </w:r>
     </w:p>
     <w:p>
@@ -2766,27 +2644,7 @@
           <w:szCs w:val="22"/>
           <w:lang w:eastAsia="ko-KR"/>
         </w:rPr>
-        <w:t xml:space="preserve">② </w:t>
-      </w:r>
-      <w:proofErr w:type="spellStart"/>
-      <w:r>
-        <w:rPr>
-          <w:rFonts w:asciiTheme="minorEastAsia" w:hAnsiTheme="minorEastAsia" w:hint="eastAsia"/>
-          <w:sz w:val="22"/>
-          <w:szCs w:val="22"/>
-          <w:lang w:eastAsia="ko-KR"/>
-        </w:rPr>
-        <w:t>학식당</w:t>
-      </w:r>
-      <w:proofErr w:type="spellEnd"/>
-      <w:r>
-        <w:rPr>
-          <w:rFonts w:asciiTheme="minorEastAsia" w:hAnsiTheme="minorEastAsia" w:hint="eastAsia"/>
-          <w:sz w:val="22"/>
-          <w:szCs w:val="22"/>
-          <w:lang w:eastAsia="ko-KR"/>
-        </w:rPr>
-        <w:t xml:space="preserve"> 건물 리스트 선택 화면</w:t>
+        <w:t>② 학식당 건물 리스트 선택 화면</w:t>
       </w:r>
     </w:p>
     <w:tbl>
@@ -3057,7 +2915,6 @@
               </w:rPr>
               <w:t>GPS)</w:t>
             </w:r>
-            <w:proofErr w:type="spellStart"/>
             <w:r>
               <w:rPr>
                 <w:rFonts w:hint="eastAsia"/>
@@ -3067,7 +2924,6 @@
               </w:rPr>
               <w:t>으로</w:t>
             </w:r>
-            <w:proofErr w:type="spellEnd"/>
             <w:r>
               <w:rPr>
                 <w:rFonts w:hint="eastAsia"/>
@@ -3095,7 +2951,6 @@
               </w:rPr>
               <w:t xml:space="preserve"> </w:t>
             </w:r>
-            <w:proofErr w:type="spellStart"/>
             <w:r>
               <w:rPr>
                 <w:rFonts w:hint="eastAsia"/>
@@ -3105,7 +2960,6 @@
               </w:rPr>
               <w:t>보단</w:t>
             </w:r>
-            <w:proofErr w:type="spellEnd"/>
             <w:r>
               <w:rPr>
                 <w:rFonts w:hint="eastAsia"/>
@@ -3132,7 +2986,6 @@
               </w:rPr>
               <w:t xml:space="preserve"> </w:t>
             </w:r>
-            <w:proofErr w:type="spellStart"/>
             <w:r>
               <w:rPr>
                 <w:rFonts w:hint="eastAsia"/>
@@ -3142,7 +2995,6 @@
               </w:rPr>
               <w:t>목록화된</w:t>
             </w:r>
-            <w:proofErr w:type="spellEnd"/>
             <w:r>
               <w:rPr>
                 <w:rFonts w:hint="eastAsia"/>
@@ -3251,7 +3103,6 @@
               </w:rPr>
               <w:t xml:space="preserve"> </w:t>
             </w:r>
-            <w:proofErr w:type="spellStart"/>
             <w:r>
               <w:rPr>
                 <w:rFonts w:hint="eastAsia"/>
@@ -3261,7 +3112,6 @@
               </w:rPr>
               <w:t>메인화면이어야</w:t>
             </w:r>
-            <w:proofErr w:type="spellEnd"/>
             <w:r>
               <w:rPr>
                 <w:rFonts w:hint="eastAsia"/>
@@ -3475,7 +3325,6 @@
               </w:rPr>
               <w:t xml:space="preserve"> </w:t>
             </w:r>
-            <w:proofErr w:type="spellStart"/>
             <w:r>
               <w:rPr>
                 <w:rFonts w:hint="eastAsia"/>
@@ -3485,7 +3334,6 @@
               </w:rPr>
               <w:t>어디있는지</w:t>
             </w:r>
-            <w:proofErr w:type="spellEnd"/>
             <w:r>
               <w:rPr>
                 <w:rFonts w:hint="eastAsia"/>
@@ -3585,7 +3433,6 @@
               </w:rPr>
               <w:t xml:space="preserve"> </w:t>
             </w:r>
-            <w:proofErr w:type="gramStart"/>
             <w:r>
               <w:rPr>
                 <w:rFonts w:hint="eastAsia"/>
@@ -3613,7 +3460,6 @@
               </w:rPr>
               <w:t>하므로</w:t>
             </w:r>
-            <w:proofErr w:type="gramEnd"/>
             <w:r>
               <w:rPr>
                 <w:rFonts w:hint="eastAsia"/>
@@ -3641,7 +3487,6 @@
               </w:rPr>
               <w:t xml:space="preserve"> </w:t>
             </w:r>
-            <w:proofErr w:type="spellStart"/>
             <w:r>
               <w:rPr>
                 <w:rFonts w:hint="eastAsia"/>
@@ -3651,7 +3496,6 @@
               </w:rPr>
               <w:t>옮기도록한다</w:t>
             </w:r>
-            <w:proofErr w:type="spellEnd"/>
             <w:r>
               <w:rPr>
                 <w:rFonts w:hint="eastAsia"/>
@@ -4274,7 +4118,6 @@
               </w:rPr>
               <w:t xml:space="preserve"> </w:t>
             </w:r>
-            <w:proofErr w:type="gramStart"/>
             <w:r>
               <w:rPr>
                 <w:rFonts w:hint="eastAsia"/>
@@ -4284,7 +4127,6 @@
               </w:rPr>
               <w:t>확인하는게</w:t>
             </w:r>
-            <w:proofErr w:type="gramEnd"/>
             <w:r>
               <w:rPr>
                 <w:rFonts w:hint="eastAsia"/>
@@ -4330,7 +4172,6 @@
               </w:rPr>
               <w:t xml:space="preserve"> </w:t>
             </w:r>
-            <w:proofErr w:type="spellStart"/>
             <w:r>
               <w:rPr>
                 <w:rFonts w:hint="eastAsia"/>
@@ -4340,7 +4181,6 @@
               </w:rPr>
               <w:t>할것이다</w:t>
             </w:r>
-            <w:proofErr w:type="spellEnd"/>
             <w:r>
               <w:rPr>
                 <w:rFonts w:hint="eastAsia"/>
@@ -4651,7 +4491,6 @@
               </w:rPr>
               <w:t>‘</w:t>
             </w:r>
-            <w:proofErr w:type="spellStart"/>
             <w:r>
               <w:rPr>
                 <w:rFonts w:hint="eastAsia"/>
@@ -4661,7 +4500,6 @@
               </w:rPr>
               <w:t>주문하러가기</w:t>
             </w:r>
-            <w:proofErr w:type="spellEnd"/>
             <w:r>
               <w:rPr>
                 <w:sz w:val="22"/>
@@ -5128,7 +4966,6 @@
                 <w:lang w:eastAsia="ko-KR"/>
               </w:rPr>
             </w:pPr>
-            <w:proofErr w:type="gramStart"/>
             <w:r>
               <w:rPr>
                 <w:rFonts w:hint="eastAsia"/>
@@ -5155,7 +4992,6 @@
               </w:rPr>
               <w:t xml:space="preserve"> UI</w:t>
             </w:r>
-            <w:proofErr w:type="gramEnd"/>
             <w:r>
               <w:rPr>
                 <w:rFonts w:hint="eastAsia"/>
@@ -5174,7 +5010,6 @@
               </w:rPr>
               <w:t xml:space="preserve"> </w:t>
             </w:r>
-            <w:proofErr w:type="spellStart"/>
             <w:r>
               <w:rPr>
                 <w:rFonts w:hint="eastAsia"/>
@@ -5184,7 +5019,6 @@
               </w:rPr>
               <w:t>주문하러가기</w:t>
             </w:r>
-            <w:proofErr w:type="spellEnd"/>
             <w:r>
               <w:rPr>
                 <w:rFonts w:hint="eastAsia"/>
@@ -5338,7 +5172,6 @@
               </w:rPr>
               <w:t xml:space="preserve"> </w:t>
             </w:r>
-            <w:proofErr w:type="spellStart"/>
             <w:r>
               <w:rPr>
                 <w:rFonts w:hint="eastAsia"/>
@@ -5348,7 +5181,6 @@
               </w:rPr>
               <w:t>담기버튼을</w:t>
             </w:r>
-            <w:proofErr w:type="spellEnd"/>
             <w:r>
               <w:rPr>
                 <w:rFonts w:hint="eastAsia"/>
@@ -5508,7 +5340,6 @@
               </w:rPr>
               <w:t xml:space="preserve"> </w:t>
             </w:r>
-            <w:proofErr w:type="gramStart"/>
             <w:r>
               <w:rPr>
                 <w:sz w:val="22"/>
@@ -5517,7 +5348,6 @@
               </w:rPr>
               <w:t>+,-</w:t>
             </w:r>
-            <w:proofErr w:type="gramEnd"/>
             <w:r>
               <w:rPr>
                 <w:rFonts w:hint="eastAsia"/>
@@ -5608,7 +5438,6 @@
               </w:rPr>
               <w:t xml:space="preserve"> </w:t>
             </w:r>
-            <w:proofErr w:type="spellStart"/>
             <w:r>
               <w:rPr>
                 <w:rFonts w:hint="eastAsia"/>
@@ -5618,7 +5447,6 @@
               </w:rPr>
               <w:t>총금액</w:t>
             </w:r>
-            <w:proofErr w:type="spellEnd"/>
             <w:r>
               <w:rPr>
                 <w:rFonts w:hint="eastAsia"/>
@@ -6749,7 +6577,6 @@
         </w:rPr>
         <w:t xml:space="preserve"> </w:t>
       </w:r>
-      <w:proofErr w:type="spellStart"/>
       <w:r>
         <w:rPr>
           <w:rFonts w:ascii="Apple Color Emoji" w:hAnsi="Apple Color Emoji" w:cs="Apple Color Emoji" w:hint="eastAsia"/>
@@ -6759,7 +6586,6 @@
         </w:rPr>
         <w:t>학식당</w:t>
       </w:r>
-      <w:proofErr w:type="spellEnd"/>
       <w:r>
         <w:rPr>
           <w:rFonts w:ascii="Apple Color Emoji" w:hAnsi="Apple Color Emoji" w:cs="Apple Color Emoji" w:hint="eastAsia"/>
@@ -7627,7 +7453,6 @@
         </w:rPr>
         <w:t xml:space="preserve"> </w:t>
       </w:r>
-      <w:proofErr w:type="gramStart"/>
       <w:r>
         <w:rPr>
           <w:rFonts w:ascii="Apple Color Emoji" w:hAnsi="Apple Color Emoji" w:cs="Apple Color Emoji" w:hint="eastAsia"/>
@@ -7655,7 +7480,6 @@
         </w:rPr>
         <w:t>받을</w:t>
       </w:r>
-      <w:proofErr w:type="gramEnd"/>
       <w:r>
         <w:rPr>
           <w:rFonts w:ascii="Apple Color Emoji" w:hAnsi="Apple Color Emoji" w:cs="Apple Color Emoji" w:hint="eastAsia"/>
@@ -7977,27 +7801,7 @@
           <w:szCs w:val="22"/>
           <w:lang w:eastAsia="ko-KR"/>
         </w:rPr>
-        <w:t xml:space="preserve"> </w:t>
-      </w:r>
-      <w:proofErr w:type="gramStart"/>
-      <w:r>
-        <w:rPr>
-          <w:rFonts w:ascii="Apple Color Emoji" w:hAnsi="Apple Color Emoji" w:cs="Apple Color Emoji"/>
-          <w:sz w:val="22"/>
-          <w:szCs w:val="22"/>
-          <w:lang w:eastAsia="ko-KR"/>
-        </w:rPr>
-        <w:t>( Functionality</w:t>
-      </w:r>
-      <w:proofErr w:type="gramEnd"/>
-      <w:r>
-        <w:rPr>
-          <w:rFonts w:ascii="Apple Color Emoji" w:hAnsi="Apple Color Emoji" w:cs="Apple Color Emoji"/>
-          <w:sz w:val="22"/>
-          <w:szCs w:val="22"/>
-          <w:lang w:eastAsia="ko-KR"/>
-        </w:rPr>
-        <w:t>(security)</w:t>
+        <w:t xml:space="preserve"> ( Functionality(security)</w:t>
       </w:r>
     </w:p>
     <w:p>
@@ -8479,7 +8283,7 @@
         <w:pStyle w:val="a3"/>
         <w:ind w:leftChars="0" w:left="760"/>
         <w:rPr>
-          <w:rFonts w:ascii="Apple Color Emoji" w:hAnsi="Apple Color Emoji" w:cs="Apple Color Emoji" w:hint="eastAsia"/>
+          <w:rFonts w:ascii="Apple Color Emoji" w:hAnsi="Apple Color Emoji" w:cs="Apple Color Emoji"/>
           <w:sz w:val="22"/>
           <w:szCs w:val="22"/>
           <w:lang w:eastAsia="ko-KR"/>
@@ -8517,27 +8321,7 @@
           <w:szCs w:val="22"/>
           <w:lang w:eastAsia="ko-KR"/>
         </w:rPr>
-        <w:t xml:space="preserve"> </w:t>
-      </w:r>
-      <w:proofErr w:type="gramStart"/>
-      <w:r>
-        <w:rPr>
-          <w:rFonts w:ascii="Apple Color Emoji" w:hAnsi="Apple Color Emoji" w:cs="Apple Color Emoji"/>
-          <w:sz w:val="22"/>
-          <w:szCs w:val="22"/>
-          <w:lang w:eastAsia="ko-KR"/>
-        </w:rPr>
-        <w:t>( Usability</w:t>
-      </w:r>
-      <w:proofErr w:type="gramEnd"/>
-      <w:r>
-        <w:rPr>
-          <w:rFonts w:ascii="Apple Color Emoji" w:hAnsi="Apple Color Emoji" w:cs="Apple Color Emoji"/>
-          <w:sz w:val="22"/>
-          <w:szCs w:val="22"/>
-          <w:lang w:eastAsia="ko-KR"/>
-        </w:rPr>
-        <w:t>)</w:t>
+        <w:t xml:space="preserve"> ( Usability)</w:t>
       </w:r>
     </w:p>
     <w:p>
@@ -8578,7 +8362,6 @@
         </w:rPr>
         <w:t xml:space="preserve"> </w:t>
       </w:r>
-      <w:proofErr w:type="gramStart"/>
       <w:r>
         <w:rPr>
           <w:rFonts w:ascii="Apple Color Emoji" w:hAnsi="Apple Color Emoji" w:cs="Apple Color Emoji" w:hint="eastAsia"/>
@@ -8624,7 +8407,6 @@
         </w:rPr>
         <w:t>I</w:t>
       </w:r>
-      <w:proofErr w:type="gramEnd"/>
       <w:r>
         <w:rPr>
           <w:rFonts w:ascii="Apple Color Emoji" w:hAnsi="Apple Color Emoji" w:cs="Apple Color Emoji" w:hint="eastAsia"/>
@@ -8715,7 +8497,6 @@
         </w:rPr>
         <w:t xml:space="preserve"> </w:t>
       </w:r>
-      <w:proofErr w:type="spellStart"/>
       <w:r>
         <w:rPr>
           <w:rFonts w:ascii="Apple Color Emoji" w:hAnsi="Apple Color Emoji" w:cs="Apple Color Emoji" w:hint="eastAsia"/>
@@ -8725,7 +8506,6 @@
         </w:rPr>
         <w:t>어떤식으로</w:t>
       </w:r>
-      <w:proofErr w:type="spellEnd"/>
       <w:r>
         <w:rPr>
           <w:rFonts w:ascii="Apple Color Emoji" w:hAnsi="Apple Color Emoji" w:cs="Apple Color Emoji" w:hint="eastAsia"/>
@@ -8753,17 +8533,24 @@
         </w:rPr>
         <w:t xml:space="preserve"> </w:t>
       </w:r>
-      <w:proofErr w:type="spellStart"/>
-      <w:r>
-        <w:rPr>
-          <w:rFonts w:ascii="Apple Color Emoji" w:hAnsi="Apple Color Emoji" w:cs="Apple Color Emoji" w:hint="eastAsia"/>
-          <w:sz w:val="22"/>
-          <w:szCs w:val="22"/>
-          <w:lang w:eastAsia="ko-KR"/>
-        </w:rPr>
-        <w:t>편의할지</w:t>
-      </w:r>
-      <w:proofErr w:type="spellEnd"/>
+      <w:r>
+        <w:rPr>
+          <w:rFonts w:ascii="Apple Color Emoji" w:hAnsi="Apple Color Emoji" w:cs="Apple Color Emoji" w:hint="eastAsia"/>
+          <w:sz w:val="22"/>
+          <w:szCs w:val="22"/>
+          <w:lang w:eastAsia="ko-KR"/>
+        </w:rPr>
+        <w:t>편</w:t>
+      </w:r>
+      <w:r>
+        <w:rPr>
+          <w:rFonts w:ascii="Apple Color Emoji" w:hAnsi="Apple Color Emoji" w:cs="Apple Color Emoji" w:hint="eastAsia"/>
+          <w:sz w:val="22"/>
+          <w:szCs w:val="22"/>
+          <w:lang w:eastAsia="ko-KR"/>
+        </w:rPr>
+        <w:t>리할지</w:t>
+      </w:r>
       <w:r>
         <w:rPr>
           <w:rFonts w:ascii="Apple Color Emoji" w:hAnsi="Apple Color Emoji" w:cs="Apple Color Emoji" w:hint="eastAsia"/>
@@ -9142,7 +8929,7 @@
         <w:pStyle w:val="a3"/>
         <w:ind w:leftChars="0" w:left="760"/>
         <w:rPr>
-          <w:rFonts w:ascii="Apple Color Emoji" w:hAnsi="Apple Color Emoji" w:cs="Apple Color Emoji" w:hint="eastAsia"/>
+          <w:rFonts w:ascii="Apple Color Emoji" w:hAnsi="Apple Color Emoji" w:cs="Apple Color Emoji"/>
           <w:sz w:val="22"/>
           <w:szCs w:val="22"/>
           <w:lang w:eastAsia="ko-KR"/>
@@ -9212,7 +8999,6 @@
         </w:rPr>
         <w:t xml:space="preserve"> </w:t>
       </w:r>
-      <w:proofErr w:type="spellStart"/>
       <w:r>
         <w:rPr>
           <w:rFonts w:ascii="Apple Color Emoji" w:hAnsi="Apple Color Emoji" w:cs="Apple Color Emoji" w:hint="eastAsia"/>
@@ -9222,7 +9008,6 @@
         </w:rPr>
         <w:t>음식재고량에</w:t>
       </w:r>
-      <w:proofErr w:type="spellEnd"/>
       <w:r>
         <w:rPr>
           <w:rFonts w:ascii="Apple Color Emoji" w:hAnsi="Apple Color Emoji" w:cs="Apple Color Emoji" w:hint="eastAsia"/>
@@ -9268,7 +9053,6 @@
         </w:rPr>
         <w:t xml:space="preserve"> </w:t>
       </w:r>
-      <w:proofErr w:type="spellStart"/>
       <w:r>
         <w:rPr>
           <w:rFonts w:ascii="Apple Color Emoji" w:hAnsi="Apple Color Emoji" w:cs="Apple Color Emoji" w:hint="eastAsia"/>
@@ -9278,7 +9062,6 @@
         </w:rPr>
         <w:t>오차없이</w:t>
       </w:r>
-      <w:proofErr w:type="spellEnd"/>
       <w:r>
         <w:rPr>
           <w:rFonts w:ascii="Apple Color Emoji" w:hAnsi="Apple Color Emoji" w:cs="Apple Color Emoji" w:hint="eastAsia"/>
@@ -9342,7 +9125,6 @@
         </w:rPr>
         <w:t xml:space="preserve"> </w:t>
       </w:r>
-      <w:proofErr w:type="spellStart"/>
       <w:r>
         <w:rPr>
           <w:rFonts w:ascii="Apple Color Emoji" w:hAnsi="Apple Color Emoji" w:cs="Apple Color Emoji" w:hint="eastAsia"/>
@@ -9352,7 +9134,6 @@
         </w:rPr>
         <w:t>없을땐</w:t>
       </w:r>
-      <w:proofErr w:type="spellEnd"/>
       <w:r>
         <w:rPr>
           <w:rFonts w:ascii="Apple Color Emoji" w:hAnsi="Apple Color Emoji" w:cs="Apple Color Emoji" w:hint="eastAsia"/>
@@ -9458,7 +9239,7 @@
         <w:pStyle w:val="a3"/>
         <w:ind w:leftChars="0" w:left="760"/>
         <w:rPr>
-          <w:rFonts w:ascii="Apple Color Emoji" w:hAnsi="Apple Color Emoji" w:cs="Apple Color Emoji" w:hint="eastAsia"/>
+          <w:rFonts w:ascii="Apple Color Emoji" w:hAnsi="Apple Color Emoji" w:cs="Apple Color Emoji"/>
           <w:sz w:val="22"/>
           <w:szCs w:val="22"/>
           <w:lang w:eastAsia="ko-KR"/>
@@ -9975,7 +9756,6 @@
     <w:p>
       <w:pPr>
         <w:rPr>
-          <w:rFonts w:hint="eastAsia"/>
           <w:lang w:eastAsia="ko-KR"/>
         </w:rPr>
       </w:pPr>
@@ -10090,9 +9870,17 @@
           <w:szCs w:val="22"/>
           <w:lang w:eastAsia="ko-KR"/>
         </w:rPr>
-        <w:t>T-2 = REQ-2 + REQ-</w:t>
-      </w:r>
-      <w:proofErr w:type="gramStart"/>
+        <w:t xml:space="preserve">T-2 = REQ-2 + REQ-3 : </w:t>
+      </w:r>
+      <w:r>
+        <w:rPr>
+          <w:rFonts w:ascii="Cambria" w:hAnsi="Cambria" w:cs="Apple Color Emoji" w:hint="eastAsia"/>
+          <w:sz w:val="22"/>
+          <w:szCs w:val="22"/>
+          <w:lang w:eastAsia="ko-KR"/>
+        </w:rPr>
+        <w:t>U</w:t>
+      </w:r>
       <w:r>
         <w:rPr>
           <w:rFonts w:ascii="Cambria" w:hAnsi="Cambria" w:cs="Apple Color Emoji"/>
@@ -10100,17 +9888,7 @@
           <w:szCs w:val="22"/>
           <w:lang w:eastAsia="ko-KR"/>
         </w:rPr>
-        <w:t>3 :</w:t>
-      </w:r>
-      <w:proofErr w:type="gramEnd"/>
-      <w:r>
-        <w:rPr>
-          <w:rFonts w:ascii="Cambria" w:hAnsi="Cambria" w:cs="Apple Color Emoji"/>
-          <w:sz w:val="22"/>
-          <w:szCs w:val="22"/>
-          <w:lang w:eastAsia="ko-KR"/>
-        </w:rPr>
-        <w:t xml:space="preserve"> </w:t>
+        <w:t>I</w:t>
       </w:r>
       <w:r>
         <w:rPr>
@@ -10119,16 +9897,7 @@
           <w:szCs w:val="22"/>
           <w:lang w:eastAsia="ko-KR"/>
         </w:rPr>
-        <w:t>U</w:t>
-      </w:r>
-      <w:r>
-        <w:rPr>
-          <w:rFonts w:ascii="Cambria" w:hAnsi="Cambria" w:cs="Apple Color Emoji"/>
-          <w:sz w:val="22"/>
-          <w:szCs w:val="22"/>
-          <w:lang w:eastAsia="ko-KR"/>
-        </w:rPr>
-        <w:t>I</w:t>
+        <w:t>상에서</w:t>
       </w:r>
       <w:r>
         <w:rPr>
@@ -10137,7 +9906,7 @@
           <w:szCs w:val="22"/>
           <w:lang w:eastAsia="ko-KR"/>
         </w:rPr>
-        <w:t>상에서</w:t>
+        <w:t xml:space="preserve"> </w:t>
       </w:r>
       <w:r>
         <w:rPr>
@@ -10146,19 +9915,8 @@
           <w:szCs w:val="22"/>
           <w:lang w:eastAsia="ko-KR"/>
         </w:rPr>
-        <w:t xml:space="preserve"> </w:t>
-      </w:r>
-      <w:proofErr w:type="spellStart"/>
-      <w:r>
-        <w:rPr>
-          <w:rFonts w:ascii="Cambria" w:hAnsi="Cambria" w:cs="Apple Color Emoji" w:hint="eastAsia"/>
-          <w:sz w:val="22"/>
-          <w:szCs w:val="22"/>
-          <w:lang w:eastAsia="ko-KR"/>
-        </w:rPr>
         <w:t>합쳐져있는</w:t>
       </w:r>
-      <w:proofErr w:type="spellEnd"/>
       <w:r>
         <w:rPr>
           <w:rFonts w:ascii="Cambria" w:hAnsi="Cambria" w:cs="Apple Color Emoji" w:hint="eastAsia"/>
@@ -10269,27 +10027,7 @@
           <w:szCs w:val="22"/>
           <w:lang w:eastAsia="ko-KR"/>
         </w:rPr>
-        <w:t>ST-6 = REQ-7 + REQ-</w:t>
-      </w:r>
-      <w:proofErr w:type="gramStart"/>
-      <w:r>
-        <w:rPr>
-          <w:rFonts w:ascii="Cambria" w:hAnsi="Cambria" w:cs="Apple Color Emoji"/>
-          <w:sz w:val="22"/>
-          <w:szCs w:val="22"/>
-          <w:lang w:eastAsia="ko-KR"/>
-        </w:rPr>
-        <w:t>8 :</w:t>
-      </w:r>
-      <w:proofErr w:type="gramEnd"/>
-      <w:r>
-        <w:rPr>
-          <w:rFonts w:ascii="Cambria" w:hAnsi="Cambria" w:cs="Apple Color Emoji"/>
-          <w:sz w:val="22"/>
-          <w:szCs w:val="22"/>
-          <w:lang w:eastAsia="ko-KR"/>
-        </w:rPr>
-        <w:t xml:space="preserve"> </w:t>
+        <w:t xml:space="preserve">ST-6 = REQ-7 + REQ-8 : </w:t>
       </w:r>
       <w:r>
         <w:rPr>
@@ -10416,27 +10154,7 @@
           <w:szCs w:val="22"/>
           <w:lang w:eastAsia="ko-KR"/>
         </w:rPr>
-        <w:t>EQ-9 + REQ -</w:t>
-      </w:r>
-      <w:proofErr w:type="gramStart"/>
-      <w:r>
-        <w:rPr>
-          <w:rFonts w:ascii="Cambria" w:hAnsi="Cambria" w:cs="Apple Color Emoji"/>
-          <w:sz w:val="22"/>
-          <w:szCs w:val="22"/>
-          <w:lang w:eastAsia="ko-KR"/>
-        </w:rPr>
-        <w:t>10 :</w:t>
-      </w:r>
-      <w:proofErr w:type="gramEnd"/>
-      <w:r>
-        <w:rPr>
-          <w:rFonts w:ascii="Cambria" w:hAnsi="Cambria" w:cs="Apple Color Emoji"/>
-          <w:sz w:val="22"/>
-          <w:szCs w:val="22"/>
-          <w:lang w:eastAsia="ko-KR"/>
-        </w:rPr>
-        <w:t xml:space="preserve"> REQ-10</w:t>
+        <w:t>EQ-9 + REQ -10 : REQ-10</w:t>
       </w:r>
       <w:r>
         <w:rPr>
@@ -10954,27 +10672,7 @@
                 <w:szCs w:val="20"/>
                 <w:lang w:eastAsia="ko-KR"/>
               </w:rPr>
-              <w:t xml:space="preserve">앙대학교 내 </w:t>
-            </w:r>
-            <w:proofErr w:type="spellStart"/>
-            <w:r>
-              <w:rPr>
-                <w:rFonts w:asciiTheme="minorHAnsi" w:eastAsiaTheme="minorHAnsi" w:hAnsiTheme="minorHAnsi" w:hint="eastAsia"/>
-                <w:sz w:val="20"/>
-                <w:szCs w:val="20"/>
-                <w:lang w:eastAsia="ko-KR"/>
-              </w:rPr>
-              <w:t>학식당</w:t>
-            </w:r>
-            <w:proofErr w:type="spellEnd"/>
-            <w:r>
-              <w:rPr>
-                <w:rFonts w:asciiTheme="minorHAnsi" w:eastAsiaTheme="minorHAnsi" w:hAnsiTheme="minorHAnsi" w:hint="eastAsia"/>
-                <w:sz w:val="20"/>
-                <w:szCs w:val="20"/>
-                <w:lang w:eastAsia="ko-KR"/>
-              </w:rPr>
-              <w:t xml:space="preserve"> 건물 리스트</w:t>
+              <w:t>앙대학교 내 학식당 건물 리스트</w:t>
             </w:r>
             <w:r>
               <w:rPr>
@@ -11624,27 +11322,7 @@
                 <w:szCs w:val="20"/>
                 <w:lang w:eastAsia="ko-KR"/>
               </w:rPr>
-              <w:t xml:space="preserve">코드를 </w:t>
-            </w:r>
-            <w:proofErr w:type="gramStart"/>
-            <w:r>
-              <w:rPr>
-                <w:rFonts w:asciiTheme="minorHAnsi" w:eastAsiaTheme="minorHAnsi" w:hAnsiTheme="minorHAnsi" w:hint="eastAsia"/>
-                <w:sz w:val="20"/>
-                <w:szCs w:val="20"/>
-                <w:lang w:eastAsia="ko-KR"/>
-              </w:rPr>
-              <w:t>발급 받을</w:t>
-            </w:r>
-            <w:proofErr w:type="gramEnd"/>
-            <w:r>
-              <w:rPr>
-                <w:rFonts w:asciiTheme="minorHAnsi" w:eastAsiaTheme="minorHAnsi" w:hAnsiTheme="minorHAnsi" w:hint="eastAsia"/>
-                <w:sz w:val="20"/>
-                <w:szCs w:val="20"/>
-                <w:lang w:eastAsia="ko-KR"/>
-              </w:rPr>
-              <w:t xml:space="preserve"> 수 있</w:t>
+              <w:t>코드를 발급 받을 수 있</w:t>
             </w:r>
             <w:r>
               <w:rPr>

</xml_diff>

<commit_message>
[docs] subgroup1 requirements analysis 단계 UI부분 문서 수정
</commit_message>
<xml_diff>
--- a/subgroup1/requirements/3.specification(final)/analysis.docx
+++ b/subgroup1/requirements/3.specification(final)/analysis.docx
@@ -116,7 +116,18 @@
           <w:szCs w:val="28"/>
           <w:lang w:eastAsia="ko-KR"/>
         </w:rPr>
-        <w:t xml:space="preserve"> final </w:t>
+        <w:t xml:space="preserve"> </w:t>
+      </w:r>
+      <w:proofErr w:type="gramStart"/>
+      <w:r>
+        <w:rPr>
+          <w:b/>
+          <w:bCs/>
+          <w:sz w:val="28"/>
+          <w:szCs w:val="28"/>
+          <w:lang w:eastAsia="ko-KR"/>
+        </w:rPr>
+        <w:t xml:space="preserve">final </w:t>
       </w:r>
       <w:r>
         <w:rPr>
@@ -129,6 +140,7 @@
         </w:rPr>
         <w:t>]</w:t>
       </w:r>
+      <w:proofErr w:type="gramEnd"/>
     </w:p>
     <w:p/>
     <w:p>
@@ -618,13 +630,23 @@
         </w:rPr>
         <w:t xml:space="preserve">, </w:t>
       </w:r>
+      <w:proofErr w:type="spellStart"/>
       <w:r>
         <w:rPr>
           <w:rFonts w:asciiTheme="minorHAnsi" w:eastAsiaTheme="minorHAnsi" w:hAnsiTheme="minorHAnsi" w:hint="eastAsia"/>
           <w:sz w:val="22"/>
           <w:lang w:eastAsia="ko-KR"/>
         </w:rPr>
-        <w:t>음식명,</w:t>
+        <w:t>음식명</w:t>
+      </w:r>
+      <w:proofErr w:type="spellEnd"/>
+      <w:r>
+        <w:rPr>
+          <w:rFonts w:asciiTheme="minorHAnsi" w:eastAsiaTheme="minorHAnsi" w:hAnsiTheme="minorHAnsi" w:hint="eastAsia"/>
+          <w:sz w:val="22"/>
+          <w:lang w:eastAsia="ko-KR"/>
+        </w:rPr>
+        <w:t>,</w:t>
       </w:r>
       <w:r>
         <w:rPr>
@@ -684,34 +706,7 @@
           <w:szCs w:val="20"/>
           <w:lang w:eastAsia="ko-KR"/>
         </w:rPr>
-        <w:t>식당 이용자로서, 장바구니에</w:t>
-      </w:r>
-      <w:r>
-        <w:rPr>
-          <w:rFonts w:asciiTheme="minorHAnsi" w:eastAsiaTheme="minorHAnsi" w:hAnsiTheme="minorHAnsi" w:hint="eastAsia"/>
-          <w:sz w:val="20"/>
-          <w:szCs w:val="20"/>
-          <w:lang w:eastAsia="ko-KR"/>
-        </w:rPr>
-        <w:t>z</w:t>
-      </w:r>
-      <w:r>
-        <w:rPr>
-          <w:rFonts w:asciiTheme="minorHAnsi" w:eastAsiaTheme="minorHAnsi" w:hAnsiTheme="minorHAnsi"/>
-          <w:sz w:val="20"/>
-          <w:szCs w:val="20"/>
-          <w:lang w:eastAsia="ko-KR"/>
-        </w:rPr>
-        <w:t>zzzzzzzzzzzzzzzz</w:t>
-      </w:r>
-      <w:r>
-        <w:rPr>
-          <w:rFonts w:asciiTheme="minorHAnsi" w:eastAsiaTheme="minorHAnsi" w:hAnsiTheme="minorHAnsi" w:hint="eastAsia"/>
-          <w:sz w:val="20"/>
-          <w:szCs w:val="20"/>
-          <w:lang w:eastAsia="ko-KR"/>
-        </w:rPr>
-        <w:t xml:space="preserve"> 메뉴를 추가하고 개수를 조절할 수 있다.</w:t>
+        <w:t>식당 이용자로서, 장바구니에 메뉴를 추가하고 개수를 조절할 수 있다.</w:t>
       </w:r>
     </w:p>
     <w:p>
@@ -761,7 +756,27 @@
           <w:szCs w:val="20"/>
           <w:lang w:eastAsia="ko-KR"/>
         </w:rPr>
-        <w:t>주문이 완료된 뒤에 재고 수량을 변경해야한다.</w:t>
+        <w:t xml:space="preserve">주문이 완료된 뒤에 재고 수량을 </w:t>
+      </w:r>
+      <w:proofErr w:type="spellStart"/>
+      <w:r>
+        <w:rPr>
+          <w:rFonts w:asciiTheme="minorHAnsi" w:eastAsiaTheme="minorHAnsi" w:hAnsiTheme="minorHAnsi" w:hint="eastAsia"/>
+          <w:sz w:val="20"/>
+          <w:szCs w:val="20"/>
+          <w:lang w:eastAsia="ko-KR"/>
+        </w:rPr>
+        <w:t>변경해야한다</w:t>
+      </w:r>
+      <w:proofErr w:type="spellEnd"/>
+      <w:r>
+        <w:rPr>
+          <w:rFonts w:asciiTheme="minorHAnsi" w:eastAsiaTheme="minorHAnsi" w:hAnsiTheme="minorHAnsi" w:hint="eastAsia"/>
+          <w:sz w:val="20"/>
+          <w:szCs w:val="20"/>
+          <w:lang w:eastAsia="ko-KR"/>
+        </w:rPr>
+        <w:t>.</w:t>
       </w:r>
     </w:p>
     <w:p>
@@ -828,7 +843,25 @@
           <w:sz w:val="22"/>
           <w:lang w:eastAsia="ko-KR"/>
         </w:rPr>
-        <w:t>품절된 음식을 선택할 시에는 알림창을 띄워줘야 한다.</w:t>
+        <w:t xml:space="preserve">품절된 음식을 선택할 시에는 </w:t>
+      </w:r>
+      <w:proofErr w:type="spellStart"/>
+      <w:r>
+        <w:rPr>
+          <w:rFonts w:asciiTheme="minorHAnsi" w:eastAsiaTheme="minorHAnsi" w:hAnsiTheme="minorHAnsi" w:hint="eastAsia"/>
+          <w:sz w:val="22"/>
+          <w:lang w:eastAsia="ko-KR"/>
+        </w:rPr>
+        <w:t>알림창을</w:t>
+      </w:r>
+      <w:proofErr w:type="spellEnd"/>
+      <w:r>
+        <w:rPr>
+          <w:rFonts w:asciiTheme="minorHAnsi" w:eastAsiaTheme="minorHAnsi" w:hAnsiTheme="minorHAnsi" w:hint="eastAsia"/>
+          <w:sz w:val="22"/>
+          <w:lang w:eastAsia="ko-KR"/>
+        </w:rPr>
+        <w:t xml:space="preserve"> 띄워줘야 한다.</w:t>
       </w:r>
     </w:p>
     <w:p>
@@ -959,7 +992,27 @@
           <w:szCs w:val="20"/>
           <w:lang w:eastAsia="ko-KR"/>
         </w:rPr>
-        <w:t>와 같은 알림창과 함께 주문자에게 최종 확인을 받아야 한다.</w:t>
+        <w:t xml:space="preserve">와 같은 </w:t>
+      </w:r>
+      <w:proofErr w:type="spellStart"/>
+      <w:r>
+        <w:rPr>
+          <w:rFonts w:asciiTheme="minorHAnsi" w:eastAsiaTheme="minorHAnsi" w:hAnsiTheme="minorHAnsi" w:hint="eastAsia"/>
+          <w:sz w:val="20"/>
+          <w:szCs w:val="20"/>
+          <w:lang w:eastAsia="ko-KR"/>
+        </w:rPr>
+        <w:t>알림창과</w:t>
+      </w:r>
+      <w:proofErr w:type="spellEnd"/>
+      <w:r>
+        <w:rPr>
+          <w:rFonts w:asciiTheme="minorHAnsi" w:eastAsiaTheme="minorHAnsi" w:hAnsiTheme="minorHAnsi" w:hint="eastAsia"/>
+          <w:sz w:val="20"/>
+          <w:szCs w:val="20"/>
+          <w:lang w:eastAsia="ko-KR"/>
+        </w:rPr>
+        <w:t xml:space="preserve"> 함께 주문자에게 최종 확인을 받아야 한다.</w:t>
       </w:r>
     </w:p>
     <w:p>
@@ -1068,7 +1121,27 @@
           <w:szCs w:val="20"/>
           <w:lang w:eastAsia="ko-KR"/>
         </w:rPr>
-        <w:t>코드를 발급 받은 뒤</w:t>
+        <w:t xml:space="preserve">코드를 </w:t>
+      </w:r>
+      <w:proofErr w:type="gramStart"/>
+      <w:r>
+        <w:rPr>
+          <w:rFonts w:asciiTheme="minorHAnsi" w:eastAsiaTheme="minorHAnsi" w:hAnsiTheme="minorHAnsi" w:hint="eastAsia"/>
+          <w:sz w:val="20"/>
+          <w:szCs w:val="20"/>
+          <w:lang w:eastAsia="ko-KR"/>
+        </w:rPr>
+        <w:t>발급 받은</w:t>
+      </w:r>
+      <w:proofErr w:type="gramEnd"/>
+      <w:r>
+        <w:rPr>
+          <w:rFonts w:asciiTheme="minorHAnsi" w:eastAsiaTheme="minorHAnsi" w:hAnsiTheme="minorHAnsi" w:hint="eastAsia"/>
+          <w:sz w:val="20"/>
+          <w:szCs w:val="20"/>
+          <w:lang w:eastAsia="ko-KR"/>
+        </w:rPr>
+        <w:t xml:space="preserve"> 뒤</w:t>
       </w:r>
       <w:r>
         <w:rPr>
@@ -1165,7 +1238,27 @@
           <w:szCs w:val="20"/>
           <w:lang w:eastAsia="ko-KR"/>
         </w:rPr>
-        <w:t>재고에 다시 반영되어야한다.</w:t>
+        <w:t xml:space="preserve">재고에 다시 </w:t>
+      </w:r>
+      <w:proofErr w:type="spellStart"/>
+      <w:r>
+        <w:rPr>
+          <w:rFonts w:asciiTheme="minorHAnsi" w:eastAsiaTheme="minorHAnsi" w:hAnsiTheme="minorHAnsi" w:hint="eastAsia"/>
+          <w:sz w:val="20"/>
+          <w:szCs w:val="20"/>
+          <w:lang w:eastAsia="ko-KR"/>
+        </w:rPr>
+        <w:t>반영되어야한다</w:t>
+      </w:r>
+      <w:proofErr w:type="spellEnd"/>
+      <w:r>
+        <w:rPr>
+          <w:rFonts w:asciiTheme="minorHAnsi" w:eastAsiaTheme="minorHAnsi" w:hAnsiTheme="minorHAnsi" w:hint="eastAsia"/>
+          <w:sz w:val="20"/>
+          <w:szCs w:val="20"/>
+          <w:lang w:eastAsia="ko-KR"/>
+        </w:rPr>
+        <w:t>.</w:t>
       </w:r>
     </w:p>
     <w:p>
@@ -2644,7 +2737,27 @@
           <w:szCs w:val="22"/>
           <w:lang w:eastAsia="ko-KR"/>
         </w:rPr>
-        <w:t>② 학식당 건물 리스트 선택 화면</w:t>
+        <w:t xml:space="preserve">② </w:t>
+      </w:r>
+      <w:proofErr w:type="spellStart"/>
+      <w:r>
+        <w:rPr>
+          <w:rFonts w:asciiTheme="minorEastAsia" w:hAnsiTheme="minorEastAsia" w:hint="eastAsia"/>
+          <w:sz w:val="22"/>
+          <w:szCs w:val="22"/>
+          <w:lang w:eastAsia="ko-KR"/>
+        </w:rPr>
+        <w:t>학식당</w:t>
+      </w:r>
+      <w:proofErr w:type="spellEnd"/>
+      <w:r>
+        <w:rPr>
+          <w:rFonts w:asciiTheme="minorEastAsia" w:hAnsiTheme="minorEastAsia" w:hint="eastAsia"/>
+          <w:sz w:val="22"/>
+          <w:szCs w:val="22"/>
+          <w:lang w:eastAsia="ko-KR"/>
+        </w:rPr>
+        <w:t xml:space="preserve"> 건물 리스트 선택 화면</w:t>
       </w:r>
     </w:p>
     <w:tbl>
@@ -2951,6 +3064,7 @@
               </w:rPr>
               <w:t xml:space="preserve"> </w:t>
             </w:r>
+            <w:proofErr w:type="spellStart"/>
             <w:r>
               <w:rPr>
                 <w:rFonts w:hint="eastAsia"/>
@@ -2960,6 +3074,7 @@
               </w:rPr>
               <w:t>보단</w:t>
             </w:r>
+            <w:proofErr w:type="spellEnd"/>
             <w:r>
               <w:rPr>
                 <w:rFonts w:hint="eastAsia"/>
@@ -2986,6 +3101,7 @@
               </w:rPr>
               <w:t xml:space="preserve"> </w:t>
             </w:r>
+            <w:proofErr w:type="spellStart"/>
             <w:r>
               <w:rPr>
                 <w:rFonts w:hint="eastAsia"/>
@@ -2995,6 +3111,7 @@
               </w:rPr>
               <w:t>목록화된</w:t>
             </w:r>
+            <w:proofErr w:type="spellEnd"/>
             <w:r>
               <w:rPr>
                 <w:rFonts w:hint="eastAsia"/>
@@ -3103,6 +3220,7 @@
               </w:rPr>
               <w:t xml:space="preserve"> </w:t>
             </w:r>
+            <w:proofErr w:type="spellStart"/>
             <w:r>
               <w:rPr>
                 <w:rFonts w:hint="eastAsia"/>
@@ -3112,6 +3230,7 @@
               </w:rPr>
               <w:t>메인화면이어야</w:t>
             </w:r>
+            <w:proofErr w:type="spellEnd"/>
             <w:r>
               <w:rPr>
                 <w:rFonts w:hint="eastAsia"/>
@@ -3325,6 +3444,7 @@
               </w:rPr>
               <w:t xml:space="preserve"> </w:t>
             </w:r>
+            <w:proofErr w:type="spellStart"/>
             <w:r>
               <w:rPr>
                 <w:rFonts w:hint="eastAsia"/>
@@ -3334,6 +3454,7 @@
               </w:rPr>
               <w:t>어디있는지</w:t>
             </w:r>
+            <w:proofErr w:type="spellEnd"/>
             <w:r>
               <w:rPr>
                 <w:rFonts w:hint="eastAsia"/>
@@ -3433,6 +3554,7 @@
               </w:rPr>
               <w:t xml:space="preserve"> </w:t>
             </w:r>
+            <w:proofErr w:type="gramStart"/>
             <w:r>
               <w:rPr>
                 <w:rFonts w:hint="eastAsia"/>
@@ -3460,6 +3582,7 @@
               </w:rPr>
               <w:t>하므로</w:t>
             </w:r>
+            <w:proofErr w:type="gramEnd"/>
             <w:r>
               <w:rPr>
                 <w:rFonts w:hint="eastAsia"/>
@@ -3487,6 +3610,7 @@
               </w:rPr>
               <w:t xml:space="preserve"> </w:t>
             </w:r>
+            <w:proofErr w:type="spellStart"/>
             <w:r>
               <w:rPr>
                 <w:rFonts w:hint="eastAsia"/>
@@ -3496,6 +3620,7 @@
               </w:rPr>
               <w:t>옮기도록한다</w:t>
             </w:r>
+            <w:proofErr w:type="spellEnd"/>
             <w:r>
               <w:rPr>
                 <w:rFonts w:hint="eastAsia"/>
@@ -4118,6 +4243,7 @@
               </w:rPr>
               <w:t xml:space="preserve"> </w:t>
             </w:r>
+            <w:proofErr w:type="gramStart"/>
             <w:r>
               <w:rPr>
                 <w:rFonts w:hint="eastAsia"/>
@@ -4127,6 +4253,7 @@
               </w:rPr>
               <w:t>확인하는게</w:t>
             </w:r>
+            <w:proofErr w:type="gramEnd"/>
             <w:r>
               <w:rPr>
                 <w:rFonts w:hint="eastAsia"/>
@@ -4172,6 +4299,7 @@
               </w:rPr>
               <w:t xml:space="preserve"> </w:t>
             </w:r>
+            <w:proofErr w:type="spellStart"/>
             <w:r>
               <w:rPr>
                 <w:rFonts w:hint="eastAsia"/>
@@ -4181,6 +4309,7 @@
               </w:rPr>
               <w:t>할것이다</w:t>
             </w:r>
+            <w:proofErr w:type="spellEnd"/>
             <w:r>
               <w:rPr>
                 <w:rFonts w:hint="eastAsia"/>
@@ -4491,6 +4620,7 @@
               </w:rPr>
               <w:t>‘</w:t>
             </w:r>
+            <w:proofErr w:type="spellStart"/>
             <w:r>
               <w:rPr>
                 <w:rFonts w:hint="eastAsia"/>
@@ -4500,6 +4630,7 @@
               </w:rPr>
               <w:t>주문하러가기</w:t>
             </w:r>
+            <w:proofErr w:type="spellEnd"/>
             <w:r>
               <w:rPr>
                 <w:sz w:val="22"/>
@@ -4966,6 +5097,7 @@
                 <w:lang w:eastAsia="ko-KR"/>
               </w:rPr>
             </w:pPr>
+            <w:proofErr w:type="gramStart"/>
             <w:r>
               <w:rPr>
                 <w:rFonts w:hint="eastAsia"/>
@@ -4992,6 +5124,7 @@
               </w:rPr>
               <w:t xml:space="preserve"> UI</w:t>
             </w:r>
+            <w:proofErr w:type="gramEnd"/>
             <w:r>
               <w:rPr>
                 <w:rFonts w:hint="eastAsia"/>
@@ -5012,6 +5145,15 @@
             </w:r>
             <w:r>
               <w:rPr>
+                <w:sz w:val="22"/>
+                <w:szCs w:val="22"/>
+                <w:lang w:eastAsia="ko-KR"/>
+              </w:rPr>
+              <w:t>‘</w:t>
+            </w:r>
+            <w:proofErr w:type="spellStart"/>
+            <w:r>
+              <w:rPr>
                 <w:rFonts w:hint="eastAsia"/>
                 <w:sz w:val="22"/>
                 <w:szCs w:val="22"/>
@@ -5019,6 +5161,15 @@
               </w:rPr>
               <w:t>주문하러가기</w:t>
             </w:r>
+            <w:proofErr w:type="spellEnd"/>
+            <w:r>
+              <w:rPr>
+                <w:sz w:val="22"/>
+                <w:szCs w:val="22"/>
+                <w:lang w:eastAsia="ko-KR"/>
+              </w:rPr>
+              <w:t>’</w:t>
+            </w:r>
             <w:r>
               <w:rPr>
                 <w:rFonts w:hint="eastAsia"/>
@@ -5174,12 +5325,39 @@
             </w:r>
             <w:r>
               <w:rPr>
-                <w:rFonts w:hint="eastAsia"/>
-                <w:sz w:val="22"/>
-                <w:szCs w:val="22"/>
-                <w:lang w:eastAsia="ko-KR"/>
-              </w:rPr>
-              <w:t>담기버튼을</w:t>
+                <w:sz w:val="22"/>
+                <w:szCs w:val="22"/>
+                <w:lang w:eastAsia="ko-KR"/>
+              </w:rPr>
+              <w:t>‘</w:t>
+            </w:r>
+            <w:proofErr w:type="spellStart"/>
+            <w:r>
+              <w:rPr>
+                <w:rFonts w:hint="eastAsia"/>
+                <w:sz w:val="22"/>
+                <w:szCs w:val="22"/>
+                <w:lang w:eastAsia="ko-KR"/>
+              </w:rPr>
+              <w:t>담기버튼</w:t>
+            </w:r>
+            <w:proofErr w:type="spellEnd"/>
+            <w:r>
+              <w:rPr>
+                <w:sz w:val="22"/>
+                <w:szCs w:val="22"/>
+                <w:lang w:eastAsia="ko-KR"/>
+              </w:rPr>
+              <w:t>’</w:t>
+            </w:r>
+            <w:r>
+              <w:rPr>
+                <w:rFonts w:hint="eastAsia"/>
+                <w:sz w:val="22"/>
+                <w:szCs w:val="22"/>
+                <w:lang w:eastAsia="ko-KR"/>
+              </w:rPr>
+              <w:t>을</w:t>
             </w:r>
             <w:r>
               <w:rPr>
@@ -5288,6 +5466,14 @@
             </w:pPr>
             <w:r>
               <w:rPr>
+                <w:sz w:val="22"/>
+                <w:szCs w:val="22"/>
+                <w:lang w:eastAsia="ko-KR"/>
+              </w:rPr>
+              <w:t>‘</w:t>
+            </w:r>
+            <w:r>
+              <w:rPr>
                 <w:rFonts w:hint="eastAsia"/>
                 <w:sz w:val="22"/>
                 <w:szCs w:val="22"/>
@@ -5311,7 +5497,24 @@
                 <w:szCs w:val="22"/>
                 <w:lang w:eastAsia="ko-KR"/>
               </w:rPr>
-              <w:t>아이콘을</w:t>
+              <w:t>버튼</w:t>
+            </w:r>
+            <w:r>
+              <w:rPr>
+                <w:sz w:val="22"/>
+                <w:szCs w:val="22"/>
+                <w:lang w:eastAsia="ko-KR"/>
+              </w:rPr>
+              <w:t>’</w:t>
+            </w:r>
+            <w:r>
+              <w:rPr>
+                <w:rFonts w:hint="eastAsia"/>
+                <w:sz w:val="22"/>
+                <w:szCs w:val="22"/>
+                <w:lang w:eastAsia="ko-KR"/>
+              </w:rPr>
+              <w:t>을</w:t>
             </w:r>
             <w:r>
               <w:rPr>
@@ -5340,6 +5543,7 @@
               </w:rPr>
               <w:t xml:space="preserve"> </w:t>
             </w:r>
+            <w:proofErr w:type="gramStart"/>
             <w:r>
               <w:rPr>
                 <w:sz w:val="22"/>
@@ -5348,6 +5552,7 @@
               </w:rPr>
               <w:t>+,-</w:t>
             </w:r>
+            <w:proofErr w:type="gramEnd"/>
             <w:r>
               <w:rPr>
                 <w:rFonts w:hint="eastAsia"/>
@@ -5438,6 +5643,7 @@
               </w:rPr>
               <w:t xml:space="preserve"> </w:t>
             </w:r>
+            <w:proofErr w:type="spellStart"/>
             <w:r>
               <w:rPr>
                 <w:rFonts w:hint="eastAsia"/>
@@ -5447,6 +5653,7 @@
               </w:rPr>
               <w:t>총금액</w:t>
             </w:r>
+            <w:proofErr w:type="spellEnd"/>
             <w:r>
               <w:rPr>
                 <w:rFonts w:hint="eastAsia"/>
@@ -5599,84 +5806,163 @@
             </w:pPr>
             <w:r>
               <w:rPr>
-                <w:rFonts w:hint="eastAsia"/>
-                <w:sz w:val="22"/>
-                <w:szCs w:val="22"/>
-                <w:lang w:eastAsia="ko-KR"/>
-              </w:rPr>
-              <w:t>신용카드</w:t>
-            </w:r>
-            <w:r>
-              <w:rPr>
-                <w:rFonts w:hint="eastAsia"/>
-                <w:sz w:val="22"/>
-                <w:szCs w:val="22"/>
-                <w:lang w:eastAsia="ko-KR"/>
-              </w:rPr>
-              <w:t xml:space="preserve"> </w:t>
-            </w:r>
-            <w:r>
-              <w:rPr>
-                <w:rFonts w:hint="eastAsia"/>
-                <w:sz w:val="22"/>
-                <w:szCs w:val="22"/>
-                <w:lang w:eastAsia="ko-KR"/>
-              </w:rPr>
-              <w:t>버튼을</w:t>
-            </w:r>
-            <w:r>
-              <w:rPr>
-                <w:rFonts w:hint="eastAsia"/>
-                <w:sz w:val="22"/>
-                <w:szCs w:val="22"/>
-                <w:lang w:eastAsia="ko-KR"/>
-              </w:rPr>
-              <w:t xml:space="preserve"> </w:t>
-            </w:r>
-            <w:r>
-              <w:rPr>
-                <w:rFonts w:hint="eastAsia"/>
-                <w:sz w:val="22"/>
-                <w:szCs w:val="22"/>
-                <w:lang w:eastAsia="ko-KR"/>
-              </w:rPr>
-              <w:t>누르면</w:t>
-            </w:r>
-            <w:r>
-              <w:rPr>
-                <w:rFonts w:hint="eastAsia"/>
-                <w:sz w:val="22"/>
-                <w:szCs w:val="22"/>
-                <w:lang w:eastAsia="ko-KR"/>
-              </w:rPr>
-              <w:t xml:space="preserve"> </w:t>
-            </w:r>
-            <w:r>
-              <w:rPr>
-                <w:rFonts w:hint="eastAsia"/>
-                <w:sz w:val="22"/>
-                <w:szCs w:val="22"/>
-                <w:lang w:eastAsia="ko-KR"/>
-              </w:rPr>
-              <w:t>카드결제를</w:t>
-            </w:r>
-            <w:r>
-              <w:rPr>
-                <w:rFonts w:hint="eastAsia"/>
-                <w:sz w:val="22"/>
-                <w:szCs w:val="22"/>
-                <w:lang w:eastAsia="ko-KR"/>
-              </w:rPr>
-              <w:t xml:space="preserve"> </w:t>
-            </w:r>
-            <w:r>
-              <w:rPr>
-                <w:rFonts w:hint="eastAsia"/>
-                <w:sz w:val="22"/>
-                <w:szCs w:val="22"/>
-                <w:lang w:eastAsia="ko-KR"/>
-              </w:rPr>
-              <w:t>할</w:t>
+                <w:sz w:val="22"/>
+                <w:szCs w:val="22"/>
+                <w:lang w:eastAsia="ko-KR"/>
+              </w:rPr>
+              <w:t>‘</w:t>
+            </w:r>
+            <w:r>
+              <w:rPr>
+                <w:rFonts w:hint="eastAsia"/>
+                <w:sz w:val="22"/>
+                <w:szCs w:val="22"/>
+                <w:lang w:eastAsia="ko-KR"/>
+              </w:rPr>
+              <w:t>카드결제</w:t>
+            </w:r>
+            <w:r>
+              <w:rPr>
+                <w:rFonts w:hint="eastAsia"/>
+                <w:sz w:val="22"/>
+                <w:szCs w:val="22"/>
+                <w:lang w:eastAsia="ko-KR"/>
+              </w:rPr>
+              <w:t xml:space="preserve"> </w:t>
+            </w:r>
+            <w:r>
+              <w:rPr>
+                <w:rFonts w:hint="eastAsia"/>
+                <w:sz w:val="22"/>
+                <w:szCs w:val="22"/>
+                <w:lang w:eastAsia="ko-KR"/>
+              </w:rPr>
+              <w:t>버튼</w:t>
+            </w:r>
+            <w:r>
+              <w:rPr>
+                <w:sz w:val="22"/>
+                <w:szCs w:val="22"/>
+                <w:lang w:eastAsia="ko-KR"/>
+              </w:rPr>
+              <w:t>’</w:t>
+            </w:r>
+            <w:r>
+              <w:rPr>
+                <w:rFonts w:hint="eastAsia"/>
+                <w:sz w:val="22"/>
+                <w:szCs w:val="22"/>
+                <w:lang w:eastAsia="ko-KR"/>
+              </w:rPr>
+              <w:t>을</w:t>
+            </w:r>
+            <w:r>
+              <w:rPr>
+                <w:rFonts w:hint="eastAsia"/>
+                <w:sz w:val="22"/>
+                <w:szCs w:val="22"/>
+                <w:lang w:eastAsia="ko-KR"/>
+              </w:rPr>
+              <w:t xml:space="preserve"> </w:t>
+            </w:r>
+            <w:r>
+              <w:rPr>
+                <w:rFonts w:hint="eastAsia"/>
+                <w:sz w:val="22"/>
+                <w:szCs w:val="22"/>
+                <w:lang w:eastAsia="ko-KR"/>
+              </w:rPr>
+              <w:t>클릭하면</w:t>
+            </w:r>
+            <w:r>
+              <w:rPr>
+                <w:rFonts w:hint="eastAsia"/>
+                <w:sz w:val="22"/>
+                <w:szCs w:val="22"/>
+                <w:lang w:eastAsia="ko-KR"/>
+              </w:rPr>
+              <w:t xml:space="preserve"> </w:t>
+            </w:r>
+            <w:r>
+              <w:rPr>
+                <w:rFonts w:hint="eastAsia"/>
+                <w:sz w:val="22"/>
+                <w:szCs w:val="22"/>
+                <w:lang w:eastAsia="ko-KR"/>
+              </w:rPr>
+              <w:t>주문의</w:t>
+            </w:r>
+            <w:r>
+              <w:rPr>
+                <w:rFonts w:hint="eastAsia"/>
+                <w:sz w:val="22"/>
+                <w:szCs w:val="22"/>
+                <w:lang w:eastAsia="ko-KR"/>
+              </w:rPr>
+              <w:t xml:space="preserve"> </w:t>
+            </w:r>
+            <w:r>
+              <w:rPr>
+                <w:rFonts w:hint="eastAsia"/>
+                <w:sz w:val="22"/>
+                <w:szCs w:val="22"/>
+                <w:lang w:eastAsia="ko-KR"/>
+              </w:rPr>
+              <w:t>마지막</w:t>
+            </w:r>
+            <w:r>
+              <w:rPr>
+                <w:rFonts w:hint="eastAsia"/>
+                <w:sz w:val="22"/>
+                <w:szCs w:val="22"/>
+                <w:lang w:eastAsia="ko-KR"/>
+              </w:rPr>
+              <w:t xml:space="preserve"> </w:t>
+            </w:r>
+            <w:r>
+              <w:rPr>
+                <w:rFonts w:hint="eastAsia"/>
+                <w:sz w:val="22"/>
+                <w:szCs w:val="22"/>
+                <w:lang w:eastAsia="ko-KR"/>
+              </w:rPr>
+              <w:t>단계인</w:t>
+            </w:r>
+            <w:r>
+              <w:rPr>
+                <w:rFonts w:hint="eastAsia"/>
+                <w:sz w:val="22"/>
+                <w:szCs w:val="22"/>
+                <w:lang w:eastAsia="ko-KR"/>
+              </w:rPr>
+              <w:t xml:space="preserve"> </w:t>
+            </w:r>
+            <w:r>
+              <w:rPr>
+                <w:rFonts w:hint="eastAsia"/>
+                <w:sz w:val="22"/>
+                <w:szCs w:val="22"/>
+                <w:lang w:eastAsia="ko-KR"/>
+              </w:rPr>
+              <w:t>결제를</w:t>
+            </w:r>
+            <w:r>
+              <w:rPr>
+                <w:rFonts w:hint="eastAsia"/>
+                <w:sz w:val="22"/>
+                <w:szCs w:val="22"/>
+                <w:lang w:eastAsia="ko-KR"/>
+              </w:rPr>
+              <w:t xml:space="preserve"> </w:t>
+            </w:r>
+            <w:r>
+              <w:rPr>
+                <w:rFonts w:hint="eastAsia"/>
+                <w:sz w:val="22"/>
+                <w:szCs w:val="22"/>
+                <w:lang w:eastAsia="ko-KR"/>
+              </w:rPr>
+              <w:t>진행할</w:t>
             </w:r>
             <w:r>
               <w:rPr>
@@ -6577,6 +6863,7 @@
         </w:rPr>
         <w:t xml:space="preserve"> </w:t>
       </w:r>
+      <w:proofErr w:type="spellStart"/>
       <w:r>
         <w:rPr>
           <w:rFonts w:ascii="Apple Color Emoji" w:hAnsi="Apple Color Emoji" w:cs="Apple Color Emoji" w:hint="eastAsia"/>
@@ -6586,6 +6873,7 @@
         </w:rPr>
         <w:t>학식당</w:t>
       </w:r>
+      <w:proofErr w:type="spellEnd"/>
       <w:r>
         <w:rPr>
           <w:rFonts w:ascii="Apple Color Emoji" w:hAnsi="Apple Color Emoji" w:cs="Apple Color Emoji" w:hint="eastAsia"/>
@@ -7453,6 +7741,7 @@
         </w:rPr>
         <w:t xml:space="preserve"> </w:t>
       </w:r>
+      <w:proofErr w:type="gramStart"/>
       <w:r>
         <w:rPr>
           <w:rFonts w:ascii="Apple Color Emoji" w:hAnsi="Apple Color Emoji" w:cs="Apple Color Emoji" w:hint="eastAsia"/>
@@ -7480,6 +7769,7 @@
         </w:rPr>
         <w:t>받을</w:t>
       </w:r>
+      <w:proofErr w:type="gramEnd"/>
       <w:r>
         <w:rPr>
           <w:rFonts w:ascii="Apple Color Emoji" w:hAnsi="Apple Color Emoji" w:cs="Apple Color Emoji" w:hint="eastAsia"/>
@@ -7801,7 +8091,27 @@
           <w:szCs w:val="22"/>
           <w:lang w:eastAsia="ko-KR"/>
         </w:rPr>
-        <w:t xml:space="preserve"> ( Functionality(security)</w:t>
+        <w:t xml:space="preserve"> </w:t>
+      </w:r>
+      <w:proofErr w:type="gramStart"/>
+      <w:r>
+        <w:rPr>
+          <w:rFonts w:ascii="Apple Color Emoji" w:hAnsi="Apple Color Emoji" w:cs="Apple Color Emoji"/>
+          <w:sz w:val="22"/>
+          <w:szCs w:val="22"/>
+          <w:lang w:eastAsia="ko-KR"/>
+        </w:rPr>
+        <w:t>( Functionality</w:t>
+      </w:r>
+      <w:proofErr w:type="gramEnd"/>
+      <w:r>
+        <w:rPr>
+          <w:rFonts w:ascii="Apple Color Emoji" w:hAnsi="Apple Color Emoji" w:cs="Apple Color Emoji"/>
+          <w:sz w:val="22"/>
+          <w:szCs w:val="22"/>
+          <w:lang w:eastAsia="ko-KR"/>
+        </w:rPr>
+        <w:t>(security)</w:t>
       </w:r>
     </w:p>
     <w:p>
@@ -8321,7 +8631,27 @@
           <w:szCs w:val="22"/>
           <w:lang w:eastAsia="ko-KR"/>
         </w:rPr>
-        <w:t xml:space="preserve"> ( Usability)</w:t>
+        <w:t xml:space="preserve"> </w:t>
+      </w:r>
+      <w:proofErr w:type="gramStart"/>
+      <w:r>
+        <w:rPr>
+          <w:rFonts w:ascii="Apple Color Emoji" w:hAnsi="Apple Color Emoji" w:cs="Apple Color Emoji"/>
+          <w:sz w:val="22"/>
+          <w:szCs w:val="22"/>
+          <w:lang w:eastAsia="ko-KR"/>
+        </w:rPr>
+        <w:t>( Usability</w:t>
+      </w:r>
+      <w:proofErr w:type="gramEnd"/>
+      <w:r>
+        <w:rPr>
+          <w:rFonts w:ascii="Apple Color Emoji" w:hAnsi="Apple Color Emoji" w:cs="Apple Color Emoji"/>
+          <w:sz w:val="22"/>
+          <w:szCs w:val="22"/>
+          <w:lang w:eastAsia="ko-KR"/>
+        </w:rPr>
+        <w:t>)</w:t>
       </w:r>
     </w:p>
     <w:p>
@@ -8362,6 +8692,7 @@
         </w:rPr>
         <w:t xml:space="preserve"> </w:t>
       </w:r>
+      <w:proofErr w:type="gramStart"/>
       <w:r>
         <w:rPr>
           <w:rFonts w:ascii="Apple Color Emoji" w:hAnsi="Apple Color Emoji" w:cs="Apple Color Emoji" w:hint="eastAsia"/>
@@ -8407,6 +8738,7 @@
         </w:rPr>
         <w:t>I</w:t>
       </w:r>
+      <w:proofErr w:type="gramEnd"/>
       <w:r>
         <w:rPr>
           <w:rFonts w:ascii="Apple Color Emoji" w:hAnsi="Apple Color Emoji" w:cs="Apple Color Emoji" w:hint="eastAsia"/>
@@ -8497,6 +8829,7 @@
         </w:rPr>
         <w:t xml:space="preserve"> </w:t>
       </w:r>
+      <w:proofErr w:type="spellStart"/>
       <w:r>
         <w:rPr>
           <w:rFonts w:ascii="Apple Color Emoji" w:hAnsi="Apple Color Emoji" w:cs="Apple Color Emoji" w:hint="eastAsia"/>
@@ -8506,6 +8839,7 @@
         </w:rPr>
         <w:t>어떤식으로</w:t>
       </w:r>
+      <w:proofErr w:type="spellEnd"/>
       <w:r>
         <w:rPr>
           <w:rFonts w:ascii="Apple Color Emoji" w:hAnsi="Apple Color Emoji" w:cs="Apple Color Emoji" w:hint="eastAsia"/>
@@ -8999,6 +9333,7 @@
         </w:rPr>
         <w:t xml:space="preserve"> </w:t>
       </w:r>
+      <w:proofErr w:type="spellStart"/>
       <w:r>
         <w:rPr>
           <w:rFonts w:ascii="Apple Color Emoji" w:hAnsi="Apple Color Emoji" w:cs="Apple Color Emoji" w:hint="eastAsia"/>
@@ -9008,6 +9343,7 @@
         </w:rPr>
         <w:t>음식재고량에</w:t>
       </w:r>
+      <w:proofErr w:type="spellEnd"/>
       <w:r>
         <w:rPr>
           <w:rFonts w:ascii="Apple Color Emoji" w:hAnsi="Apple Color Emoji" w:cs="Apple Color Emoji" w:hint="eastAsia"/>
@@ -9053,6 +9389,7 @@
         </w:rPr>
         <w:t xml:space="preserve"> </w:t>
       </w:r>
+      <w:proofErr w:type="spellStart"/>
       <w:r>
         <w:rPr>
           <w:rFonts w:ascii="Apple Color Emoji" w:hAnsi="Apple Color Emoji" w:cs="Apple Color Emoji" w:hint="eastAsia"/>
@@ -9062,6 +9399,7 @@
         </w:rPr>
         <w:t>오차없이</w:t>
       </w:r>
+      <w:proofErr w:type="spellEnd"/>
       <w:r>
         <w:rPr>
           <w:rFonts w:ascii="Apple Color Emoji" w:hAnsi="Apple Color Emoji" w:cs="Apple Color Emoji" w:hint="eastAsia"/>
@@ -9125,6 +9463,7 @@
         </w:rPr>
         <w:t xml:space="preserve"> </w:t>
       </w:r>
+      <w:proofErr w:type="spellStart"/>
       <w:r>
         <w:rPr>
           <w:rFonts w:ascii="Apple Color Emoji" w:hAnsi="Apple Color Emoji" w:cs="Apple Color Emoji" w:hint="eastAsia"/>
@@ -9134,6 +9473,7 @@
         </w:rPr>
         <w:t>없을땐</w:t>
       </w:r>
+      <w:proofErr w:type="spellEnd"/>
       <w:r>
         <w:rPr>
           <w:rFonts w:ascii="Apple Color Emoji" w:hAnsi="Apple Color Emoji" w:cs="Apple Color Emoji" w:hint="eastAsia"/>
@@ -9870,7 +10210,27 @@
           <w:szCs w:val="22"/>
           <w:lang w:eastAsia="ko-KR"/>
         </w:rPr>
-        <w:t xml:space="preserve">T-2 = REQ-2 + REQ-3 : </w:t>
+        <w:t>T-2 = REQ-2 + REQ-</w:t>
+      </w:r>
+      <w:proofErr w:type="gramStart"/>
+      <w:r>
+        <w:rPr>
+          <w:rFonts w:ascii="Cambria" w:hAnsi="Cambria" w:cs="Apple Color Emoji"/>
+          <w:sz w:val="22"/>
+          <w:szCs w:val="22"/>
+          <w:lang w:eastAsia="ko-KR"/>
+        </w:rPr>
+        <w:t>3 :</w:t>
+      </w:r>
+      <w:proofErr w:type="gramEnd"/>
+      <w:r>
+        <w:rPr>
+          <w:rFonts w:ascii="Cambria" w:hAnsi="Cambria" w:cs="Apple Color Emoji"/>
+          <w:sz w:val="22"/>
+          <w:szCs w:val="22"/>
+          <w:lang w:eastAsia="ko-KR"/>
+        </w:rPr>
+        <w:t xml:space="preserve"> </w:t>
       </w:r>
       <w:r>
         <w:rPr>
@@ -9908,6 +10268,7 @@
         </w:rPr>
         <w:t xml:space="preserve"> </w:t>
       </w:r>
+      <w:proofErr w:type="spellStart"/>
       <w:r>
         <w:rPr>
           <w:rFonts w:ascii="Cambria" w:hAnsi="Cambria" w:cs="Apple Color Emoji" w:hint="eastAsia"/>
@@ -9917,6 +10278,7 @@
         </w:rPr>
         <w:t>합쳐져있는</w:t>
       </w:r>
+      <w:proofErr w:type="spellEnd"/>
       <w:r>
         <w:rPr>
           <w:rFonts w:ascii="Cambria" w:hAnsi="Cambria" w:cs="Apple Color Emoji" w:hint="eastAsia"/>
@@ -10027,7 +10389,27 @@
           <w:szCs w:val="22"/>
           <w:lang w:eastAsia="ko-KR"/>
         </w:rPr>
-        <w:t xml:space="preserve">ST-6 = REQ-7 + REQ-8 : </w:t>
+        <w:t>ST-6 = REQ-7 + REQ-</w:t>
+      </w:r>
+      <w:proofErr w:type="gramStart"/>
+      <w:r>
+        <w:rPr>
+          <w:rFonts w:ascii="Cambria" w:hAnsi="Cambria" w:cs="Apple Color Emoji"/>
+          <w:sz w:val="22"/>
+          <w:szCs w:val="22"/>
+          <w:lang w:eastAsia="ko-KR"/>
+        </w:rPr>
+        <w:t>8 :</w:t>
+      </w:r>
+      <w:proofErr w:type="gramEnd"/>
+      <w:r>
+        <w:rPr>
+          <w:rFonts w:ascii="Cambria" w:hAnsi="Cambria" w:cs="Apple Color Emoji"/>
+          <w:sz w:val="22"/>
+          <w:szCs w:val="22"/>
+          <w:lang w:eastAsia="ko-KR"/>
+        </w:rPr>
+        <w:t xml:space="preserve"> </w:t>
       </w:r>
       <w:r>
         <w:rPr>
@@ -10154,7 +10536,27 @@
           <w:szCs w:val="22"/>
           <w:lang w:eastAsia="ko-KR"/>
         </w:rPr>
-        <w:t>EQ-9 + REQ -10 : REQ-10</w:t>
+        <w:t>EQ-9 + REQ -</w:t>
+      </w:r>
+      <w:proofErr w:type="gramStart"/>
+      <w:r>
+        <w:rPr>
+          <w:rFonts w:ascii="Cambria" w:hAnsi="Cambria" w:cs="Apple Color Emoji"/>
+          <w:sz w:val="22"/>
+          <w:szCs w:val="22"/>
+          <w:lang w:eastAsia="ko-KR"/>
+        </w:rPr>
+        <w:t>10 :</w:t>
+      </w:r>
+      <w:proofErr w:type="gramEnd"/>
+      <w:r>
+        <w:rPr>
+          <w:rFonts w:ascii="Cambria" w:hAnsi="Cambria" w:cs="Apple Color Emoji"/>
+          <w:sz w:val="22"/>
+          <w:szCs w:val="22"/>
+          <w:lang w:eastAsia="ko-KR"/>
+        </w:rPr>
+        <w:t xml:space="preserve"> REQ-10</w:t>
       </w:r>
       <w:r>
         <w:rPr>
@@ -10672,7 +11074,27 @@
                 <w:szCs w:val="20"/>
                 <w:lang w:eastAsia="ko-KR"/>
               </w:rPr>
-              <w:t>앙대학교 내 학식당 건물 리스트</w:t>
+              <w:t xml:space="preserve">앙대학교 내 </w:t>
+            </w:r>
+            <w:proofErr w:type="spellStart"/>
+            <w:r>
+              <w:rPr>
+                <w:rFonts w:asciiTheme="minorHAnsi" w:eastAsiaTheme="minorHAnsi" w:hAnsiTheme="minorHAnsi" w:hint="eastAsia"/>
+                <w:sz w:val="20"/>
+                <w:szCs w:val="20"/>
+                <w:lang w:eastAsia="ko-KR"/>
+              </w:rPr>
+              <w:t>학식당</w:t>
+            </w:r>
+            <w:proofErr w:type="spellEnd"/>
+            <w:r>
+              <w:rPr>
+                <w:rFonts w:asciiTheme="minorHAnsi" w:eastAsiaTheme="minorHAnsi" w:hAnsiTheme="minorHAnsi" w:hint="eastAsia"/>
+                <w:sz w:val="20"/>
+                <w:szCs w:val="20"/>
+                <w:lang w:eastAsia="ko-KR"/>
+              </w:rPr>
+              <w:t xml:space="preserve"> 건물 리스트</w:t>
             </w:r>
             <w:r>
               <w:rPr>
@@ -11322,7 +11744,27 @@
                 <w:szCs w:val="20"/>
                 <w:lang w:eastAsia="ko-KR"/>
               </w:rPr>
-              <w:t>코드를 발급 받을 수 있</w:t>
+              <w:t xml:space="preserve">코드를 </w:t>
+            </w:r>
+            <w:proofErr w:type="gramStart"/>
+            <w:r>
+              <w:rPr>
+                <w:rFonts w:asciiTheme="minorHAnsi" w:eastAsiaTheme="minorHAnsi" w:hAnsiTheme="minorHAnsi" w:hint="eastAsia"/>
+                <w:sz w:val="20"/>
+                <w:szCs w:val="20"/>
+                <w:lang w:eastAsia="ko-KR"/>
+              </w:rPr>
+              <w:t>발급 받을</w:t>
+            </w:r>
+            <w:proofErr w:type="gramEnd"/>
+            <w:r>
+              <w:rPr>
+                <w:rFonts w:asciiTheme="minorHAnsi" w:eastAsiaTheme="minorHAnsi" w:hAnsiTheme="minorHAnsi" w:hint="eastAsia"/>
+                <w:sz w:val="20"/>
+                <w:szCs w:val="20"/>
+                <w:lang w:eastAsia="ko-KR"/>
+              </w:rPr>
+              <w:t xml:space="preserve"> 수 있</w:t>
             </w:r>
             <w:r>
               <w:rPr>

</xml_diff>